<commit_message>
start mit dataset 1
</commit_message>
<xml_diff>
--- a/Documents/Template Datenbericht - Data Report German.docx
+++ b/Documents/Template Datenbericht - Data Report German.docx
@@ -1,10 +1,10 @@
 
 <file path=word/document.xml><?xml version="1.0" encoding="utf-8"?>
-<w:document xmlns:wpc="http://schemas.microsoft.com/office/word/2010/wordprocessingCanvas" xmlns:cx="http://schemas.microsoft.com/office/drawing/2014/chartex" xmlns:cx1="http://schemas.microsoft.com/office/drawing/2015/9/8/chartex" xmlns:cx2="http://schemas.microsoft.com/office/drawing/2015/10/21/chartex" xmlns:cx3="http://schemas.microsoft.com/office/drawing/2016/5/9/chartex" xmlns:cx4="http://schemas.microsoft.com/office/drawing/2016/5/10/chartex" xmlns:cx5="http://schemas.microsoft.com/office/drawing/2016/5/11/chartex" xmlns:cx6="http://schemas.microsoft.com/office/drawing/2016/5/12/chartex" xmlns:cx7="http://schemas.microsoft.com/office/drawing/2016/5/13/chartex" xmlns:cx8="http://schemas.microsoft.com/office/drawing/2016/5/14/chartex" xmlns:mc="http://schemas.openxmlformats.org/markup-compatibility/2006" xmlns:aink="http://schemas.microsoft.com/office/drawing/2016/ink" xmlns:am3d="http://schemas.microsoft.com/office/drawing/2017/model3d" xmlns:o="urn:schemas-microsoft-com:office:office" xmlns:oel="http://schemas.microsoft.com/office/2019/extlst" xmlns:r="http://schemas.openxmlformats.org/officeDocument/2006/relationships" xmlns:m="http://schemas.openxmlformats.org/officeDocument/2006/math" xmlns:v="urn:schemas-microsoft-com:vml" xmlns:wp14="http://schemas.microsoft.com/office/word/2010/wordprocessingDrawing" xmlns:wp="http://schemas.openxmlformats.org/drawingml/2006/wordprocessingDrawing" xmlns:w10="urn:schemas-microsoft-com:office:word" xmlns:w="http://schemas.openxmlformats.org/wordprocessingml/2006/main" xmlns:w14="http://schemas.microsoft.com/office/word/2010/wordml" xmlns:w15="http://schemas.microsoft.com/office/word/2012/wordml" xmlns:w16cex="http://schemas.microsoft.com/office/word/2018/wordml/cex" xmlns:w16cid="http://schemas.microsoft.com/office/word/2016/wordml/cid" xmlns:w16="http://schemas.microsoft.com/office/word/2018/wordml" xmlns:w16sdtdh="http://schemas.microsoft.com/office/word/2020/wordml/sdtdatahash" xmlns:w16se="http://schemas.microsoft.com/office/word/2015/wordml/symex" xmlns:wpg="http://schemas.microsoft.com/office/word/2010/wordprocessingGroup" xmlns:wpi="http://schemas.microsoft.com/office/word/2010/wordprocessingInk" xmlns:wne="http://schemas.microsoft.com/office/word/2006/wordml" xmlns:wps="http://schemas.microsoft.com/office/word/2010/wordprocessingShape" mc:Ignorable="w14 w15 w16se w16cid w16 w16cex w16sdtdh wp14">
+<w:document xmlns:wpc="http://schemas.microsoft.com/office/word/2010/wordprocessingCanvas" xmlns:cx="http://schemas.microsoft.com/office/drawing/2014/chartex" xmlns:cx1="http://schemas.microsoft.com/office/drawing/2015/9/8/chartex" xmlns:cx2="http://schemas.microsoft.com/office/drawing/2015/10/21/chartex" xmlns:cx3="http://schemas.microsoft.com/office/drawing/2016/5/9/chartex" xmlns:cx4="http://schemas.microsoft.com/office/drawing/2016/5/10/chartex" xmlns:cx5="http://schemas.microsoft.com/office/drawing/2016/5/11/chartex" xmlns:cx6="http://schemas.microsoft.com/office/drawing/2016/5/12/chartex" xmlns:cx7="http://schemas.microsoft.com/office/drawing/2016/5/13/chartex" xmlns:cx8="http://schemas.microsoft.com/office/drawing/2016/5/14/chartex" xmlns:mc="http://schemas.openxmlformats.org/markup-compatibility/2006" xmlns:aink="http://schemas.microsoft.com/office/drawing/2016/ink" xmlns:am3d="http://schemas.microsoft.com/office/drawing/2017/model3d" xmlns:o="urn:schemas-microsoft-com:office:office" xmlns:oel="http://schemas.microsoft.com/office/2019/extlst" xmlns:r="http://schemas.openxmlformats.org/officeDocument/2006/relationships" xmlns:m="http://schemas.openxmlformats.org/officeDocument/2006/math" xmlns:v="urn:schemas-microsoft-com:vml" xmlns:wp14="http://schemas.microsoft.com/office/word/2010/wordprocessingDrawing" xmlns:wp="http://schemas.openxmlformats.org/drawingml/2006/wordprocessingDrawing" xmlns:w10="urn:schemas-microsoft-com:office:word" xmlns:w="http://schemas.openxmlformats.org/wordprocessingml/2006/main" xmlns:w14="http://schemas.microsoft.com/office/word/2010/wordml" xmlns:w15="http://schemas.microsoft.com/office/word/2012/wordml" xmlns:w16cex="http://schemas.microsoft.com/office/word/2018/wordml/cex" xmlns:w16cid="http://schemas.microsoft.com/office/word/2016/wordml/cid" xmlns:w16="http://schemas.microsoft.com/office/word/2018/wordml" xmlns:w16du="http://schemas.microsoft.com/office/word/2023/wordml/word16du" xmlns:w16sdtdh="http://schemas.microsoft.com/office/word/2020/wordml/sdtdatahash" xmlns:w16sdtfl="http://schemas.microsoft.com/office/word/2024/wordml/sdtformatlock" xmlns:w16se="http://schemas.microsoft.com/office/word/2015/wordml/symex" xmlns:wpg="http://schemas.microsoft.com/office/word/2010/wordprocessingGroup" xmlns:wpi="http://schemas.microsoft.com/office/word/2010/wordprocessingInk" xmlns:wne="http://schemas.microsoft.com/office/word/2006/wordml" xmlns:wps="http://schemas.microsoft.com/office/word/2010/wordprocessingShape" mc:Ignorable="w14 w15 w16se w16cid w16 w16cex w16sdtdh w16sdtfl w16du wp14">
   <w:body>
     <w:p>
       <w:pPr>
-        <w:pStyle w:val="Title"/>
+        <w:pStyle w:val="Titel"/>
         <w:jc w:val="center"/>
       </w:pPr>
       <w:r>
@@ -44,7 +44,7 @@
     </w:p>
     <w:p>
       <w:pPr>
-        <w:pStyle w:val="Heading1"/>
+        <w:pStyle w:val="berschrift1"/>
       </w:pPr>
       <w:r>
         <w:t>Rohdaten</w:t>
@@ -52,7 +52,7 @@
     </w:p>
     <w:p>
       <w:pPr>
-        <w:pStyle w:val="Heading2"/>
+        <w:pStyle w:val="berschrift2"/>
       </w:pPr>
       <w:r>
         <w:t>Übersichtstabelle der Rohdatensätze</w:t>
@@ -60,7 +60,7 @@
     </w:p>
     <w:tbl>
       <w:tblPr>
-        <w:tblStyle w:val="TableGrid"/>
+        <w:tblStyle w:val="Tabellenraster"/>
         <w:tblW w:w="9067" w:type="dxa"/>
         <w:tblLook w:val="04A0" w:firstRow="1" w:lastRow="0" w:firstColumn="1" w:lastColumn="0" w:noHBand="0" w:noVBand="1"/>
       </w:tblPr>
@@ -137,9 +137,29 @@
             <w:tcW w:w="1812" w:type="dxa"/>
           </w:tcPr>
           <w:p>
-            <w:r>
+            <w:pPr>
+              <w:rPr>
+                <w:lang w:val="en-US"/>
+              </w:rPr>
+            </w:pPr>
+            <w:r>
+              <w:rPr>
+                <w:lang w:val="en-US"/>
+              </w:rPr>
               <w:t>Dataset 1</w:t>
             </w:r>
+            <w:r>
+              <w:rPr>
+                <w:lang w:val="en-US"/>
+              </w:rPr>
+              <w:br/>
+            </w:r>
+            <w:r>
+              <w:rPr>
+                <w:lang w:val="en-US"/>
+              </w:rPr>
+              <w:t>History of Pandemics in Switzerland</w:t>
+            </w:r>
           </w:p>
         </w:tc>
         <w:tc>
@@ -147,8 +167,17 @@
             <w:tcW w:w="2719" w:type="dxa"/>
           </w:tcPr>
           <w:p>
-            <w:r>
-              <w:t>Name/kurze Beschreibung der Datenquelle</w:t>
+            <w:pPr>
+              <w:rPr>
+                <w:lang w:val="en-US"/>
+              </w:rPr>
+            </w:pPr>
+            <w:r>
+              <w:rPr>
+                <w:highlight w:val="yellow"/>
+                <w:lang w:val="en-US"/>
+              </w:rPr>
+              <w:t>BAG????</w:t>
             </w:r>
           </w:p>
         </w:tc>
@@ -157,8 +186,22 @@
             <w:tcW w:w="4536" w:type="dxa"/>
           </w:tcPr>
           <w:p>
-            <w:r>
-              <w:t>Link und/oder kurze Beschreibung des Ortes, wo die Daten abgelegt wurden</w:t>
+            <w:pPr>
+              <w:rPr>
+                <w:lang w:val="en-US"/>
+              </w:rPr>
+            </w:pPr>
+            <w:r>
+              <w:rPr>
+                <w:lang w:val="en-US"/>
+              </w:rPr>
+              <w:t>Uploaded Excel file: 1_History_Pandemics.xlsx</w:t>
+            </w:r>
+            <w:r>
+              <w:rPr>
+                <w:lang w:val="en-US"/>
+              </w:rPr>
+              <w:t xml:space="preserve"> in GitHub Repo</w:t>
             </w:r>
           </w:p>
         </w:tc>
@@ -205,12 +248,17 @@
         <w:t xml:space="preserve">zutreffend: </w:t>
       </w:r>
       <w:r>
-        <w:t>Entity-Relationship Diagram</w:t>
-      </w:r>
-    </w:p>
-    <w:p>
-      <w:pPr>
-        <w:pStyle w:val="Heading2"/>
+        <w:t xml:space="preserve">Entity-Relationship </w:t>
+      </w:r>
+      <w:proofErr w:type="spellStart"/>
+      <w:r>
+        <w:t>Diagram</w:t>
+      </w:r>
+      <w:proofErr w:type="spellEnd"/>
+    </w:p>
+    <w:p>
+      <w:pPr>
+        <w:pStyle w:val="berschrift2"/>
       </w:pPr>
       <w:r>
         <w:t>Details Dataset 1</w:t>
@@ -218,7 +266,7 @@
     </w:p>
     <w:p>
       <w:pPr>
-        <w:pStyle w:val="ListParagraph"/>
+        <w:pStyle w:val="Listenabsatz"/>
         <w:numPr>
           <w:ilvl w:val="0"/>
           <w:numId w:val="2"/>
@@ -236,7 +284,7 @@
     </w:p>
     <w:p>
       <w:pPr>
-        <w:pStyle w:val="ListParagraph"/>
+        <w:pStyle w:val="Listenabsatz"/>
         <w:numPr>
           <w:ilvl w:val="0"/>
           <w:numId w:val="2"/>
@@ -248,7 +296,7 @@
     </w:p>
     <w:p>
       <w:pPr>
-        <w:pStyle w:val="ListParagraph"/>
+        <w:pStyle w:val="Listenabsatz"/>
         <w:numPr>
           <w:ilvl w:val="0"/>
           <w:numId w:val="2"/>
@@ -266,7 +314,7 @@
     </w:p>
     <w:p>
       <w:pPr>
-        <w:pStyle w:val="ListParagraph"/>
+        <w:pStyle w:val="Listenabsatz"/>
         <w:numPr>
           <w:ilvl w:val="0"/>
           <w:numId w:val="2"/>
@@ -287,15 +335,20 @@
     </w:p>
     <w:p>
       <w:pPr>
-        <w:pStyle w:val="ListParagraph"/>
+        <w:pStyle w:val="Listenabsatz"/>
         <w:numPr>
           <w:ilvl w:val="0"/>
           <w:numId w:val="2"/>
         </w:numPr>
       </w:pPr>
       <w:r>
-        <w:t>Data Governance</w:t>
-      </w:r>
+        <w:t xml:space="preserve">Data </w:t>
+      </w:r>
+      <w:proofErr w:type="spellStart"/>
+      <w:r>
+        <w:t>Governance</w:t>
+      </w:r>
+      <w:proofErr w:type="spellEnd"/>
       <w:r>
         <w:t>-Aspekte: Kategorisierung der Daten aufgrund Geschäftsinterner Vorgaben</w:t>
       </w:r>
@@ -303,12 +356,17 @@
         <w:t>, z.B. Öffentlich</w:t>
       </w:r>
       <w:r>
-        <w:t>, Geschäftsrelevant, Persönlich</w:t>
-      </w:r>
-    </w:p>
-    <w:p>
-      <w:pPr>
-        <w:pStyle w:val="ListParagraph"/>
+        <w:t xml:space="preserve">, Geschäftsrelevant, </w:t>
+      </w:r>
+      <w:proofErr w:type="gramStart"/>
+      <w:r>
+        <w:t>Persönlich</w:t>
+      </w:r>
+      <w:proofErr w:type="gramEnd"/>
+    </w:p>
+    <w:p>
+      <w:pPr>
+        <w:pStyle w:val="Listenabsatz"/>
         <w:numPr>
           <w:ilvl w:val="0"/>
           <w:numId w:val="2"/>
@@ -323,7 +381,7 @@
     </w:p>
     <w:p>
       <w:pPr>
-        <w:pStyle w:val="ListParagraph"/>
+        <w:pStyle w:val="Listenabsatz"/>
         <w:numPr>
           <w:ilvl w:val="0"/>
           <w:numId w:val="2"/>
@@ -353,7 +411,7 @@
     </w:p>
     <w:p>
       <w:pPr>
-        <w:pStyle w:val="ListParagraph"/>
+        <w:pStyle w:val="Listenabsatz"/>
         <w:numPr>
           <w:ilvl w:val="0"/>
           <w:numId w:val="2"/>
@@ -363,9 +421,352 @@
         <w:t>…</w:t>
       </w:r>
     </w:p>
-    <w:p>
-      <w:pPr>
-        <w:pStyle w:val="Heading3"/>
+    <w:p/>
+    <w:p/>
+    <w:p>
+      <w:pPr>
+        <w:pStyle w:val="Listenabsatz"/>
+        <w:numPr>
+          <w:ilvl w:val="0"/>
+          <w:numId w:val="2"/>
+        </w:numPr>
+        <w:ind w:left="426"/>
+        <w:rPr>
+          <w:lang w:val="en-US"/>
+        </w:rPr>
+      </w:pPr>
+      <w:r>
+        <w:rPr>
+          <w:b/>
+          <w:bCs/>
+          <w:lang w:val="en-US"/>
+        </w:rPr>
+        <w:t>Description</w:t>
+      </w:r>
+      <w:r>
+        <w:rPr>
+          <w:lang w:val="en-US"/>
+        </w:rPr>
+        <w:t>:</w:t>
+      </w:r>
+      <w:r>
+        <w:rPr>
+          <w:lang w:val="en-US"/>
+        </w:rPr>
+        <w:br/>
+        <w:t>Annual mortality statistics in Switzerland from 1880 to 2022, including pandemic-related deaths and excess mortality estimates.</w:t>
+      </w:r>
+    </w:p>
+    <w:p>
+      <w:pPr>
+        <w:pStyle w:val="Listenabsatz"/>
+        <w:numPr>
+          <w:ilvl w:val="0"/>
+          <w:numId w:val="2"/>
+        </w:numPr>
+        <w:ind w:left="426"/>
+        <w:rPr>
+          <w:b/>
+          <w:bCs/>
+          <w:lang w:val="en-US"/>
+        </w:rPr>
+      </w:pPr>
+      <w:r>
+        <w:rPr>
+          <w:b/>
+          <w:bCs/>
+          <w:lang w:val="en-US"/>
+        </w:rPr>
+        <w:t>Source Details:</w:t>
+      </w:r>
+    </w:p>
+    <w:p>
+      <w:pPr>
+        <w:numPr>
+          <w:ilvl w:val="0"/>
+          <w:numId w:val="4"/>
+        </w:numPr>
+        <w:rPr>
+          <w:highlight w:val="yellow"/>
+          <w:lang w:val="en-US"/>
+        </w:rPr>
+      </w:pPr>
+      <w:r>
+        <w:rPr>
+          <w:highlight w:val="yellow"/>
+          <w:lang w:val="en-US"/>
+        </w:rPr>
+        <w:t>Historical data</w:t>
+      </w:r>
+      <w:proofErr w:type="gramStart"/>
+      <w:r>
+        <w:rPr>
+          <w:highlight w:val="yellow"/>
+          <w:lang w:val="en-US"/>
+        </w:rPr>
+        <w:t xml:space="preserve">: </w:t>
+      </w:r>
+      <w:r>
+        <w:rPr>
+          <w:highlight w:val="yellow"/>
+          <w:lang w:val="en-US"/>
+        </w:rPr>
+        <w:t>?</w:t>
+      </w:r>
+      <w:proofErr w:type="gramEnd"/>
+      <w:r>
+        <w:rPr>
+          <w:highlight w:val="yellow"/>
+          <w:lang w:val="en-US"/>
+        </w:rPr>
+        <w:t>???</w:t>
+      </w:r>
+      <w:r>
+        <w:rPr>
+          <w:highlight w:val="yellow"/>
+          <w:lang w:val="en-US"/>
+        </w:rPr>
+        <w:t>.</w:t>
+      </w:r>
+    </w:p>
+    <w:p>
+      <w:pPr>
+        <w:numPr>
+          <w:ilvl w:val="0"/>
+          <w:numId w:val="4"/>
+        </w:numPr>
+        <w:rPr>
+          <w:highlight w:val="yellow"/>
+          <w:lang w:val="en-US"/>
+        </w:rPr>
+      </w:pPr>
+      <w:r>
+        <w:rPr>
+          <w:highlight w:val="yellow"/>
+          <w:lang w:val="en-US"/>
+        </w:rPr>
+        <w:t>COVID-19 data</w:t>
+      </w:r>
+      <w:proofErr w:type="gramStart"/>
+      <w:r>
+        <w:rPr>
+          <w:highlight w:val="yellow"/>
+          <w:lang w:val="en-US"/>
+        </w:rPr>
+        <w:t xml:space="preserve">: </w:t>
+      </w:r>
+      <w:r>
+        <w:rPr>
+          <w:highlight w:val="yellow"/>
+          <w:lang w:val="en-US"/>
+        </w:rPr>
+        <w:t>????</w:t>
+      </w:r>
+      <w:proofErr w:type="gramEnd"/>
+    </w:p>
+    <w:p>
+      <w:pPr>
+        <w:pStyle w:val="Listenabsatz"/>
+        <w:numPr>
+          <w:ilvl w:val="0"/>
+          <w:numId w:val="2"/>
+        </w:numPr>
+        <w:ind w:left="426"/>
+        <w:rPr>
+          <w:b/>
+          <w:bCs/>
+          <w:lang w:val="en-US"/>
+        </w:rPr>
+      </w:pPr>
+      <w:r>
+        <w:rPr>
+          <w:b/>
+          <w:bCs/>
+          <w:lang w:val="en-US"/>
+        </w:rPr>
+        <w:t>Data Acquisition:</w:t>
+      </w:r>
+    </w:p>
+    <w:p>
+      <w:pPr>
+        <w:numPr>
+          <w:ilvl w:val="0"/>
+          <w:numId w:val="5"/>
+        </w:numPr>
+      </w:pPr>
+      <w:r>
+        <w:t>File: 1_History_Pandemics.xlsx</w:t>
+      </w:r>
+    </w:p>
+    <w:p>
+      <w:pPr>
+        <w:pStyle w:val="Listenabsatz"/>
+        <w:numPr>
+          <w:ilvl w:val="0"/>
+          <w:numId w:val="2"/>
+        </w:numPr>
+        <w:ind w:left="426"/>
+        <w:rPr>
+          <w:b/>
+          <w:bCs/>
+          <w:highlight w:val="yellow"/>
+          <w:lang w:val="en-US"/>
+        </w:rPr>
+      </w:pPr>
+      <w:r>
+        <w:rPr>
+          <w:b/>
+          <w:bCs/>
+          <w:highlight w:val="yellow"/>
+          <w:lang w:val="en-US"/>
+        </w:rPr>
+        <w:t>Legal Aspects:</w:t>
+      </w:r>
+    </w:p>
+    <w:p>
+      <w:pPr>
+        <w:numPr>
+          <w:ilvl w:val="0"/>
+          <w:numId w:val="6"/>
+        </w:numPr>
+        <w:rPr>
+          <w:lang w:val="en-US"/>
+        </w:rPr>
+      </w:pPr>
+      <w:r>
+        <w:rPr>
+          <w:highlight w:val="yellow"/>
+          <w:lang w:val="en-US"/>
+        </w:rPr>
+        <w:t>The data is publicly available and free to use for educational and analytical purposes.</w:t>
+      </w:r>
+    </w:p>
+    <w:p>
+      <w:pPr>
+        <w:ind w:left="720"/>
+        <w:rPr>
+          <w:lang w:val="en-US"/>
+        </w:rPr>
+      </w:pPr>
+    </w:p>
+    <w:p>
+      <w:pPr>
+        <w:pStyle w:val="Listenabsatz"/>
+        <w:numPr>
+          <w:ilvl w:val="0"/>
+          <w:numId w:val="2"/>
+        </w:numPr>
+        <w:ind w:left="426"/>
+        <w:rPr>
+          <w:b/>
+          <w:bCs/>
+          <w:lang w:val="en-US"/>
+        </w:rPr>
+      </w:pPr>
+      <w:r>
+        <w:rPr>
+          <w:b/>
+          <w:bCs/>
+          <w:lang w:val="en-US"/>
+        </w:rPr>
+        <w:lastRenderedPageBreak/>
+        <w:t>Data Governance:</w:t>
+      </w:r>
+    </w:p>
+    <w:p>
+      <w:pPr>
+        <w:numPr>
+          <w:ilvl w:val="0"/>
+          <w:numId w:val="7"/>
+        </w:numPr>
+      </w:pPr>
+      <w:proofErr w:type="spellStart"/>
+      <w:r>
+        <w:t>Category</w:t>
+      </w:r>
+      <w:proofErr w:type="spellEnd"/>
+      <w:r>
+        <w:t>: Public</w:t>
+      </w:r>
+    </w:p>
+    <w:p>
+      <w:pPr>
+        <w:numPr>
+          <w:ilvl w:val="0"/>
+          <w:numId w:val="7"/>
+        </w:numPr>
+        <w:rPr>
+          <w:lang w:val="en-US"/>
+        </w:rPr>
+      </w:pPr>
+      <w:r>
+        <w:rPr>
+          <w:lang w:val="en-US"/>
+        </w:rPr>
+        <w:t>No personal data is included.</w:t>
+      </w:r>
+    </w:p>
+    <w:p>
+      <w:pPr>
+        <w:pStyle w:val="Listenabsatz"/>
+        <w:numPr>
+          <w:ilvl w:val="0"/>
+          <w:numId w:val="2"/>
+        </w:numPr>
+        <w:ind w:left="426"/>
+        <w:rPr>
+          <w:b/>
+          <w:bCs/>
+          <w:lang w:val="en-US"/>
+        </w:rPr>
+      </w:pPr>
+      <w:r>
+        <w:rPr>
+          <w:b/>
+          <w:bCs/>
+          <w:lang w:val="en-US"/>
+        </w:rPr>
+        <w:t>Access Information:</w:t>
+      </w:r>
+    </w:p>
+    <w:p>
+      <w:pPr>
+        <w:numPr>
+          <w:ilvl w:val="0"/>
+          <w:numId w:val="8"/>
+        </w:numPr>
+        <w:rPr>
+          <w:lang w:val="en-US"/>
+        </w:rPr>
+      </w:pPr>
+      <w:r>
+        <w:rPr>
+          <w:lang w:val="en-US"/>
+        </w:rPr>
+        <w:t>Provided as an Excel file.</w:t>
+      </w:r>
+    </w:p>
+    <w:p>
+      <w:pPr>
+        <w:numPr>
+          <w:ilvl w:val="0"/>
+          <w:numId w:val="8"/>
+        </w:numPr>
+        <w:rPr>
+          <w:lang w:val="en-US"/>
+        </w:rPr>
+      </w:pPr>
+      <w:r>
+        <w:rPr>
+          <w:lang w:val="en-US"/>
+        </w:rPr>
+        <w:t>Can be accessed using common tools (Excel, Python pandas, etc.)</w:t>
+      </w:r>
+    </w:p>
+    <w:p/>
+    <w:p>
+      <w:pPr>
+        <w:pStyle w:val="berschrift3"/>
       </w:pPr>
       <w:r>
         <w:t>Datenkatalog</w:t>
@@ -381,7 +782,1536 @@
     </w:p>
     <w:tbl>
       <w:tblPr>
-        <w:tblStyle w:val="TableGrid"/>
+        <w:tblW w:w="8498" w:type="dxa"/>
+        <w:tblBorders>
+          <w:top w:val="single" w:sz="4" w:space="0" w:color="auto"/>
+          <w:left w:val="single" w:sz="4" w:space="0" w:color="auto"/>
+          <w:bottom w:val="single" w:sz="4" w:space="0" w:color="auto"/>
+          <w:right w:val="single" w:sz="4" w:space="0" w:color="auto"/>
+          <w:insideH w:val="single" w:sz="4" w:space="0" w:color="auto"/>
+          <w:insideV w:val="single" w:sz="4" w:space="0" w:color="auto"/>
+        </w:tblBorders>
+        <w:tblLayout w:type="fixed"/>
+        <w:tblCellMar>
+          <w:left w:w="70" w:type="dxa"/>
+          <w:right w:w="70" w:type="dxa"/>
+        </w:tblCellMar>
+        <w:tblLook w:val="04A0" w:firstRow="1" w:lastRow="0" w:firstColumn="1" w:lastColumn="0" w:noHBand="0" w:noVBand="1"/>
+      </w:tblPr>
+      <w:tblGrid>
+        <w:gridCol w:w="1413"/>
+        <w:gridCol w:w="2671"/>
+        <w:gridCol w:w="1014"/>
+        <w:gridCol w:w="1698"/>
+        <w:gridCol w:w="1702"/>
+      </w:tblGrid>
+      <w:tr>
+        <w:trPr>
+          <w:trHeight w:val="864"/>
+        </w:trPr>
+        <w:tc>
+          <w:tcPr>
+            <w:tcW w:w="1413" w:type="dxa"/>
+            <w:shd w:val="clear" w:color="auto" w:fill="auto"/>
+            <w:vAlign w:val="center"/>
+            <w:hideMark/>
+          </w:tcPr>
+          <w:p>
+            <w:pPr>
+              <w:rPr>
+                <w:rFonts w:ascii="Aptos Narrow" w:hAnsi="Aptos Narrow"/>
+                <w:b/>
+                <w:bCs/>
+                <w:color w:val="000000"/>
+              </w:rPr>
+            </w:pPr>
+            <w:r>
+              <w:rPr>
+                <w:rFonts w:ascii="Aptos Narrow" w:hAnsi="Aptos Narrow"/>
+                <w:b/>
+                <w:bCs/>
+                <w:color w:val="000000"/>
+              </w:rPr>
+              <w:t>Spaltenindex</w:t>
+            </w:r>
+          </w:p>
+        </w:tc>
+        <w:tc>
+          <w:tcPr>
+            <w:tcW w:w="2671" w:type="dxa"/>
+            <w:shd w:val="clear" w:color="auto" w:fill="auto"/>
+            <w:vAlign w:val="center"/>
+            <w:hideMark/>
+          </w:tcPr>
+          <w:p>
+            <w:pPr>
+              <w:rPr>
+                <w:rFonts w:ascii="Aptos Narrow" w:hAnsi="Aptos Narrow"/>
+                <w:b/>
+                <w:bCs/>
+                <w:color w:val="000000"/>
+              </w:rPr>
+            </w:pPr>
+            <w:r>
+              <w:rPr>
+                <w:rFonts w:ascii="Aptos Narrow" w:hAnsi="Aptos Narrow"/>
+                <w:b/>
+                <w:bCs/>
+                <w:color w:val="000000"/>
+              </w:rPr>
+              <w:t>Spaltenname</w:t>
+            </w:r>
+          </w:p>
+        </w:tc>
+        <w:tc>
+          <w:tcPr>
+            <w:tcW w:w="1014" w:type="dxa"/>
+            <w:shd w:val="clear" w:color="auto" w:fill="auto"/>
+            <w:vAlign w:val="center"/>
+            <w:hideMark/>
+          </w:tcPr>
+          <w:p>
+            <w:pPr>
+              <w:rPr>
+                <w:rFonts w:ascii="Aptos Narrow" w:hAnsi="Aptos Narrow"/>
+                <w:b/>
+                <w:bCs/>
+                <w:color w:val="000000"/>
+              </w:rPr>
+            </w:pPr>
+            <w:r>
+              <w:rPr>
+                <w:rFonts w:ascii="Aptos Narrow" w:hAnsi="Aptos Narrow"/>
+                <w:b/>
+                <w:bCs/>
+                <w:color w:val="000000"/>
+              </w:rPr>
+              <w:t>Datentyp</w:t>
+            </w:r>
+          </w:p>
+        </w:tc>
+        <w:tc>
+          <w:tcPr>
+            <w:tcW w:w="1698" w:type="dxa"/>
+            <w:shd w:val="clear" w:color="auto" w:fill="auto"/>
+            <w:vAlign w:val="center"/>
+            <w:hideMark/>
+          </w:tcPr>
+          <w:p>
+            <w:pPr>
+              <w:rPr>
+                <w:rFonts w:ascii="Aptos Narrow" w:hAnsi="Aptos Narrow"/>
+                <w:b/>
+                <w:bCs/>
+                <w:color w:val="000000"/>
+              </w:rPr>
+            </w:pPr>
+            <w:r>
+              <w:rPr>
+                <w:rFonts w:ascii="Aptos Narrow" w:hAnsi="Aptos Narrow"/>
+                <w:b/>
+                <w:bCs/>
+                <w:color w:val="000000"/>
+              </w:rPr>
+              <w:t>Wertebereich / Validierung</w:t>
+            </w:r>
+          </w:p>
+        </w:tc>
+        <w:tc>
+          <w:tcPr>
+            <w:tcW w:w="1702" w:type="dxa"/>
+            <w:shd w:val="clear" w:color="auto" w:fill="auto"/>
+            <w:vAlign w:val="center"/>
+            <w:hideMark/>
+          </w:tcPr>
+          <w:p>
+            <w:pPr>
+              <w:rPr>
+                <w:rFonts w:ascii="Aptos Narrow" w:hAnsi="Aptos Narrow"/>
+                <w:b/>
+                <w:bCs/>
+                <w:color w:val="000000"/>
+              </w:rPr>
+            </w:pPr>
+            <w:r>
+              <w:rPr>
+                <w:rFonts w:ascii="Aptos Narrow" w:hAnsi="Aptos Narrow"/>
+                <w:b/>
+                <w:bCs/>
+                <w:color w:val="000000"/>
+              </w:rPr>
+              <w:t>Beschreibung</w:t>
+            </w:r>
+          </w:p>
+        </w:tc>
+      </w:tr>
+      <w:tr>
+        <w:trPr>
+          <w:trHeight w:val="576"/>
+        </w:trPr>
+        <w:tc>
+          <w:tcPr>
+            <w:tcW w:w="1413" w:type="dxa"/>
+            <w:shd w:val="clear" w:color="auto" w:fill="auto"/>
+            <w:vAlign w:val="center"/>
+            <w:hideMark/>
+          </w:tcPr>
+          <w:p>
+            <w:pPr>
+              <w:rPr>
+                <w:rFonts w:ascii="Aptos Narrow" w:hAnsi="Aptos Narrow"/>
+                <w:color w:val="000000"/>
+              </w:rPr>
+            </w:pPr>
+            <w:r>
+              <w:rPr>
+                <w:rFonts w:ascii="Aptos Narrow" w:hAnsi="Aptos Narrow"/>
+                <w:color w:val="000000"/>
+              </w:rPr>
+              <w:t>1</w:t>
+            </w:r>
+          </w:p>
+        </w:tc>
+        <w:tc>
+          <w:tcPr>
+            <w:tcW w:w="2671" w:type="dxa"/>
+            <w:shd w:val="clear" w:color="auto" w:fill="auto"/>
+            <w:vAlign w:val="center"/>
+            <w:hideMark/>
+          </w:tcPr>
+          <w:p>
+            <w:pPr>
+              <w:rPr>
+                <w:rFonts w:ascii="Aptos Narrow" w:hAnsi="Aptos Narrow"/>
+                <w:color w:val="000000"/>
+              </w:rPr>
+            </w:pPr>
+            <w:r>
+              <w:rPr>
+                <w:rFonts w:ascii="Aptos Narrow" w:hAnsi="Aptos Narrow"/>
+                <w:color w:val="000000"/>
+              </w:rPr>
+              <w:t>Jahr</w:t>
+            </w:r>
+          </w:p>
+        </w:tc>
+        <w:tc>
+          <w:tcPr>
+            <w:tcW w:w="1014" w:type="dxa"/>
+            <w:shd w:val="clear" w:color="auto" w:fill="auto"/>
+            <w:vAlign w:val="center"/>
+            <w:hideMark/>
+          </w:tcPr>
+          <w:p>
+            <w:pPr>
+              <w:rPr>
+                <w:rFonts w:ascii="Aptos Narrow" w:hAnsi="Aptos Narrow"/>
+                <w:color w:val="000000"/>
+              </w:rPr>
+            </w:pPr>
+            <w:r>
+              <w:rPr>
+                <w:rFonts w:ascii="Aptos Narrow" w:hAnsi="Aptos Narrow"/>
+                <w:color w:val="000000"/>
+              </w:rPr>
+              <w:t>Integer</w:t>
+            </w:r>
+          </w:p>
+        </w:tc>
+        <w:tc>
+          <w:tcPr>
+            <w:tcW w:w="1698" w:type="dxa"/>
+            <w:shd w:val="clear" w:color="auto" w:fill="auto"/>
+            <w:vAlign w:val="center"/>
+            <w:hideMark/>
+          </w:tcPr>
+          <w:p>
+            <w:pPr>
+              <w:rPr>
+                <w:rFonts w:ascii="Aptos Narrow" w:hAnsi="Aptos Narrow"/>
+                <w:color w:val="000000"/>
+              </w:rPr>
+            </w:pPr>
+            <w:r>
+              <w:rPr>
+                <w:rFonts w:ascii="Aptos Narrow" w:hAnsi="Aptos Narrow"/>
+                <w:color w:val="000000"/>
+              </w:rPr>
+              <w:t>1880–2022</w:t>
+            </w:r>
+          </w:p>
+        </w:tc>
+        <w:tc>
+          <w:tcPr>
+            <w:tcW w:w="1702" w:type="dxa"/>
+            <w:shd w:val="clear" w:color="auto" w:fill="auto"/>
+            <w:vAlign w:val="center"/>
+            <w:hideMark/>
+          </w:tcPr>
+          <w:p>
+            <w:pPr>
+              <w:rPr>
+                <w:rFonts w:ascii="Aptos Narrow" w:hAnsi="Aptos Narrow"/>
+                <w:color w:val="000000"/>
+              </w:rPr>
+            </w:pPr>
+            <w:r>
+              <w:rPr>
+                <w:rFonts w:ascii="Aptos Narrow" w:hAnsi="Aptos Narrow"/>
+                <w:color w:val="000000"/>
+              </w:rPr>
+              <w:t xml:space="preserve">Year </w:t>
+            </w:r>
+            <w:proofErr w:type="spellStart"/>
+            <w:r>
+              <w:rPr>
+                <w:rFonts w:ascii="Aptos Narrow" w:hAnsi="Aptos Narrow"/>
+                <w:color w:val="000000"/>
+              </w:rPr>
+              <w:t>of</w:t>
+            </w:r>
+            <w:proofErr w:type="spellEnd"/>
+            <w:r>
+              <w:rPr>
+                <w:rFonts w:ascii="Aptos Narrow" w:hAnsi="Aptos Narrow"/>
+                <w:color w:val="000000"/>
+              </w:rPr>
+              <w:t xml:space="preserve"> </w:t>
+            </w:r>
+            <w:proofErr w:type="spellStart"/>
+            <w:r>
+              <w:rPr>
+                <w:rFonts w:ascii="Aptos Narrow" w:hAnsi="Aptos Narrow"/>
+                <w:color w:val="000000"/>
+              </w:rPr>
+              <w:t>observation</w:t>
+            </w:r>
+            <w:proofErr w:type="spellEnd"/>
+          </w:p>
+        </w:tc>
+      </w:tr>
+      <w:tr>
+        <w:trPr>
+          <w:trHeight w:val="1152"/>
+        </w:trPr>
+        <w:tc>
+          <w:tcPr>
+            <w:tcW w:w="1413" w:type="dxa"/>
+            <w:shd w:val="clear" w:color="auto" w:fill="auto"/>
+            <w:vAlign w:val="center"/>
+            <w:hideMark/>
+          </w:tcPr>
+          <w:p>
+            <w:pPr>
+              <w:rPr>
+                <w:rFonts w:ascii="Aptos Narrow" w:hAnsi="Aptos Narrow"/>
+                <w:color w:val="000000"/>
+              </w:rPr>
+            </w:pPr>
+            <w:r>
+              <w:rPr>
+                <w:rFonts w:ascii="Aptos Narrow" w:hAnsi="Aptos Narrow"/>
+                <w:color w:val="000000"/>
+              </w:rPr>
+              <w:t>2</w:t>
+            </w:r>
+          </w:p>
+        </w:tc>
+        <w:tc>
+          <w:tcPr>
+            <w:tcW w:w="2671" w:type="dxa"/>
+            <w:shd w:val="clear" w:color="auto" w:fill="auto"/>
+            <w:vAlign w:val="center"/>
+            <w:hideMark/>
+          </w:tcPr>
+          <w:p>
+            <w:pPr>
+              <w:rPr>
+                <w:rFonts w:ascii="Aptos Narrow" w:hAnsi="Aptos Narrow"/>
+                <w:color w:val="000000"/>
+              </w:rPr>
+            </w:pPr>
+            <w:r>
+              <w:rPr>
+                <w:rFonts w:ascii="Aptos Narrow" w:hAnsi="Aptos Narrow"/>
+                <w:color w:val="000000"/>
+              </w:rPr>
+              <w:t>Todesfälle_Grippe_100000</w:t>
+            </w:r>
+          </w:p>
+        </w:tc>
+        <w:tc>
+          <w:tcPr>
+            <w:tcW w:w="1014" w:type="dxa"/>
+            <w:shd w:val="clear" w:color="auto" w:fill="auto"/>
+            <w:vAlign w:val="center"/>
+            <w:hideMark/>
+          </w:tcPr>
+          <w:p>
+            <w:pPr>
+              <w:rPr>
+                <w:rFonts w:ascii="Aptos Narrow" w:hAnsi="Aptos Narrow"/>
+                <w:color w:val="000000"/>
+              </w:rPr>
+            </w:pPr>
+            <w:proofErr w:type="spellStart"/>
+            <w:r>
+              <w:rPr>
+                <w:rFonts w:ascii="Aptos Narrow" w:hAnsi="Aptos Narrow"/>
+                <w:color w:val="000000"/>
+              </w:rPr>
+              <w:t>Float</w:t>
+            </w:r>
+            <w:proofErr w:type="spellEnd"/>
+          </w:p>
+        </w:tc>
+        <w:tc>
+          <w:tcPr>
+            <w:tcW w:w="1698" w:type="dxa"/>
+            <w:shd w:val="clear" w:color="auto" w:fill="auto"/>
+            <w:vAlign w:val="center"/>
+            <w:hideMark/>
+          </w:tcPr>
+          <w:p>
+            <w:pPr>
+              <w:rPr>
+                <w:rFonts w:ascii="Aptos Narrow" w:hAnsi="Aptos Narrow"/>
+                <w:color w:val="000000"/>
+              </w:rPr>
+            </w:pPr>
+            <w:r>
+              <w:rPr>
+                <w:rFonts w:ascii="Aptos Narrow" w:hAnsi="Aptos Narrow"/>
+                <w:color w:val="000000"/>
+              </w:rPr>
+              <w:t>≥ 0</w:t>
+            </w:r>
+          </w:p>
+        </w:tc>
+        <w:tc>
+          <w:tcPr>
+            <w:tcW w:w="1702" w:type="dxa"/>
+            <w:shd w:val="clear" w:color="auto" w:fill="auto"/>
+            <w:vAlign w:val="center"/>
+            <w:hideMark/>
+          </w:tcPr>
+          <w:p>
+            <w:pPr>
+              <w:rPr>
+                <w:rFonts w:ascii="Aptos Narrow" w:hAnsi="Aptos Narrow"/>
+                <w:color w:val="000000"/>
+              </w:rPr>
+            </w:pPr>
+            <w:r>
+              <w:rPr>
+                <w:rFonts w:ascii="Aptos Narrow" w:hAnsi="Aptos Narrow"/>
+                <w:color w:val="000000"/>
+              </w:rPr>
+              <w:t xml:space="preserve">Influenza </w:t>
+            </w:r>
+            <w:proofErr w:type="spellStart"/>
+            <w:r>
+              <w:rPr>
+                <w:rFonts w:ascii="Aptos Narrow" w:hAnsi="Aptos Narrow"/>
+                <w:color w:val="000000"/>
+              </w:rPr>
+              <w:t>deaths</w:t>
+            </w:r>
+            <w:proofErr w:type="spellEnd"/>
+            <w:r>
+              <w:rPr>
+                <w:rFonts w:ascii="Aptos Narrow" w:hAnsi="Aptos Narrow"/>
+                <w:color w:val="000000"/>
+              </w:rPr>
+              <w:t xml:space="preserve"> per 100,000 </w:t>
+            </w:r>
+            <w:proofErr w:type="spellStart"/>
+            <w:r>
+              <w:rPr>
+                <w:rFonts w:ascii="Aptos Narrow" w:hAnsi="Aptos Narrow"/>
+                <w:color w:val="000000"/>
+              </w:rPr>
+              <w:t>population</w:t>
+            </w:r>
+            <w:proofErr w:type="spellEnd"/>
+          </w:p>
+        </w:tc>
+      </w:tr>
+      <w:tr>
+        <w:trPr>
+          <w:trHeight w:val="1152"/>
+        </w:trPr>
+        <w:tc>
+          <w:tcPr>
+            <w:tcW w:w="1413" w:type="dxa"/>
+            <w:shd w:val="clear" w:color="auto" w:fill="auto"/>
+            <w:vAlign w:val="center"/>
+            <w:hideMark/>
+          </w:tcPr>
+          <w:p>
+            <w:pPr>
+              <w:rPr>
+                <w:rFonts w:ascii="Aptos Narrow" w:hAnsi="Aptos Narrow"/>
+                <w:color w:val="000000"/>
+              </w:rPr>
+            </w:pPr>
+            <w:r>
+              <w:rPr>
+                <w:rFonts w:ascii="Aptos Narrow" w:hAnsi="Aptos Narrow"/>
+                <w:color w:val="000000"/>
+              </w:rPr>
+              <w:t>3</w:t>
+            </w:r>
+          </w:p>
+        </w:tc>
+        <w:tc>
+          <w:tcPr>
+            <w:tcW w:w="2671" w:type="dxa"/>
+            <w:shd w:val="clear" w:color="auto" w:fill="auto"/>
+            <w:vAlign w:val="center"/>
+            <w:hideMark/>
+          </w:tcPr>
+          <w:p>
+            <w:pPr>
+              <w:rPr>
+                <w:rFonts w:ascii="Aptos Narrow" w:hAnsi="Aptos Narrow"/>
+                <w:color w:val="000000"/>
+              </w:rPr>
+            </w:pPr>
+            <w:r>
+              <w:rPr>
+                <w:rFonts w:ascii="Aptos Narrow" w:hAnsi="Aptos Narrow"/>
+                <w:color w:val="000000"/>
+              </w:rPr>
+              <w:t>Todesfälle_Covid_100000</w:t>
+            </w:r>
+          </w:p>
+        </w:tc>
+        <w:tc>
+          <w:tcPr>
+            <w:tcW w:w="1014" w:type="dxa"/>
+            <w:shd w:val="clear" w:color="auto" w:fill="auto"/>
+            <w:vAlign w:val="center"/>
+            <w:hideMark/>
+          </w:tcPr>
+          <w:p>
+            <w:pPr>
+              <w:rPr>
+                <w:rFonts w:ascii="Aptos Narrow" w:hAnsi="Aptos Narrow"/>
+                <w:color w:val="000000"/>
+              </w:rPr>
+            </w:pPr>
+            <w:proofErr w:type="spellStart"/>
+            <w:r>
+              <w:rPr>
+                <w:rFonts w:ascii="Aptos Narrow" w:hAnsi="Aptos Narrow"/>
+                <w:color w:val="000000"/>
+              </w:rPr>
+              <w:t>Float</w:t>
+            </w:r>
+            <w:proofErr w:type="spellEnd"/>
+          </w:p>
+        </w:tc>
+        <w:tc>
+          <w:tcPr>
+            <w:tcW w:w="1698" w:type="dxa"/>
+            <w:shd w:val="clear" w:color="auto" w:fill="auto"/>
+            <w:vAlign w:val="center"/>
+            <w:hideMark/>
+          </w:tcPr>
+          <w:p>
+            <w:pPr>
+              <w:rPr>
+                <w:rFonts w:ascii="Aptos Narrow" w:hAnsi="Aptos Narrow"/>
+                <w:color w:val="000000"/>
+              </w:rPr>
+            </w:pPr>
+            <w:r>
+              <w:rPr>
+                <w:rFonts w:ascii="Aptos Narrow" w:hAnsi="Aptos Narrow"/>
+                <w:color w:val="000000"/>
+              </w:rPr>
+              <w:t>≥ 0</w:t>
+            </w:r>
+          </w:p>
+        </w:tc>
+        <w:tc>
+          <w:tcPr>
+            <w:tcW w:w="1702" w:type="dxa"/>
+            <w:shd w:val="clear" w:color="auto" w:fill="auto"/>
+            <w:vAlign w:val="center"/>
+            <w:hideMark/>
+          </w:tcPr>
+          <w:p>
+            <w:pPr>
+              <w:rPr>
+                <w:rFonts w:ascii="Aptos Narrow" w:hAnsi="Aptos Narrow"/>
+                <w:color w:val="000000"/>
+              </w:rPr>
+            </w:pPr>
+            <w:r>
+              <w:rPr>
+                <w:rFonts w:ascii="Aptos Narrow" w:hAnsi="Aptos Narrow"/>
+                <w:color w:val="000000"/>
+              </w:rPr>
+              <w:t xml:space="preserve">COVID-19 </w:t>
+            </w:r>
+            <w:proofErr w:type="spellStart"/>
+            <w:r>
+              <w:rPr>
+                <w:rFonts w:ascii="Aptos Narrow" w:hAnsi="Aptos Narrow"/>
+                <w:color w:val="000000"/>
+              </w:rPr>
+              <w:t>deaths</w:t>
+            </w:r>
+            <w:proofErr w:type="spellEnd"/>
+            <w:r>
+              <w:rPr>
+                <w:rFonts w:ascii="Aptos Narrow" w:hAnsi="Aptos Narrow"/>
+                <w:color w:val="000000"/>
+              </w:rPr>
+              <w:t xml:space="preserve"> per 100,000 </w:t>
+            </w:r>
+            <w:proofErr w:type="spellStart"/>
+            <w:r>
+              <w:rPr>
+                <w:rFonts w:ascii="Aptos Narrow" w:hAnsi="Aptos Narrow"/>
+                <w:color w:val="000000"/>
+              </w:rPr>
+              <w:t>population</w:t>
+            </w:r>
+            <w:proofErr w:type="spellEnd"/>
+          </w:p>
+        </w:tc>
+      </w:tr>
+      <w:tr>
+        <w:trPr>
+          <w:trHeight w:val="864"/>
+        </w:trPr>
+        <w:tc>
+          <w:tcPr>
+            <w:tcW w:w="1413" w:type="dxa"/>
+            <w:shd w:val="clear" w:color="auto" w:fill="auto"/>
+            <w:vAlign w:val="center"/>
+            <w:hideMark/>
+          </w:tcPr>
+          <w:p>
+            <w:pPr>
+              <w:rPr>
+                <w:rFonts w:ascii="Aptos Narrow" w:hAnsi="Aptos Narrow"/>
+                <w:color w:val="000000"/>
+              </w:rPr>
+            </w:pPr>
+            <w:r>
+              <w:rPr>
+                <w:rFonts w:ascii="Aptos Narrow" w:hAnsi="Aptos Narrow"/>
+                <w:color w:val="000000"/>
+              </w:rPr>
+              <w:t>4</w:t>
+            </w:r>
+          </w:p>
+        </w:tc>
+        <w:tc>
+          <w:tcPr>
+            <w:tcW w:w="2671" w:type="dxa"/>
+            <w:shd w:val="clear" w:color="auto" w:fill="auto"/>
+            <w:vAlign w:val="center"/>
+            <w:hideMark/>
+          </w:tcPr>
+          <w:p>
+            <w:pPr>
+              <w:rPr>
+                <w:rFonts w:ascii="Aptos Narrow" w:hAnsi="Aptos Narrow"/>
+                <w:color w:val="000000"/>
+              </w:rPr>
+            </w:pPr>
+            <w:proofErr w:type="spellStart"/>
+            <w:r>
+              <w:rPr>
+                <w:rFonts w:ascii="Aptos Narrow" w:hAnsi="Aptos Narrow"/>
+                <w:color w:val="000000"/>
+              </w:rPr>
+              <w:t>TodesfälleGrippe</w:t>
+            </w:r>
+            <w:proofErr w:type="spellEnd"/>
+          </w:p>
+        </w:tc>
+        <w:tc>
+          <w:tcPr>
+            <w:tcW w:w="1014" w:type="dxa"/>
+            <w:shd w:val="clear" w:color="auto" w:fill="auto"/>
+            <w:vAlign w:val="center"/>
+            <w:hideMark/>
+          </w:tcPr>
+          <w:p>
+            <w:pPr>
+              <w:rPr>
+                <w:rFonts w:ascii="Aptos Narrow" w:hAnsi="Aptos Narrow"/>
+                <w:color w:val="000000"/>
+              </w:rPr>
+            </w:pPr>
+            <w:proofErr w:type="spellStart"/>
+            <w:r>
+              <w:rPr>
+                <w:rFonts w:ascii="Aptos Narrow" w:hAnsi="Aptos Narrow"/>
+                <w:color w:val="000000"/>
+              </w:rPr>
+              <w:t>Float</w:t>
+            </w:r>
+            <w:proofErr w:type="spellEnd"/>
+          </w:p>
+        </w:tc>
+        <w:tc>
+          <w:tcPr>
+            <w:tcW w:w="1698" w:type="dxa"/>
+            <w:shd w:val="clear" w:color="auto" w:fill="auto"/>
+            <w:vAlign w:val="center"/>
+            <w:hideMark/>
+          </w:tcPr>
+          <w:p>
+            <w:pPr>
+              <w:rPr>
+                <w:rFonts w:ascii="Aptos Narrow" w:hAnsi="Aptos Narrow"/>
+                <w:color w:val="000000"/>
+              </w:rPr>
+            </w:pPr>
+            <w:r>
+              <w:rPr>
+                <w:rFonts w:ascii="Aptos Narrow" w:hAnsi="Aptos Narrow"/>
+                <w:color w:val="000000"/>
+              </w:rPr>
+              <w:t>≥ 0</w:t>
+            </w:r>
+          </w:p>
+        </w:tc>
+        <w:tc>
+          <w:tcPr>
+            <w:tcW w:w="1702" w:type="dxa"/>
+            <w:shd w:val="clear" w:color="auto" w:fill="auto"/>
+            <w:vAlign w:val="center"/>
+            <w:hideMark/>
+          </w:tcPr>
+          <w:p>
+            <w:pPr>
+              <w:rPr>
+                <w:rFonts w:ascii="Aptos Narrow" w:hAnsi="Aptos Narrow"/>
+                <w:color w:val="000000"/>
+                <w:lang w:val="en-US"/>
+              </w:rPr>
+            </w:pPr>
+            <w:r>
+              <w:rPr>
+                <w:rFonts w:ascii="Aptos Narrow" w:hAnsi="Aptos Narrow"/>
+                <w:color w:val="000000"/>
+                <w:lang w:val="en-US"/>
+              </w:rPr>
+              <w:t>Total number of influenza deaths</w:t>
+            </w:r>
+          </w:p>
+        </w:tc>
+      </w:tr>
+      <w:tr>
+        <w:trPr>
+          <w:trHeight w:val="864"/>
+        </w:trPr>
+        <w:tc>
+          <w:tcPr>
+            <w:tcW w:w="1413" w:type="dxa"/>
+            <w:shd w:val="clear" w:color="auto" w:fill="auto"/>
+            <w:vAlign w:val="center"/>
+            <w:hideMark/>
+          </w:tcPr>
+          <w:p>
+            <w:pPr>
+              <w:rPr>
+                <w:rFonts w:ascii="Aptos Narrow" w:hAnsi="Aptos Narrow"/>
+                <w:color w:val="000000"/>
+              </w:rPr>
+            </w:pPr>
+            <w:r>
+              <w:rPr>
+                <w:rFonts w:ascii="Aptos Narrow" w:hAnsi="Aptos Narrow"/>
+                <w:color w:val="000000"/>
+              </w:rPr>
+              <w:t>5</w:t>
+            </w:r>
+          </w:p>
+        </w:tc>
+        <w:tc>
+          <w:tcPr>
+            <w:tcW w:w="2671" w:type="dxa"/>
+            <w:shd w:val="clear" w:color="auto" w:fill="auto"/>
+            <w:vAlign w:val="center"/>
+            <w:hideMark/>
+          </w:tcPr>
+          <w:p>
+            <w:pPr>
+              <w:rPr>
+                <w:rFonts w:ascii="Aptos Narrow" w:hAnsi="Aptos Narrow"/>
+                <w:color w:val="000000"/>
+              </w:rPr>
+            </w:pPr>
+            <w:proofErr w:type="spellStart"/>
+            <w:r>
+              <w:rPr>
+                <w:rFonts w:ascii="Aptos Narrow" w:hAnsi="Aptos Narrow"/>
+                <w:color w:val="000000"/>
+              </w:rPr>
+              <w:t>TodesfälleCOVID</w:t>
+            </w:r>
+            <w:proofErr w:type="spellEnd"/>
+          </w:p>
+        </w:tc>
+        <w:tc>
+          <w:tcPr>
+            <w:tcW w:w="1014" w:type="dxa"/>
+            <w:shd w:val="clear" w:color="auto" w:fill="auto"/>
+            <w:vAlign w:val="center"/>
+            <w:hideMark/>
+          </w:tcPr>
+          <w:p>
+            <w:pPr>
+              <w:rPr>
+                <w:rFonts w:ascii="Aptos Narrow" w:hAnsi="Aptos Narrow"/>
+                <w:color w:val="000000"/>
+              </w:rPr>
+            </w:pPr>
+            <w:proofErr w:type="spellStart"/>
+            <w:r>
+              <w:rPr>
+                <w:rFonts w:ascii="Aptos Narrow" w:hAnsi="Aptos Narrow"/>
+                <w:color w:val="000000"/>
+              </w:rPr>
+              <w:t>Float</w:t>
+            </w:r>
+            <w:proofErr w:type="spellEnd"/>
+          </w:p>
+        </w:tc>
+        <w:tc>
+          <w:tcPr>
+            <w:tcW w:w="1698" w:type="dxa"/>
+            <w:shd w:val="clear" w:color="auto" w:fill="auto"/>
+            <w:vAlign w:val="center"/>
+            <w:hideMark/>
+          </w:tcPr>
+          <w:p>
+            <w:pPr>
+              <w:rPr>
+                <w:rFonts w:ascii="Aptos Narrow" w:hAnsi="Aptos Narrow"/>
+                <w:color w:val="000000"/>
+              </w:rPr>
+            </w:pPr>
+            <w:r>
+              <w:rPr>
+                <w:rFonts w:ascii="Aptos Narrow" w:hAnsi="Aptos Narrow"/>
+                <w:color w:val="000000"/>
+              </w:rPr>
+              <w:t>≥ 0</w:t>
+            </w:r>
+          </w:p>
+        </w:tc>
+        <w:tc>
+          <w:tcPr>
+            <w:tcW w:w="1702" w:type="dxa"/>
+            <w:shd w:val="clear" w:color="auto" w:fill="auto"/>
+            <w:vAlign w:val="center"/>
+            <w:hideMark/>
+          </w:tcPr>
+          <w:p>
+            <w:pPr>
+              <w:rPr>
+                <w:rFonts w:ascii="Aptos Narrow" w:hAnsi="Aptos Narrow"/>
+                <w:color w:val="000000"/>
+                <w:lang w:val="en-US"/>
+              </w:rPr>
+            </w:pPr>
+            <w:r>
+              <w:rPr>
+                <w:rFonts w:ascii="Aptos Narrow" w:hAnsi="Aptos Narrow"/>
+                <w:color w:val="000000"/>
+                <w:lang w:val="en-US"/>
+              </w:rPr>
+              <w:t>Total number of COVID-19 deaths</w:t>
+            </w:r>
+          </w:p>
+        </w:tc>
+      </w:tr>
+      <w:tr>
+        <w:trPr>
+          <w:trHeight w:val="864"/>
+        </w:trPr>
+        <w:tc>
+          <w:tcPr>
+            <w:tcW w:w="1413" w:type="dxa"/>
+            <w:shd w:val="clear" w:color="auto" w:fill="auto"/>
+            <w:vAlign w:val="center"/>
+            <w:hideMark/>
+          </w:tcPr>
+          <w:p>
+            <w:pPr>
+              <w:rPr>
+                <w:rFonts w:ascii="Aptos Narrow" w:hAnsi="Aptos Narrow"/>
+                <w:color w:val="000000"/>
+              </w:rPr>
+            </w:pPr>
+            <w:r>
+              <w:rPr>
+                <w:rFonts w:ascii="Aptos Narrow" w:hAnsi="Aptos Narrow"/>
+                <w:color w:val="000000"/>
+              </w:rPr>
+              <w:t>6</w:t>
+            </w:r>
+          </w:p>
+        </w:tc>
+        <w:tc>
+          <w:tcPr>
+            <w:tcW w:w="2671" w:type="dxa"/>
+            <w:shd w:val="clear" w:color="auto" w:fill="auto"/>
+            <w:vAlign w:val="center"/>
+            <w:hideMark/>
+          </w:tcPr>
+          <w:p>
+            <w:pPr>
+              <w:rPr>
+                <w:rFonts w:ascii="Aptos Narrow" w:hAnsi="Aptos Narrow"/>
+                <w:color w:val="000000"/>
+              </w:rPr>
+            </w:pPr>
+            <w:r>
+              <w:rPr>
+                <w:rFonts w:ascii="Aptos Narrow" w:hAnsi="Aptos Narrow"/>
+                <w:color w:val="000000"/>
+              </w:rPr>
+              <w:t>Population</w:t>
+            </w:r>
+          </w:p>
+        </w:tc>
+        <w:tc>
+          <w:tcPr>
+            <w:tcW w:w="1014" w:type="dxa"/>
+            <w:shd w:val="clear" w:color="auto" w:fill="auto"/>
+            <w:vAlign w:val="center"/>
+            <w:hideMark/>
+          </w:tcPr>
+          <w:p>
+            <w:pPr>
+              <w:rPr>
+                <w:rFonts w:ascii="Aptos Narrow" w:hAnsi="Aptos Narrow"/>
+                <w:color w:val="000000"/>
+              </w:rPr>
+            </w:pPr>
+            <w:r>
+              <w:rPr>
+                <w:rFonts w:ascii="Aptos Narrow" w:hAnsi="Aptos Narrow"/>
+                <w:color w:val="000000"/>
+              </w:rPr>
+              <w:t>Integer</w:t>
+            </w:r>
+          </w:p>
+        </w:tc>
+        <w:tc>
+          <w:tcPr>
+            <w:tcW w:w="1698" w:type="dxa"/>
+            <w:shd w:val="clear" w:color="auto" w:fill="auto"/>
+            <w:vAlign w:val="center"/>
+            <w:hideMark/>
+          </w:tcPr>
+          <w:p>
+            <w:pPr>
+              <w:rPr>
+                <w:rFonts w:ascii="Aptos Narrow" w:hAnsi="Aptos Narrow"/>
+                <w:color w:val="000000"/>
+              </w:rPr>
+            </w:pPr>
+            <w:r>
+              <w:rPr>
+                <w:rFonts w:ascii="Aptos Narrow" w:hAnsi="Aptos Narrow"/>
+                <w:color w:val="000000"/>
+              </w:rPr>
+              <w:t>≥ 0</w:t>
+            </w:r>
+          </w:p>
+        </w:tc>
+        <w:tc>
+          <w:tcPr>
+            <w:tcW w:w="1702" w:type="dxa"/>
+            <w:shd w:val="clear" w:color="auto" w:fill="auto"/>
+            <w:vAlign w:val="center"/>
+            <w:hideMark/>
+          </w:tcPr>
+          <w:p>
+            <w:pPr>
+              <w:rPr>
+                <w:rFonts w:ascii="Aptos Narrow" w:hAnsi="Aptos Narrow"/>
+                <w:color w:val="000000"/>
+              </w:rPr>
+            </w:pPr>
+            <w:r>
+              <w:rPr>
+                <w:rFonts w:ascii="Aptos Narrow" w:hAnsi="Aptos Narrow"/>
+                <w:color w:val="000000"/>
+              </w:rPr>
+              <w:t xml:space="preserve">Total </w:t>
+            </w:r>
+            <w:proofErr w:type="spellStart"/>
+            <w:r>
+              <w:rPr>
+                <w:rFonts w:ascii="Aptos Narrow" w:hAnsi="Aptos Narrow"/>
+                <w:color w:val="000000"/>
+              </w:rPr>
+              <w:t>population</w:t>
+            </w:r>
+            <w:proofErr w:type="spellEnd"/>
+            <w:r>
+              <w:rPr>
+                <w:rFonts w:ascii="Aptos Narrow" w:hAnsi="Aptos Narrow"/>
+                <w:color w:val="000000"/>
+              </w:rPr>
+              <w:t xml:space="preserve"> </w:t>
+            </w:r>
+            <w:proofErr w:type="spellStart"/>
+            <w:r>
+              <w:rPr>
+                <w:rFonts w:ascii="Aptos Narrow" w:hAnsi="Aptos Narrow"/>
+                <w:color w:val="000000"/>
+              </w:rPr>
+              <w:t>of</w:t>
+            </w:r>
+            <w:proofErr w:type="spellEnd"/>
+            <w:r>
+              <w:rPr>
+                <w:rFonts w:ascii="Aptos Narrow" w:hAnsi="Aptos Narrow"/>
+                <w:color w:val="000000"/>
+              </w:rPr>
+              <w:t xml:space="preserve"> </w:t>
+            </w:r>
+            <w:proofErr w:type="spellStart"/>
+            <w:r>
+              <w:rPr>
+                <w:rFonts w:ascii="Aptos Narrow" w:hAnsi="Aptos Narrow"/>
+                <w:color w:val="000000"/>
+              </w:rPr>
+              <w:t>Switzerland</w:t>
+            </w:r>
+            <w:proofErr w:type="spellEnd"/>
+          </w:p>
+        </w:tc>
+      </w:tr>
+      <w:tr>
+        <w:trPr>
+          <w:trHeight w:val="864"/>
+        </w:trPr>
+        <w:tc>
+          <w:tcPr>
+            <w:tcW w:w="1413" w:type="dxa"/>
+            <w:shd w:val="clear" w:color="auto" w:fill="auto"/>
+            <w:vAlign w:val="center"/>
+            <w:hideMark/>
+          </w:tcPr>
+          <w:p>
+            <w:pPr>
+              <w:rPr>
+                <w:rFonts w:ascii="Aptos Narrow" w:hAnsi="Aptos Narrow"/>
+                <w:color w:val="000000"/>
+              </w:rPr>
+            </w:pPr>
+            <w:r>
+              <w:rPr>
+                <w:rFonts w:ascii="Aptos Narrow" w:hAnsi="Aptos Narrow"/>
+                <w:color w:val="000000"/>
+              </w:rPr>
+              <w:t>7</w:t>
+            </w:r>
+          </w:p>
+        </w:tc>
+        <w:tc>
+          <w:tcPr>
+            <w:tcW w:w="2671" w:type="dxa"/>
+            <w:shd w:val="clear" w:color="auto" w:fill="auto"/>
+            <w:vAlign w:val="center"/>
+            <w:hideMark/>
+          </w:tcPr>
+          <w:p>
+            <w:pPr>
+              <w:rPr>
+                <w:rFonts w:ascii="Aptos Narrow" w:hAnsi="Aptos Narrow"/>
+                <w:color w:val="000000"/>
+              </w:rPr>
+            </w:pPr>
+            <w:proofErr w:type="spellStart"/>
+            <w:r>
+              <w:rPr>
+                <w:rFonts w:ascii="Aptos Narrow" w:hAnsi="Aptos Narrow"/>
+                <w:color w:val="000000"/>
+              </w:rPr>
+              <w:t>Überasterblichkeit_Alles</w:t>
+            </w:r>
+            <w:proofErr w:type="spellEnd"/>
+          </w:p>
+        </w:tc>
+        <w:tc>
+          <w:tcPr>
+            <w:tcW w:w="1014" w:type="dxa"/>
+            <w:shd w:val="clear" w:color="auto" w:fill="auto"/>
+            <w:vAlign w:val="center"/>
+            <w:hideMark/>
+          </w:tcPr>
+          <w:p>
+            <w:pPr>
+              <w:rPr>
+                <w:rFonts w:ascii="Aptos Narrow" w:hAnsi="Aptos Narrow"/>
+                <w:color w:val="000000"/>
+              </w:rPr>
+            </w:pPr>
+            <w:proofErr w:type="spellStart"/>
+            <w:r>
+              <w:rPr>
+                <w:rFonts w:ascii="Aptos Narrow" w:hAnsi="Aptos Narrow"/>
+                <w:color w:val="000000"/>
+              </w:rPr>
+              <w:t>Float</w:t>
+            </w:r>
+            <w:proofErr w:type="spellEnd"/>
+          </w:p>
+        </w:tc>
+        <w:tc>
+          <w:tcPr>
+            <w:tcW w:w="1698" w:type="dxa"/>
+            <w:shd w:val="clear" w:color="auto" w:fill="auto"/>
+            <w:vAlign w:val="center"/>
+            <w:hideMark/>
+          </w:tcPr>
+          <w:p>
+            <w:pPr>
+              <w:rPr>
+                <w:rFonts w:ascii="Aptos Narrow" w:hAnsi="Aptos Narrow"/>
+                <w:color w:val="000000"/>
+              </w:rPr>
+            </w:pPr>
+            <w:r>
+              <w:rPr>
+                <w:rFonts w:ascii="Aptos Narrow" w:hAnsi="Aptos Narrow"/>
+                <w:color w:val="000000"/>
+              </w:rPr>
+              <w:t xml:space="preserve">Any </w:t>
+            </w:r>
+            <w:proofErr w:type="spellStart"/>
+            <w:r>
+              <w:rPr>
+                <w:rFonts w:ascii="Aptos Narrow" w:hAnsi="Aptos Narrow"/>
+                <w:color w:val="000000"/>
+              </w:rPr>
+              <w:t>value</w:t>
+            </w:r>
+            <w:proofErr w:type="spellEnd"/>
+            <w:r>
+              <w:rPr>
+                <w:rFonts w:ascii="Aptos Narrow" w:hAnsi="Aptos Narrow"/>
+                <w:color w:val="000000"/>
+              </w:rPr>
+              <w:t xml:space="preserve"> (%)</w:t>
+            </w:r>
+          </w:p>
+        </w:tc>
+        <w:tc>
+          <w:tcPr>
+            <w:tcW w:w="1702" w:type="dxa"/>
+            <w:shd w:val="clear" w:color="auto" w:fill="auto"/>
+            <w:vAlign w:val="center"/>
+            <w:hideMark/>
+          </w:tcPr>
+          <w:p>
+            <w:pPr>
+              <w:rPr>
+                <w:rFonts w:ascii="Aptos Narrow" w:hAnsi="Aptos Narrow"/>
+                <w:color w:val="000000"/>
+              </w:rPr>
+            </w:pPr>
+            <w:r>
+              <w:rPr>
+                <w:rFonts w:ascii="Aptos Narrow" w:hAnsi="Aptos Narrow"/>
+                <w:color w:val="000000"/>
+              </w:rPr>
+              <w:t xml:space="preserve">Total </w:t>
+            </w:r>
+            <w:proofErr w:type="spellStart"/>
+            <w:r>
+              <w:rPr>
+                <w:rFonts w:ascii="Aptos Narrow" w:hAnsi="Aptos Narrow"/>
+                <w:color w:val="000000"/>
+              </w:rPr>
+              <w:t>excess</w:t>
+            </w:r>
+            <w:proofErr w:type="spellEnd"/>
+            <w:r>
+              <w:rPr>
+                <w:rFonts w:ascii="Aptos Narrow" w:hAnsi="Aptos Narrow"/>
+                <w:color w:val="000000"/>
+              </w:rPr>
+              <w:t xml:space="preserve"> </w:t>
+            </w:r>
+            <w:proofErr w:type="spellStart"/>
+            <w:r>
+              <w:rPr>
+                <w:rFonts w:ascii="Aptos Narrow" w:hAnsi="Aptos Narrow"/>
+                <w:color w:val="000000"/>
+              </w:rPr>
+              <w:t>mortality</w:t>
+            </w:r>
+            <w:proofErr w:type="spellEnd"/>
+            <w:r>
+              <w:rPr>
+                <w:rFonts w:ascii="Aptos Narrow" w:hAnsi="Aptos Narrow"/>
+                <w:color w:val="000000"/>
+              </w:rPr>
+              <w:t xml:space="preserve"> </w:t>
+            </w:r>
+            <w:proofErr w:type="spellStart"/>
+            <w:r>
+              <w:rPr>
+                <w:rFonts w:ascii="Aptos Narrow" w:hAnsi="Aptos Narrow"/>
+                <w:color w:val="000000"/>
+              </w:rPr>
+              <w:t>percentage</w:t>
+            </w:r>
+            <w:proofErr w:type="spellEnd"/>
+          </w:p>
+        </w:tc>
+      </w:tr>
+      <w:tr>
+        <w:trPr>
+          <w:trHeight w:val="1152"/>
+        </w:trPr>
+        <w:tc>
+          <w:tcPr>
+            <w:tcW w:w="1413" w:type="dxa"/>
+            <w:shd w:val="clear" w:color="auto" w:fill="auto"/>
+            <w:vAlign w:val="center"/>
+            <w:hideMark/>
+          </w:tcPr>
+          <w:p>
+            <w:pPr>
+              <w:rPr>
+                <w:rFonts w:ascii="Aptos Narrow" w:hAnsi="Aptos Narrow"/>
+                <w:color w:val="000000"/>
+              </w:rPr>
+            </w:pPr>
+            <w:r>
+              <w:rPr>
+                <w:rFonts w:ascii="Aptos Narrow" w:hAnsi="Aptos Narrow"/>
+                <w:color w:val="000000"/>
+              </w:rPr>
+              <w:t>8</w:t>
+            </w:r>
+          </w:p>
+        </w:tc>
+        <w:tc>
+          <w:tcPr>
+            <w:tcW w:w="2671" w:type="dxa"/>
+            <w:shd w:val="clear" w:color="auto" w:fill="auto"/>
+            <w:vAlign w:val="center"/>
+            <w:hideMark/>
+          </w:tcPr>
+          <w:p>
+            <w:pPr>
+              <w:rPr>
+                <w:rFonts w:ascii="Aptos Narrow" w:hAnsi="Aptos Narrow"/>
+                <w:color w:val="000000"/>
+              </w:rPr>
+            </w:pPr>
+            <w:proofErr w:type="spellStart"/>
+            <w:r>
+              <w:rPr>
+                <w:rFonts w:ascii="Aptos Narrow" w:hAnsi="Aptos Narrow"/>
+                <w:color w:val="000000"/>
+              </w:rPr>
+              <w:t>ÜberasterblichkeitPlus</w:t>
+            </w:r>
+            <w:proofErr w:type="spellEnd"/>
+          </w:p>
+        </w:tc>
+        <w:tc>
+          <w:tcPr>
+            <w:tcW w:w="1014" w:type="dxa"/>
+            <w:shd w:val="clear" w:color="auto" w:fill="auto"/>
+            <w:vAlign w:val="center"/>
+            <w:hideMark/>
+          </w:tcPr>
+          <w:p>
+            <w:pPr>
+              <w:rPr>
+                <w:rFonts w:ascii="Aptos Narrow" w:hAnsi="Aptos Narrow"/>
+                <w:color w:val="000000"/>
+              </w:rPr>
+            </w:pPr>
+            <w:proofErr w:type="spellStart"/>
+            <w:r>
+              <w:rPr>
+                <w:rFonts w:ascii="Aptos Narrow" w:hAnsi="Aptos Narrow"/>
+                <w:color w:val="000000"/>
+              </w:rPr>
+              <w:t>Float</w:t>
+            </w:r>
+            <w:proofErr w:type="spellEnd"/>
+          </w:p>
+        </w:tc>
+        <w:tc>
+          <w:tcPr>
+            <w:tcW w:w="1698" w:type="dxa"/>
+            <w:shd w:val="clear" w:color="auto" w:fill="auto"/>
+            <w:vAlign w:val="center"/>
+            <w:hideMark/>
+          </w:tcPr>
+          <w:p>
+            <w:pPr>
+              <w:rPr>
+                <w:rFonts w:ascii="Aptos Narrow" w:hAnsi="Aptos Narrow"/>
+                <w:color w:val="000000"/>
+              </w:rPr>
+            </w:pPr>
+            <w:r>
+              <w:rPr>
+                <w:rFonts w:ascii="Aptos Narrow" w:hAnsi="Aptos Narrow"/>
+                <w:color w:val="000000"/>
+              </w:rPr>
+              <w:t>≥ 0</w:t>
+            </w:r>
+          </w:p>
+        </w:tc>
+        <w:tc>
+          <w:tcPr>
+            <w:tcW w:w="1702" w:type="dxa"/>
+            <w:shd w:val="clear" w:color="auto" w:fill="auto"/>
+            <w:vAlign w:val="center"/>
+            <w:hideMark/>
+          </w:tcPr>
+          <w:p>
+            <w:pPr>
+              <w:rPr>
+                <w:rFonts w:ascii="Aptos Narrow" w:hAnsi="Aptos Narrow"/>
+                <w:color w:val="000000"/>
+              </w:rPr>
+            </w:pPr>
+            <w:r>
+              <w:rPr>
+                <w:rFonts w:ascii="Aptos Narrow" w:hAnsi="Aptos Narrow"/>
+                <w:color w:val="000000"/>
+              </w:rPr>
+              <w:t xml:space="preserve">Positive </w:t>
+            </w:r>
+            <w:proofErr w:type="spellStart"/>
+            <w:r>
+              <w:rPr>
+                <w:rFonts w:ascii="Aptos Narrow" w:hAnsi="Aptos Narrow"/>
+                <w:color w:val="000000"/>
+              </w:rPr>
+              <w:t>excess</w:t>
+            </w:r>
+            <w:proofErr w:type="spellEnd"/>
+            <w:r>
+              <w:rPr>
+                <w:rFonts w:ascii="Aptos Narrow" w:hAnsi="Aptos Narrow"/>
+                <w:color w:val="000000"/>
+              </w:rPr>
+              <w:t xml:space="preserve"> </w:t>
+            </w:r>
+            <w:proofErr w:type="spellStart"/>
+            <w:r>
+              <w:rPr>
+                <w:rFonts w:ascii="Aptos Narrow" w:hAnsi="Aptos Narrow"/>
+                <w:color w:val="000000"/>
+              </w:rPr>
+              <w:t>mortality</w:t>
+            </w:r>
+            <w:proofErr w:type="spellEnd"/>
+            <w:r>
+              <w:rPr>
+                <w:rFonts w:ascii="Aptos Narrow" w:hAnsi="Aptos Narrow"/>
+                <w:color w:val="000000"/>
+              </w:rPr>
+              <w:t xml:space="preserve"> </w:t>
+            </w:r>
+            <w:proofErr w:type="spellStart"/>
+            <w:r>
+              <w:rPr>
+                <w:rFonts w:ascii="Aptos Narrow" w:hAnsi="Aptos Narrow"/>
+                <w:color w:val="000000"/>
+              </w:rPr>
+              <w:t>percentage</w:t>
+            </w:r>
+            <w:proofErr w:type="spellEnd"/>
+          </w:p>
+        </w:tc>
+      </w:tr>
+      <w:tr>
+        <w:trPr>
+          <w:trHeight w:val="1152"/>
+        </w:trPr>
+        <w:tc>
+          <w:tcPr>
+            <w:tcW w:w="1413" w:type="dxa"/>
+            <w:shd w:val="clear" w:color="auto" w:fill="auto"/>
+            <w:vAlign w:val="center"/>
+            <w:hideMark/>
+          </w:tcPr>
+          <w:p>
+            <w:pPr>
+              <w:rPr>
+                <w:rFonts w:ascii="Aptos Narrow" w:hAnsi="Aptos Narrow"/>
+                <w:color w:val="000000"/>
+              </w:rPr>
+            </w:pPr>
+            <w:r>
+              <w:rPr>
+                <w:rFonts w:ascii="Aptos Narrow" w:hAnsi="Aptos Narrow"/>
+                <w:color w:val="000000"/>
+              </w:rPr>
+              <w:t>9</w:t>
+            </w:r>
+          </w:p>
+        </w:tc>
+        <w:tc>
+          <w:tcPr>
+            <w:tcW w:w="2671" w:type="dxa"/>
+            <w:shd w:val="clear" w:color="auto" w:fill="auto"/>
+            <w:vAlign w:val="center"/>
+            <w:hideMark/>
+          </w:tcPr>
+          <w:p>
+            <w:pPr>
+              <w:rPr>
+                <w:rFonts w:ascii="Aptos Narrow" w:hAnsi="Aptos Narrow"/>
+                <w:color w:val="000000"/>
+              </w:rPr>
+            </w:pPr>
+            <w:proofErr w:type="spellStart"/>
+            <w:r>
+              <w:rPr>
+                <w:rFonts w:ascii="Aptos Narrow" w:hAnsi="Aptos Narrow"/>
+                <w:color w:val="000000"/>
+              </w:rPr>
+              <w:t>ÜberasterblichkeitMinus</w:t>
+            </w:r>
+            <w:proofErr w:type="spellEnd"/>
+          </w:p>
+        </w:tc>
+        <w:tc>
+          <w:tcPr>
+            <w:tcW w:w="1014" w:type="dxa"/>
+            <w:shd w:val="clear" w:color="auto" w:fill="auto"/>
+            <w:vAlign w:val="center"/>
+            <w:hideMark/>
+          </w:tcPr>
+          <w:p>
+            <w:pPr>
+              <w:rPr>
+                <w:rFonts w:ascii="Aptos Narrow" w:hAnsi="Aptos Narrow"/>
+                <w:color w:val="000000"/>
+              </w:rPr>
+            </w:pPr>
+            <w:proofErr w:type="spellStart"/>
+            <w:r>
+              <w:rPr>
+                <w:rFonts w:ascii="Aptos Narrow" w:hAnsi="Aptos Narrow"/>
+                <w:color w:val="000000"/>
+              </w:rPr>
+              <w:t>Float</w:t>
+            </w:r>
+            <w:proofErr w:type="spellEnd"/>
+          </w:p>
+        </w:tc>
+        <w:tc>
+          <w:tcPr>
+            <w:tcW w:w="1698" w:type="dxa"/>
+            <w:shd w:val="clear" w:color="auto" w:fill="auto"/>
+            <w:vAlign w:val="center"/>
+            <w:hideMark/>
+          </w:tcPr>
+          <w:p>
+            <w:pPr>
+              <w:rPr>
+                <w:rFonts w:ascii="Aptos Narrow" w:hAnsi="Aptos Narrow"/>
+                <w:color w:val="000000"/>
+              </w:rPr>
+            </w:pPr>
+            <w:r>
+              <w:rPr>
+                <w:rFonts w:ascii="Aptos Narrow" w:hAnsi="Aptos Narrow"/>
+                <w:color w:val="000000"/>
+              </w:rPr>
+              <w:t>≤ 0</w:t>
+            </w:r>
+          </w:p>
+        </w:tc>
+        <w:tc>
+          <w:tcPr>
+            <w:tcW w:w="1702" w:type="dxa"/>
+            <w:shd w:val="clear" w:color="auto" w:fill="auto"/>
+            <w:vAlign w:val="center"/>
+            <w:hideMark/>
+          </w:tcPr>
+          <w:p>
+            <w:pPr>
+              <w:rPr>
+                <w:rFonts w:ascii="Aptos Narrow" w:hAnsi="Aptos Narrow"/>
+                <w:color w:val="000000"/>
+              </w:rPr>
+            </w:pPr>
+            <w:r>
+              <w:rPr>
+                <w:rFonts w:ascii="Aptos Narrow" w:hAnsi="Aptos Narrow"/>
+                <w:color w:val="000000"/>
+              </w:rPr>
+              <w:t xml:space="preserve">Negative </w:t>
+            </w:r>
+            <w:proofErr w:type="spellStart"/>
+            <w:r>
+              <w:rPr>
+                <w:rFonts w:ascii="Aptos Narrow" w:hAnsi="Aptos Narrow"/>
+                <w:color w:val="000000"/>
+              </w:rPr>
+              <w:t>excess</w:t>
+            </w:r>
+            <w:proofErr w:type="spellEnd"/>
+            <w:r>
+              <w:rPr>
+                <w:rFonts w:ascii="Aptos Narrow" w:hAnsi="Aptos Narrow"/>
+                <w:color w:val="000000"/>
+              </w:rPr>
+              <w:t xml:space="preserve"> </w:t>
+            </w:r>
+            <w:proofErr w:type="spellStart"/>
+            <w:r>
+              <w:rPr>
+                <w:rFonts w:ascii="Aptos Narrow" w:hAnsi="Aptos Narrow"/>
+                <w:color w:val="000000"/>
+              </w:rPr>
+              <w:t>mortality</w:t>
+            </w:r>
+            <w:proofErr w:type="spellEnd"/>
+            <w:r>
+              <w:rPr>
+                <w:rFonts w:ascii="Aptos Narrow" w:hAnsi="Aptos Narrow"/>
+                <w:color w:val="000000"/>
+              </w:rPr>
+              <w:t xml:space="preserve"> </w:t>
+            </w:r>
+            <w:proofErr w:type="spellStart"/>
+            <w:r>
+              <w:rPr>
+                <w:rFonts w:ascii="Aptos Narrow" w:hAnsi="Aptos Narrow"/>
+                <w:color w:val="000000"/>
+              </w:rPr>
+              <w:t>percentage</w:t>
+            </w:r>
+            <w:proofErr w:type="spellEnd"/>
+          </w:p>
+        </w:tc>
+      </w:tr>
+    </w:tbl>
+    <w:tbl>
+      <w:tblPr>
+        <w:tblStyle w:val="Tabellenraster"/>
         <w:tblW w:w="0" w:type="auto"/>
         <w:tblInd w:w="360" w:type="dxa"/>
         <w:tblLook w:val="04A0" w:firstRow="1" w:lastRow="0" w:firstColumn="1" w:lastColumn="0" w:noHBand="0" w:noVBand="1"/>
@@ -411,6 +2341,7 @@
                 <w:sz w:val="20"/>
                 <w:szCs w:val="20"/>
               </w:rPr>
+              <w:lastRenderedPageBreak/>
               <w:t>Spaltenindex</w:t>
             </w:r>
           </w:p>
@@ -562,12 +2493,21 @@
               </w:rPr>
               <w:br/>
             </w:r>
+            <w:proofErr w:type="spellStart"/>
             <w:r>
               <w:rPr>
                 <w:sz w:val="20"/>
                 <w:szCs w:val="20"/>
               </w:rPr>
-              <w:t>Foreign Key</w:t>
+              <w:t>Foreign</w:t>
+            </w:r>
+            <w:proofErr w:type="spellEnd"/>
+            <w:r>
+              <w:rPr>
+                <w:sz w:val="20"/>
+                <w:szCs w:val="20"/>
+              </w:rPr>
+              <w:t xml:space="preserve"> Key</w:t>
             </w:r>
           </w:p>
         </w:tc>
@@ -858,7 +2798,6 @@
         <w:rPr>
           <w:noProof/>
         </w:rPr>
-        <w:lastRenderedPageBreak/>
         <w:drawing>
           <wp:inline distT="0" distB="0" distL="0" distR="0" wp14:anchorId="1D77CEDC" wp14:editId="1847891E">
             <wp:extent cx="2180453" cy="3249038"/>
@@ -911,7 +2850,7 @@
     </w:p>
     <w:p>
       <w:pPr>
-        <w:pStyle w:val="Heading2"/>
+        <w:pStyle w:val="berschrift2"/>
         <w:rPr>
           <w:color w:val="1F3763" w:themeColor="accent1" w:themeShade="7F"/>
           <w:sz w:val="24"/>
@@ -942,7 +2881,7 @@
     </w:p>
     <w:p>
       <w:pPr>
-        <w:pStyle w:val="ListParagraph"/>
+        <w:pStyle w:val="Listenabsatz"/>
         <w:numPr>
           <w:ilvl w:val="0"/>
           <w:numId w:val="2"/>
@@ -984,22 +2923,30 @@
     </w:p>
     <w:p>
       <w:pPr>
-        <w:pStyle w:val="ListParagraph"/>
+        <w:pStyle w:val="Listenabsatz"/>
         <w:numPr>
           <w:ilvl w:val="0"/>
           <w:numId w:val="2"/>
         </w:numPr>
       </w:pPr>
       <w:r>
-        <w:t>Zusammenfassende Ergebnisse: Visualisation</w:t>
-      </w:r>
-      <w:r>
-        <w:t>en und statistische Kenngrössen</w:t>
-      </w:r>
-    </w:p>
-    <w:p>
-      <w:pPr>
-        <w:pStyle w:val="ListParagraph"/>
+        <w:t xml:space="preserve">Zusammenfassende Ergebnisse: </w:t>
+      </w:r>
+      <w:proofErr w:type="spellStart"/>
+      <w:r>
+        <w:t>Visualisation</w:t>
+      </w:r>
+      <w:r>
+        <w:t>en</w:t>
+      </w:r>
+      <w:proofErr w:type="spellEnd"/>
+      <w:r>
+        <w:t xml:space="preserve"> und statistische Kenngrössen</w:t>
+      </w:r>
+    </w:p>
+    <w:p>
+      <w:pPr>
+        <w:pStyle w:val="Listenabsatz"/>
         <w:numPr>
           <w:ilvl w:val="0"/>
           <w:numId w:val="2"/>
@@ -1018,12 +2965,20 @@
         <w:t>Zusammenhänge</w:t>
       </w:r>
       <w:r>
-        <w:t xml:space="preserve"> im Bezug auf die Modellierungs- und Analyseziele</w:t>
-      </w:r>
-    </w:p>
-    <w:p>
-      <w:pPr>
-        <w:pStyle w:val="ListParagraph"/>
+        <w:t xml:space="preserve"> </w:t>
+      </w:r>
+      <w:proofErr w:type="spellStart"/>
+      <w:r>
+        <w:t>im</w:t>
+      </w:r>
+      <w:proofErr w:type="spellEnd"/>
+      <w:r>
+        <w:t xml:space="preserve"> Bezug auf die Modellierungs- und Analyseziele</w:t>
+      </w:r>
+    </w:p>
+    <w:p>
+      <w:pPr>
+        <w:pStyle w:val="Listenabsatz"/>
         <w:numPr>
           <w:ilvl w:val="0"/>
           <w:numId w:val="2"/>
@@ -1036,19 +2991,456 @@
     <w:p/>
     <w:p>
       <w:pPr>
-        <w:pStyle w:val="Heading2"/>
-      </w:pPr>
-      <w:r>
-        <w:t>Details Dataset 2</w:t>
-      </w:r>
-    </w:p>
-    <w:p>
-      <w:pPr>
-        <w:pStyle w:val="ListParagraph"/>
+        <w:pStyle w:val="Listenabsatz"/>
         <w:numPr>
           <w:ilvl w:val="0"/>
           <w:numId w:val="2"/>
         </w:numPr>
+        <w:ind w:left="426"/>
+        <w:rPr>
+          <w:b/>
+          <w:bCs/>
+          <w:lang w:val="en-US"/>
+        </w:rPr>
+      </w:pPr>
+      <w:r>
+        <w:rPr>
+          <w:b/>
+          <w:bCs/>
+          <w:lang w:val="en-US"/>
+        </w:rPr>
+        <w:t>Explorative Data Analysis (EDA):</w:t>
+      </w:r>
+    </w:p>
+    <w:p>
+      <w:pPr>
+        <w:numPr>
+          <w:ilvl w:val="0"/>
+          <w:numId w:val="10"/>
+        </w:numPr>
+        <w:rPr>
+          <w:lang w:val="en-US"/>
+        </w:rPr>
+      </w:pPr>
+      <w:r>
+        <w:rPr>
+          <w:lang w:val="en-US"/>
+        </w:rPr>
+        <w:t>Tools used: Python (pandas, matplotlib, bokeh)</w:t>
+      </w:r>
+    </w:p>
+    <w:p>
+      <w:pPr>
+        <w:numPr>
+          <w:ilvl w:val="0"/>
+          <w:numId w:val="10"/>
+        </w:numPr>
+        <w:rPr>
+          <w:lang w:val="en-US"/>
+        </w:rPr>
+      </w:pPr>
+      <w:r>
+        <w:rPr>
+          <w:lang w:val="en-US"/>
+        </w:rPr>
+        <w:t xml:space="preserve">Scripts available: Visualization scripts created in </w:t>
+      </w:r>
+      <w:proofErr w:type="spellStart"/>
+      <w:r>
+        <w:rPr>
+          <w:lang w:val="en-US"/>
+        </w:rPr>
+        <w:t>Jupyter</w:t>
+      </w:r>
+      <w:proofErr w:type="spellEnd"/>
+      <w:r>
+        <w:rPr>
+          <w:lang w:val="en-US"/>
+        </w:rPr>
+        <w:t xml:space="preserve"> Notebook.</w:t>
+      </w:r>
+    </w:p>
+    <w:p>
+      <w:pPr>
+        <w:numPr>
+          <w:ilvl w:val="0"/>
+          <w:numId w:val="10"/>
+        </w:numPr>
+      </w:pPr>
+      <w:proofErr w:type="spellStart"/>
+      <w:r>
+        <w:t>Steps</w:t>
+      </w:r>
+      <w:proofErr w:type="spellEnd"/>
+      <w:r>
+        <w:t>:</w:t>
+      </w:r>
+    </w:p>
+    <w:p>
+      <w:pPr>
+        <w:numPr>
+          <w:ilvl w:val="1"/>
+          <w:numId w:val="10"/>
+        </w:numPr>
+      </w:pPr>
+      <w:r>
+        <w:t xml:space="preserve">Check </w:t>
+      </w:r>
+      <w:proofErr w:type="spellStart"/>
+      <w:r>
+        <w:t>for</w:t>
+      </w:r>
+      <w:proofErr w:type="spellEnd"/>
+      <w:r>
+        <w:t xml:space="preserve"> </w:t>
+      </w:r>
+      <w:proofErr w:type="spellStart"/>
+      <w:r>
+        <w:t>missing</w:t>
+      </w:r>
+      <w:proofErr w:type="spellEnd"/>
+      <w:r>
+        <w:t xml:space="preserve"> </w:t>
+      </w:r>
+      <w:proofErr w:type="spellStart"/>
+      <w:r>
+        <w:t>values</w:t>
+      </w:r>
+      <w:proofErr w:type="spellEnd"/>
+      <w:r>
+        <w:t>.</w:t>
+      </w:r>
+    </w:p>
+    <w:p>
+      <w:pPr>
+        <w:numPr>
+          <w:ilvl w:val="1"/>
+          <w:numId w:val="10"/>
+        </w:numPr>
+      </w:pPr>
+      <w:r>
+        <w:t xml:space="preserve">Basic </w:t>
+      </w:r>
+      <w:proofErr w:type="spellStart"/>
+      <w:r>
+        <w:t>statistical</w:t>
+      </w:r>
+      <w:proofErr w:type="spellEnd"/>
+      <w:r>
+        <w:t xml:space="preserve"> </w:t>
+      </w:r>
+      <w:proofErr w:type="spellStart"/>
+      <w:r>
+        <w:t>summary</w:t>
+      </w:r>
+      <w:proofErr w:type="spellEnd"/>
+      <w:r>
+        <w:t xml:space="preserve"> (</w:t>
+      </w:r>
+      <w:proofErr w:type="spellStart"/>
+      <w:proofErr w:type="gramStart"/>
+      <w:r>
+        <w:t>describe</w:t>
+      </w:r>
+      <w:proofErr w:type="spellEnd"/>
+      <w:r>
+        <w:t>(</w:t>
+      </w:r>
+      <w:proofErr w:type="gramEnd"/>
+      <w:r>
+        <w:t>)).</w:t>
+      </w:r>
+    </w:p>
+    <w:p>
+      <w:pPr>
+        <w:numPr>
+          <w:ilvl w:val="1"/>
+          <w:numId w:val="10"/>
+        </w:numPr>
+        <w:rPr>
+          <w:lang w:val="en-US"/>
+        </w:rPr>
+      </w:pPr>
+      <w:r>
+        <w:rPr>
+          <w:lang w:val="en-US"/>
+        </w:rPr>
+        <w:t>Visualizations: bar plots, line plots, excess mortality scatter plots.</w:t>
+      </w:r>
+    </w:p>
+    <w:p>
+      <w:pPr>
+        <w:pStyle w:val="Listenabsatz"/>
+        <w:numPr>
+          <w:ilvl w:val="0"/>
+          <w:numId w:val="2"/>
+        </w:numPr>
+        <w:ind w:left="426"/>
+        <w:rPr>
+          <w:b/>
+          <w:bCs/>
+          <w:lang w:val="en-US"/>
+        </w:rPr>
+      </w:pPr>
+      <w:r>
+        <w:rPr>
+          <w:b/>
+          <w:bCs/>
+          <w:lang w:val="en-US"/>
+        </w:rPr>
+        <w:lastRenderedPageBreak/>
+        <w:t>Summary Results:</w:t>
+      </w:r>
+    </w:p>
+    <w:p>
+      <w:pPr>
+        <w:numPr>
+          <w:ilvl w:val="0"/>
+          <w:numId w:val="11"/>
+        </w:numPr>
+      </w:pPr>
+      <w:r>
+        <w:t xml:space="preserve">Data </w:t>
+      </w:r>
+      <w:proofErr w:type="spellStart"/>
+      <w:r>
+        <w:t>spans</w:t>
+      </w:r>
+      <w:proofErr w:type="spellEnd"/>
+      <w:r>
+        <w:t xml:space="preserve"> 143 </w:t>
+      </w:r>
+      <w:proofErr w:type="spellStart"/>
+      <w:r>
+        <w:t>years</w:t>
+      </w:r>
+      <w:proofErr w:type="spellEnd"/>
+      <w:r>
+        <w:t>.</w:t>
+      </w:r>
+    </w:p>
+    <w:p>
+      <w:pPr>
+        <w:numPr>
+          <w:ilvl w:val="0"/>
+          <w:numId w:val="11"/>
+        </w:numPr>
+        <w:rPr>
+          <w:lang w:val="en-US"/>
+        </w:rPr>
+      </w:pPr>
+      <w:r>
+        <w:rPr>
+          <w:lang w:val="en-US"/>
+        </w:rPr>
+        <w:t>Some missing values, mainly for pandemic-specific fields.</w:t>
+      </w:r>
+    </w:p>
+    <w:p>
+      <w:pPr>
+        <w:numPr>
+          <w:ilvl w:val="0"/>
+          <w:numId w:val="11"/>
+        </w:numPr>
+        <w:rPr>
+          <w:lang w:val="en-US"/>
+        </w:rPr>
+      </w:pPr>
+      <w:r>
+        <w:rPr>
+          <w:lang w:val="en-US"/>
+        </w:rPr>
+        <w:t xml:space="preserve">COVID-19-related fields (Todesfälle_Covid_100000, </w:t>
+      </w:r>
+      <w:proofErr w:type="spellStart"/>
+      <w:r>
+        <w:rPr>
+          <w:lang w:val="en-US"/>
+        </w:rPr>
+        <w:t>TodesfälleCOVID</w:t>
+      </w:r>
+      <w:proofErr w:type="spellEnd"/>
+      <w:r>
+        <w:rPr>
+          <w:lang w:val="en-US"/>
+        </w:rPr>
+        <w:t>) are populated only for 2020–2022.</w:t>
+      </w:r>
+    </w:p>
+    <w:p>
+      <w:pPr>
+        <w:pStyle w:val="Listenabsatz"/>
+        <w:numPr>
+          <w:ilvl w:val="0"/>
+          <w:numId w:val="2"/>
+        </w:numPr>
+        <w:ind w:left="426"/>
+        <w:rPr>
+          <w:b/>
+          <w:bCs/>
+          <w:lang w:val="en-US"/>
+        </w:rPr>
+      </w:pPr>
+      <w:r>
+        <w:rPr>
+          <w:b/>
+          <w:bCs/>
+          <w:lang w:val="en-US"/>
+        </w:rPr>
+        <w:t>Insights:</w:t>
+      </w:r>
+    </w:p>
+    <w:p>
+      <w:pPr>
+        <w:numPr>
+          <w:ilvl w:val="0"/>
+          <w:numId w:val="12"/>
+        </w:numPr>
+        <w:rPr>
+          <w:lang w:val="en-US"/>
+        </w:rPr>
+      </w:pPr>
+      <w:r>
+        <w:rPr>
+          <w:lang w:val="en-US"/>
+        </w:rPr>
+        <w:t>1918 (Spanish Flu) shows the highest historical excess mortality.</w:t>
+      </w:r>
+    </w:p>
+    <w:p>
+      <w:pPr>
+        <w:numPr>
+          <w:ilvl w:val="0"/>
+          <w:numId w:val="12"/>
+        </w:numPr>
+        <w:rPr>
+          <w:lang w:val="en-US"/>
+        </w:rPr>
+      </w:pPr>
+      <w:r>
+        <w:rPr>
+          <w:lang w:val="en-US"/>
+        </w:rPr>
+        <w:t>COVID-19 pandemic impact (2020) is clearly visible but less extreme compared to 1918.</w:t>
+      </w:r>
+    </w:p>
+    <w:p>
+      <w:pPr>
+        <w:pStyle w:val="Listenabsatz"/>
+        <w:numPr>
+          <w:ilvl w:val="0"/>
+          <w:numId w:val="2"/>
+        </w:numPr>
+        <w:ind w:left="426"/>
+        <w:rPr>
+          <w:b/>
+          <w:bCs/>
+          <w:lang w:val="en-US"/>
+        </w:rPr>
+      </w:pPr>
+      <w:r>
+        <w:rPr>
+          <w:b/>
+          <w:bCs/>
+          <w:lang w:val="en-US"/>
+        </w:rPr>
+        <w:t>Assessment of Data Quality:</w:t>
+      </w:r>
+    </w:p>
+    <w:p>
+      <w:pPr>
+        <w:numPr>
+          <w:ilvl w:val="0"/>
+          <w:numId w:val="13"/>
+        </w:numPr>
+        <w:rPr>
+          <w:lang w:val="en-US"/>
+        </w:rPr>
+      </w:pPr>
+      <w:r>
+        <w:rPr>
+          <w:lang w:val="en-US"/>
+        </w:rPr>
+        <w:t>Overall good: data is consistent and plausible.</w:t>
+      </w:r>
+    </w:p>
+    <w:p>
+      <w:pPr>
+        <w:numPr>
+          <w:ilvl w:val="0"/>
+          <w:numId w:val="13"/>
+        </w:numPr>
+        <w:rPr>
+          <w:lang w:val="en-US"/>
+        </w:rPr>
+      </w:pPr>
+      <w:r>
+        <w:rPr>
+          <w:lang w:val="en-US"/>
+        </w:rPr>
+        <w:t>Missing values are explainable (e.g., COVID-19 only after 2020).</w:t>
+      </w:r>
+    </w:p>
+    <w:p>
+      <w:pPr>
+        <w:numPr>
+          <w:ilvl w:val="0"/>
+          <w:numId w:val="13"/>
+        </w:numPr>
+        <w:rPr>
+          <w:lang w:val="en-US"/>
+        </w:rPr>
+      </w:pPr>
+      <w:r>
+        <w:rPr>
+          <w:lang w:val="en-US"/>
+        </w:rPr>
+        <w:t>No major anomalies detected in historical data.</w:t>
+      </w:r>
+    </w:p>
+    <w:p>
+      <w:pPr>
+        <w:rPr>
+          <w:lang w:val="en-US"/>
+        </w:rPr>
+      </w:pPr>
+    </w:p>
+    <w:p>
+      <w:pPr>
+        <w:rPr>
+          <w:lang w:val="en-US"/>
+        </w:rPr>
+      </w:pPr>
+    </w:p>
+    <w:p>
+      <w:pPr>
+        <w:rPr>
+          <w:lang w:val="en-US"/>
+        </w:rPr>
+      </w:pPr>
+    </w:p>
+    <w:p>
+      <w:pPr>
+        <w:rPr>
+          <w:lang w:val="en-US"/>
+        </w:rPr>
+      </w:pPr>
+    </w:p>
+    <w:p>
+      <w:pPr>
+        <w:pStyle w:val="berschrift2"/>
+      </w:pPr>
+      <w:r>
+        <w:t>Details Dataset 2</w:t>
+      </w:r>
+    </w:p>
+    <w:p>
+      <w:pPr>
+        <w:pStyle w:val="Listenabsatz"/>
+        <w:numPr>
+          <w:ilvl w:val="0"/>
+          <w:numId w:val="2"/>
+        </w:numPr>
       </w:pPr>
       <w:r>
         <w:t>…</w:t>
@@ -1056,7 +3448,7 @@
     </w:p>
     <w:p>
       <w:pPr>
-        <w:pStyle w:val="Heading3"/>
+        <w:pStyle w:val="berschrift3"/>
       </w:pPr>
       <w:r>
         <w:t>Datenkatalog</w:t>
@@ -1067,12 +3459,12 @@
     </w:p>
     <w:p>
       <w:pPr>
-        <w:pStyle w:val="Heading2"/>
-      </w:pPr>
-    </w:p>
-    <w:p>
-      <w:pPr>
-        <w:pStyle w:val="Heading3"/>
+        <w:pStyle w:val="berschrift2"/>
+      </w:pPr>
+    </w:p>
+    <w:p>
+      <w:pPr>
+        <w:pStyle w:val="berschrift3"/>
       </w:pPr>
       <w:r>
         <w:t>Datenqualität</w:t>
@@ -1084,7 +3476,7 @@
     <w:p/>
     <w:p>
       <w:pPr>
-        <w:pStyle w:val="Heading1"/>
+        <w:pStyle w:val="berschrift1"/>
       </w:pPr>
       <w:r>
         <w:t>Prozessierte Daten</w:t>
@@ -1092,7 +3484,7 @@
     </w:p>
     <w:p>
       <w:pPr>
-        <w:pStyle w:val="Heading2"/>
+        <w:pStyle w:val="berschrift2"/>
       </w:pPr>
       <w:r>
         <w:t xml:space="preserve">Übersichtstabelle der </w:t>
@@ -1103,7 +3495,7 @@
     </w:p>
     <w:tbl>
       <w:tblPr>
-        <w:tblStyle w:val="TableGrid"/>
+        <w:tblStyle w:val="Tabellenraster"/>
         <w:tblW w:w="9067" w:type="dxa"/>
         <w:tblLook w:val="04A0" w:firstRow="1" w:lastRow="0" w:firstColumn="1" w:lastColumn="0" w:noHBand="0" w:noVBand="1"/>
       </w:tblPr>
@@ -1150,8 +3542,13 @@
             <w:tcW w:w="2122" w:type="dxa"/>
           </w:tcPr>
           <w:p>
-            <w:r>
-              <w:t xml:space="preserve">Processed </w:t>
+            <w:proofErr w:type="spellStart"/>
+            <w:r>
+              <w:t>Processed</w:t>
+            </w:r>
+            <w:proofErr w:type="spellEnd"/>
+            <w:r>
+              <w:t xml:space="preserve"> </w:t>
             </w:r>
             <w:r>
               <w:t>Dataset 1</w:t>
@@ -1174,8 +3571,13 @@
           </w:tcPr>
           <w:p>
             <w:r>
-              <w:t>Link und/oder kurze Beschreibung des Ortes, wo die Daten abgelegt wurden</w:t>
-            </w:r>
+              <w:t xml:space="preserve">Link und/oder kurze Beschreibung des Ortes, wo die Daten </w:t>
+            </w:r>
+            <w:proofErr w:type="gramStart"/>
+            <w:r>
+              <w:t>abgelegt wurden</w:t>
+            </w:r>
+            <w:proofErr w:type="gramEnd"/>
           </w:p>
         </w:tc>
       </w:tr>
@@ -1185,8 +3587,13 @@
             <w:tcW w:w="2122" w:type="dxa"/>
           </w:tcPr>
           <w:p>
-            <w:r>
-              <w:t xml:space="preserve">Processed </w:t>
+            <w:proofErr w:type="spellStart"/>
+            <w:r>
+              <w:t>Processed</w:t>
+            </w:r>
+            <w:proofErr w:type="spellEnd"/>
+            <w:r>
+              <w:t xml:space="preserve"> </w:t>
             </w:r>
             <w:r>
               <w:t>Dataset 2</w:t>
@@ -1214,13 +3621,18 @@
     <w:p/>
     <w:p>
       <w:pPr>
-        <w:pStyle w:val="Heading2"/>
+        <w:pStyle w:val="berschrift2"/>
       </w:pPr>
       <w:r>
         <w:t xml:space="preserve">Details </w:t>
       </w:r>
-      <w:r>
-        <w:t xml:space="preserve">Processed </w:t>
+      <w:proofErr w:type="spellStart"/>
+      <w:r>
+        <w:t>Processed</w:t>
+      </w:r>
+      <w:proofErr w:type="spellEnd"/>
+      <w:r>
+        <w:t xml:space="preserve"> </w:t>
       </w:r>
       <w:r>
         <w:t>Dataset 1</w:t>
@@ -1228,7 +3640,7 @@
     </w:p>
     <w:p>
       <w:pPr>
-        <w:pStyle w:val="ListParagraph"/>
+        <w:pStyle w:val="Listenabsatz"/>
         <w:numPr>
           <w:ilvl w:val="0"/>
           <w:numId w:val="2"/>
@@ -1240,29 +3652,33 @@
     </w:p>
     <w:p>
       <w:pPr>
-        <w:pStyle w:val="ListParagraph"/>
+        <w:pStyle w:val="Listenabsatz"/>
         <w:numPr>
           <w:ilvl w:val="0"/>
           <w:numId w:val="2"/>
         </w:numPr>
       </w:pPr>
       <w:r>
-        <w:lastRenderedPageBreak/>
         <w:t xml:space="preserve">Details </w:t>
       </w:r>
       <w:r>
         <w:t xml:space="preserve">und Gründe </w:t>
       </w:r>
       <w:r>
-        <w:t>zu den Prozessierungsschritten</w:t>
-      </w:r>
+        <w:t xml:space="preserve">zu den </w:t>
+      </w:r>
+      <w:proofErr w:type="spellStart"/>
+      <w:r>
+        <w:t>Prozessierungsschritten</w:t>
+      </w:r>
+      <w:proofErr w:type="spellEnd"/>
       <w:r>
         <w:t xml:space="preserve"> -&gt; Nachvollziehbarkeit und Sicherstellung der Reproduzierbarkeit</w:t>
       </w:r>
     </w:p>
     <w:p>
       <w:pPr>
-        <w:pStyle w:val="ListParagraph"/>
+        <w:pStyle w:val="Listenabsatz"/>
         <w:numPr>
           <w:ilvl w:val="0"/>
           <w:numId w:val="2"/>
@@ -1274,7 +3690,7 @@
     </w:p>
     <w:p>
       <w:pPr>
-        <w:pStyle w:val="ListParagraph"/>
+        <w:pStyle w:val="Listenabsatz"/>
         <w:numPr>
           <w:ilvl w:val="0"/>
           <w:numId w:val="2"/>
@@ -1286,15 +3702,24 @@
     </w:p>
     <w:p>
       <w:pPr>
-        <w:pStyle w:val="Heading2"/>
-      </w:pPr>
-      <w:r>
-        <w:t>Details Processed Dataset 2</w:t>
-      </w:r>
-    </w:p>
-    <w:p>
-      <w:pPr>
-        <w:pStyle w:val="ListParagraph"/>
+        <w:pStyle w:val="berschrift2"/>
+      </w:pPr>
+      <w:r>
+        <w:lastRenderedPageBreak/>
+        <w:t xml:space="preserve">Details </w:t>
+      </w:r>
+      <w:proofErr w:type="spellStart"/>
+      <w:r>
+        <w:t>Processed</w:t>
+      </w:r>
+      <w:proofErr w:type="spellEnd"/>
+      <w:r>
+        <w:t xml:space="preserve"> Dataset 2</w:t>
+      </w:r>
+    </w:p>
+    <w:p>
+      <w:pPr>
+        <w:pStyle w:val="Listenabsatz"/>
         <w:numPr>
           <w:ilvl w:val="0"/>
           <w:numId w:val="2"/>
@@ -1306,19 +3731,24 @@
     </w:p>
     <w:p>
       <w:pPr>
-        <w:pStyle w:val="ListParagraph"/>
+        <w:pStyle w:val="Listenabsatz"/>
         <w:numPr>
           <w:ilvl w:val="0"/>
           <w:numId w:val="2"/>
         </w:numPr>
       </w:pPr>
       <w:r>
-        <w:t>Details und Gründe zu den Prozessierungsschritten</w:t>
-      </w:r>
-    </w:p>
-    <w:p>
-      <w:pPr>
-        <w:pStyle w:val="ListParagraph"/>
+        <w:t xml:space="preserve">Details und Gründe zu den </w:t>
+      </w:r>
+      <w:proofErr w:type="spellStart"/>
+      <w:r>
+        <w:t>Prozessierungsschritten</w:t>
+      </w:r>
+      <w:proofErr w:type="spellEnd"/>
+    </w:p>
+    <w:p>
+      <w:pPr>
+        <w:pStyle w:val="Listenabsatz"/>
         <w:numPr>
           <w:ilvl w:val="0"/>
           <w:numId w:val="2"/>
@@ -1330,7 +3760,7 @@
     </w:p>
     <w:p>
       <w:pPr>
-        <w:pStyle w:val="ListParagraph"/>
+        <w:pStyle w:val="Listenabsatz"/>
         <w:numPr>
           <w:ilvl w:val="0"/>
           <w:numId w:val="2"/>
@@ -1352,7 +3782,7 @@
 </file>
 
 <file path=word/endnotes.xml><?xml version="1.0" encoding="utf-8"?>
-<w:endnotes xmlns:wpc="http://schemas.microsoft.com/office/word/2010/wordprocessingCanvas" xmlns:cx="http://schemas.microsoft.com/office/drawing/2014/chartex" xmlns:cx1="http://schemas.microsoft.com/office/drawing/2015/9/8/chartex" xmlns:cx2="http://schemas.microsoft.com/office/drawing/2015/10/21/chartex" xmlns:cx3="http://schemas.microsoft.com/office/drawing/2016/5/9/chartex" xmlns:cx4="http://schemas.microsoft.com/office/drawing/2016/5/10/chartex" xmlns:cx5="http://schemas.microsoft.com/office/drawing/2016/5/11/chartex" xmlns:cx6="http://schemas.microsoft.com/office/drawing/2016/5/12/chartex" xmlns:cx7="http://schemas.microsoft.com/office/drawing/2016/5/13/chartex" xmlns:cx8="http://schemas.microsoft.com/office/drawing/2016/5/14/chartex" xmlns:mc="http://schemas.openxmlformats.org/markup-compatibility/2006" xmlns:aink="http://schemas.microsoft.com/office/drawing/2016/ink" xmlns:am3d="http://schemas.microsoft.com/office/drawing/2017/model3d" xmlns:o="urn:schemas-microsoft-com:office:office" xmlns:oel="http://schemas.microsoft.com/office/2019/extlst" xmlns:r="http://schemas.openxmlformats.org/officeDocument/2006/relationships" xmlns:m="http://schemas.openxmlformats.org/officeDocument/2006/math" xmlns:v="urn:schemas-microsoft-com:vml" xmlns:wp14="http://schemas.microsoft.com/office/word/2010/wordprocessingDrawing" xmlns:wp="http://schemas.openxmlformats.org/drawingml/2006/wordprocessingDrawing" xmlns:w10="urn:schemas-microsoft-com:office:word" xmlns:w="http://schemas.openxmlformats.org/wordprocessingml/2006/main" xmlns:w14="http://schemas.microsoft.com/office/word/2010/wordml" xmlns:w15="http://schemas.microsoft.com/office/word/2012/wordml" xmlns:w16cex="http://schemas.microsoft.com/office/word/2018/wordml/cex" xmlns:w16cid="http://schemas.microsoft.com/office/word/2016/wordml/cid" xmlns:w16="http://schemas.microsoft.com/office/word/2018/wordml" xmlns:w16sdtdh="http://schemas.microsoft.com/office/word/2020/wordml/sdtdatahash" xmlns:w16se="http://schemas.microsoft.com/office/word/2015/wordml/symex" xmlns:wpg="http://schemas.microsoft.com/office/word/2010/wordprocessingGroup" xmlns:wpi="http://schemas.microsoft.com/office/word/2010/wordprocessingInk" xmlns:wne="http://schemas.microsoft.com/office/word/2006/wordml" xmlns:wps="http://schemas.microsoft.com/office/word/2010/wordprocessingShape" mc:Ignorable="w14 w15 w16se w16cid w16 w16cex w16sdtdh wp14">
+<w:endnotes xmlns:wpc="http://schemas.microsoft.com/office/word/2010/wordprocessingCanvas" xmlns:cx="http://schemas.microsoft.com/office/drawing/2014/chartex" xmlns:cx1="http://schemas.microsoft.com/office/drawing/2015/9/8/chartex" xmlns:cx2="http://schemas.microsoft.com/office/drawing/2015/10/21/chartex" xmlns:cx3="http://schemas.microsoft.com/office/drawing/2016/5/9/chartex" xmlns:cx4="http://schemas.microsoft.com/office/drawing/2016/5/10/chartex" xmlns:cx5="http://schemas.microsoft.com/office/drawing/2016/5/11/chartex" xmlns:cx6="http://schemas.microsoft.com/office/drawing/2016/5/12/chartex" xmlns:cx7="http://schemas.microsoft.com/office/drawing/2016/5/13/chartex" xmlns:cx8="http://schemas.microsoft.com/office/drawing/2016/5/14/chartex" xmlns:mc="http://schemas.openxmlformats.org/markup-compatibility/2006" xmlns:aink="http://schemas.microsoft.com/office/drawing/2016/ink" xmlns:am3d="http://schemas.microsoft.com/office/drawing/2017/model3d" xmlns:o="urn:schemas-microsoft-com:office:office" xmlns:oel="http://schemas.microsoft.com/office/2019/extlst" xmlns:r="http://schemas.openxmlformats.org/officeDocument/2006/relationships" xmlns:m="http://schemas.openxmlformats.org/officeDocument/2006/math" xmlns:v="urn:schemas-microsoft-com:vml" xmlns:wp14="http://schemas.microsoft.com/office/word/2010/wordprocessingDrawing" xmlns:wp="http://schemas.openxmlformats.org/drawingml/2006/wordprocessingDrawing" xmlns:w10="urn:schemas-microsoft-com:office:word" xmlns:w="http://schemas.openxmlformats.org/wordprocessingml/2006/main" xmlns:w14="http://schemas.microsoft.com/office/word/2010/wordml" xmlns:w15="http://schemas.microsoft.com/office/word/2012/wordml" xmlns:w16cex="http://schemas.microsoft.com/office/word/2018/wordml/cex" xmlns:w16cid="http://schemas.microsoft.com/office/word/2016/wordml/cid" xmlns:w16="http://schemas.microsoft.com/office/word/2018/wordml" xmlns:w16du="http://schemas.microsoft.com/office/word/2023/wordml/word16du" xmlns:w16sdtdh="http://schemas.microsoft.com/office/word/2020/wordml/sdtdatahash" xmlns:w16sdtfl="http://schemas.microsoft.com/office/word/2024/wordml/sdtformatlock" xmlns:w16se="http://schemas.microsoft.com/office/word/2015/wordml/symex" xmlns:wpg="http://schemas.microsoft.com/office/word/2010/wordprocessingGroup" xmlns:wpi="http://schemas.microsoft.com/office/word/2010/wordprocessingInk" xmlns:wne="http://schemas.microsoft.com/office/word/2006/wordml" xmlns:wps="http://schemas.microsoft.com/office/word/2010/wordprocessingShape" mc:Ignorable="w14 w15 w16se w16cid w16 w16cex w16sdtdh w16sdtfl w16du wp14">
   <w:endnote w:type="separator" w:id="-1">
     <w:p>
       <w:pPr>
@@ -1384,7 +3814,7 @@
 </file>
 
 <file path=word/footnotes.xml><?xml version="1.0" encoding="utf-8"?>
-<w:footnotes xmlns:wpc="http://schemas.microsoft.com/office/word/2010/wordprocessingCanvas" xmlns:cx="http://schemas.microsoft.com/office/drawing/2014/chartex" xmlns:cx1="http://schemas.microsoft.com/office/drawing/2015/9/8/chartex" xmlns:cx2="http://schemas.microsoft.com/office/drawing/2015/10/21/chartex" xmlns:cx3="http://schemas.microsoft.com/office/drawing/2016/5/9/chartex" xmlns:cx4="http://schemas.microsoft.com/office/drawing/2016/5/10/chartex" xmlns:cx5="http://schemas.microsoft.com/office/drawing/2016/5/11/chartex" xmlns:cx6="http://schemas.microsoft.com/office/drawing/2016/5/12/chartex" xmlns:cx7="http://schemas.microsoft.com/office/drawing/2016/5/13/chartex" xmlns:cx8="http://schemas.microsoft.com/office/drawing/2016/5/14/chartex" xmlns:mc="http://schemas.openxmlformats.org/markup-compatibility/2006" xmlns:aink="http://schemas.microsoft.com/office/drawing/2016/ink" xmlns:am3d="http://schemas.microsoft.com/office/drawing/2017/model3d" xmlns:o="urn:schemas-microsoft-com:office:office" xmlns:oel="http://schemas.microsoft.com/office/2019/extlst" xmlns:r="http://schemas.openxmlformats.org/officeDocument/2006/relationships" xmlns:m="http://schemas.openxmlformats.org/officeDocument/2006/math" xmlns:v="urn:schemas-microsoft-com:vml" xmlns:wp14="http://schemas.microsoft.com/office/word/2010/wordprocessingDrawing" xmlns:wp="http://schemas.openxmlformats.org/drawingml/2006/wordprocessingDrawing" xmlns:w10="urn:schemas-microsoft-com:office:word" xmlns:w="http://schemas.openxmlformats.org/wordprocessingml/2006/main" xmlns:w14="http://schemas.microsoft.com/office/word/2010/wordml" xmlns:w15="http://schemas.microsoft.com/office/word/2012/wordml" xmlns:w16cex="http://schemas.microsoft.com/office/word/2018/wordml/cex" xmlns:w16cid="http://schemas.microsoft.com/office/word/2016/wordml/cid" xmlns:w16="http://schemas.microsoft.com/office/word/2018/wordml" xmlns:w16sdtdh="http://schemas.microsoft.com/office/word/2020/wordml/sdtdatahash" xmlns:w16se="http://schemas.microsoft.com/office/word/2015/wordml/symex" xmlns:wpg="http://schemas.microsoft.com/office/word/2010/wordprocessingGroup" xmlns:wpi="http://schemas.microsoft.com/office/word/2010/wordprocessingInk" xmlns:wne="http://schemas.microsoft.com/office/word/2006/wordml" xmlns:wps="http://schemas.microsoft.com/office/word/2010/wordprocessingShape" mc:Ignorable="w14 w15 w16se w16cid w16 w16cex w16sdtdh wp14">
+<w:footnotes xmlns:wpc="http://schemas.microsoft.com/office/word/2010/wordprocessingCanvas" xmlns:cx="http://schemas.microsoft.com/office/drawing/2014/chartex" xmlns:cx1="http://schemas.microsoft.com/office/drawing/2015/9/8/chartex" xmlns:cx2="http://schemas.microsoft.com/office/drawing/2015/10/21/chartex" xmlns:cx3="http://schemas.microsoft.com/office/drawing/2016/5/9/chartex" xmlns:cx4="http://schemas.microsoft.com/office/drawing/2016/5/10/chartex" xmlns:cx5="http://schemas.microsoft.com/office/drawing/2016/5/11/chartex" xmlns:cx6="http://schemas.microsoft.com/office/drawing/2016/5/12/chartex" xmlns:cx7="http://schemas.microsoft.com/office/drawing/2016/5/13/chartex" xmlns:cx8="http://schemas.microsoft.com/office/drawing/2016/5/14/chartex" xmlns:mc="http://schemas.openxmlformats.org/markup-compatibility/2006" xmlns:aink="http://schemas.microsoft.com/office/drawing/2016/ink" xmlns:am3d="http://schemas.microsoft.com/office/drawing/2017/model3d" xmlns:o="urn:schemas-microsoft-com:office:office" xmlns:oel="http://schemas.microsoft.com/office/2019/extlst" xmlns:r="http://schemas.openxmlformats.org/officeDocument/2006/relationships" xmlns:m="http://schemas.openxmlformats.org/officeDocument/2006/math" xmlns:v="urn:schemas-microsoft-com:vml" xmlns:wp14="http://schemas.microsoft.com/office/word/2010/wordprocessingDrawing" xmlns:wp="http://schemas.openxmlformats.org/drawingml/2006/wordprocessingDrawing" xmlns:w10="urn:schemas-microsoft-com:office:word" xmlns:w="http://schemas.openxmlformats.org/wordprocessingml/2006/main" xmlns:w14="http://schemas.microsoft.com/office/word/2010/wordml" xmlns:w15="http://schemas.microsoft.com/office/word/2012/wordml" xmlns:w16cex="http://schemas.microsoft.com/office/word/2018/wordml/cex" xmlns:w16cid="http://schemas.microsoft.com/office/word/2016/wordml/cid" xmlns:w16="http://schemas.microsoft.com/office/word/2018/wordml" xmlns:w16du="http://schemas.microsoft.com/office/word/2023/wordml/word16du" xmlns:w16sdtdh="http://schemas.microsoft.com/office/word/2020/wordml/sdtdatahash" xmlns:w16sdtfl="http://schemas.microsoft.com/office/word/2024/wordml/sdtformatlock" xmlns:w16se="http://schemas.microsoft.com/office/word/2015/wordml/symex" xmlns:wpg="http://schemas.microsoft.com/office/word/2010/wordprocessingGroup" xmlns:wpi="http://schemas.microsoft.com/office/word/2010/wordprocessingInk" xmlns:wne="http://schemas.microsoft.com/office/word/2006/wordml" xmlns:wps="http://schemas.microsoft.com/office/word/2010/wordprocessingShape" mc:Ignorable="w14 w15 w16se w16cid w16 w16cex w16sdtdh w16sdtfl w16du wp14">
   <w:footnote w:type="separator" w:id="-1">
     <w:p>
       <w:pPr>
@@ -1416,7 +3846,7 @@
 </file>
 
 <file path=word/numbering.xml><?xml version="1.0" encoding="utf-8"?>
-<w:numbering xmlns:wpc="http://schemas.microsoft.com/office/word/2010/wordprocessingCanvas" xmlns:cx="http://schemas.microsoft.com/office/drawing/2014/chartex" xmlns:cx1="http://schemas.microsoft.com/office/drawing/2015/9/8/chartex" xmlns:cx2="http://schemas.microsoft.com/office/drawing/2015/10/21/chartex" xmlns:cx3="http://schemas.microsoft.com/office/drawing/2016/5/9/chartex" xmlns:cx4="http://schemas.microsoft.com/office/drawing/2016/5/10/chartex" xmlns:cx5="http://schemas.microsoft.com/office/drawing/2016/5/11/chartex" xmlns:cx6="http://schemas.microsoft.com/office/drawing/2016/5/12/chartex" xmlns:cx7="http://schemas.microsoft.com/office/drawing/2016/5/13/chartex" xmlns:cx8="http://schemas.microsoft.com/office/drawing/2016/5/14/chartex" xmlns:mc="http://schemas.openxmlformats.org/markup-compatibility/2006" xmlns:aink="http://schemas.microsoft.com/office/drawing/2016/ink" xmlns:am3d="http://schemas.microsoft.com/office/drawing/2017/model3d" xmlns:o="urn:schemas-microsoft-com:office:office" xmlns:oel="http://schemas.microsoft.com/office/2019/extlst" xmlns:r="http://schemas.openxmlformats.org/officeDocument/2006/relationships" xmlns:m="http://schemas.openxmlformats.org/officeDocument/2006/math" xmlns:v="urn:schemas-microsoft-com:vml" xmlns:wp14="http://schemas.microsoft.com/office/word/2010/wordprocessingDrawing" xmlns:wp="http://schemas.openxmlformats.org/drawingml/2006/wordprocessingDrawing" xmlns:w10="urn:schemas-microsoft-com:office:word" xmlns:w="http://schemas.openxmlformats.org/wordprocessingml/2006/main" xmlns:w14="http://schemas.microsoft.com/office/word/2010/wordml" xmlns:w15="http://schemas.microsoft.com/office/word/2012/wordml" xmlns:w16cex="http://schemas.microsoft.com/office/word/2018/wordml/cex" xmlns:w16cid="http://schemas.microsoft.com/office/word/2016/wordml/cid" xmlns:w16="http://schemas.microsoft.com/office/word/2018/wordml" xmlns:w16sdtdh="http://schemas.microsoft.com/office/word/2020/wordml/sdtdatahash" xmlns:w16se="http://schemas.microsoft.com/office/word/2015/wordml/symex" xmlns:wpg="http://schemas.microsoft.com/office/word/2010/wordprocessingGroup" xmlns:wpi="http://schemas.microsoft.com/office/word/2010/wordprocessingInk" xmlns:wne="http://schemas.microsoft.com/office/word/2006/wordml" xmlns:wps="http://schemas.microsoft.com/office/word/2010/wordprocessingShape" mc:Ignorable="w14 w15 w16se w16cid w16 w16cex w16sdtdh wp14">
+<w:numbering xmlns:wpc="http://schemas.microsoft.com/office/word/2010/wordprocessingCanvas" xmlns:cx="http://schemas.microsoft.com/office/drawing/2014/chartex" xmlns:cx1="http://schemas.microsoft.com/office/drawing/2015/9/8/chartex" xmlns:cx2="http://schemas.microsoft.com/office/drawing/2015/10/21/chartex" xmlns:cx3="http://schemas.microsoft.com/office/drawing/2016/5/9/chartex" xmlns:cx4="http://schemas.microsoft.com/office/drawing/2016/5/10/chartex" xmlns:cx5="http://schemas.microsoft.com/office/drawing/2016/5/11/chartex" xmlns:cx6="http://schemas.microsoft.com/office/drawing/2016/5/12/chartex" xmlns:cx7="http://schemas.microsoft.com/office/drawing/2016/5/13/chartex" xmlns:cx8="http://schemas.microsoft.com/office/drawing/2016/5/14/chartex" xmlns:mc="http://schemas.openxmlformats.org/markup-compatibility/2006" xmlns:aink="http://schemas.microsoft.com/office/drawing/2016/ink" xmlns:am3d="http://schemas.microsoft.com/office/drawing/2017/model3d" xmlns:o="urn:schemas-microsoft-com:office:office" xmlns:oel="http://schemas.microsoft.com/office/2019/extlst" xmlns:r="http://schemas.openxmlformats.org/officeDocument/2006/relationships" xmlns:m="http://schemas.openxmlformats.org/officeDocument/2006/math" xmlns:v="urn:schemas-microsoft-com:vml" xmlns:wp14="http://schemas.microsoft.com/office/word/2010/wordprocessingDrawing" xmlns:wp="http://schemas.openxmlformats.org/drawingml/2006/wordprocessingDrawing" xmlns:w10="urn:schemas-microsoft-com:office:word" xmlns:w="http://schemas.openxmlformats.org/wordprocessingml/2006/main" xmlns:w14="http://schemas.microsoft.com/office/word/2010/wordml" xmlns:w15="http://schemas.microsoft.com/office/word/2012/wordml" xmlns:w16cex="http://schemas.microsoft.com/office/word/2018/wordml/cex" xmlns:w16cid="http://schemas.microsoft.com/office/word/2016/wordml/cid" xmlns:w16="http://schemas.microsoft.com/office/word/2018/wordml" xmlns:w16du="http://schemas.microsoft.com/office/word/2023/wordml/word16du" xmlns:w16sdtdh="http://schemas.microsoft.com/office/word/2020/wordml/sdtdatahash" xmlns:w16sdtfl="http://schemas.microsoft.com/office/word/2024/wordml/sdtformatlock" xmlns:w16se="http://schemas.microsoft.com/office/word/2015/wordml/symex" xmlns:wpg="http://schemas.microsoft.com/office/word/2010/wordprocessingGroup" xmlns:wpi="http://schemas.microsoft.com/office/word/2010/wordprocessingInk" xmlns:wne="http://schemas.microsoft.com/office/word/2006/wordml" xmlns:wps="http://schemas.microsoft.com/office/word/2010/wordprocessingShape" mc:Ignorable="w14 w15 w16se w16cid w16 w16cex w16sdtdh w16sdtfl w16du wp14">
   <w:abstractNum w:abstractNumId="0" w15:restartNumberingAfterBreak="0">
     <w:nsid w:val="016F3E6E"/>
     <w:multiLevelType w:val="hybridMultilevel"/>
@@ -1531,6 +3961,155 @@
     </w:lvl>
   </w:abstractNum>
   <w:abstractNum w:abstractNumId="1" w15:restartNumberingAfterBreak="0">
+    <w:nsid w:val="07CF45EA"/>
+    <w:multiLevelType w:val="multilevel"/>
+    <w:tmpl w:val="A5727F30"/>
+    <w:lvl w:ilvl="0">
+      <w:start w:val="1"/>
+      <w:numFmt w:val="bullet"/>
+      <w:lvlText w:val=""/>
+      <w:lvlJc w:val="left"/>
+      <w:pPr>
+        <w:tabs>
+          <w:tab w:val="num" w:pos="720"/>
+        </w:tabs>
+        <w:ind w:left="720" w:hanging="360"/>
+      </w:pPr>
+      <w:rPr>
+        <w:rFonts w:ascii="Symbol" w:hAnsi="Symbol" w:hint="default"/>
+        <w:sz w:val="20"/>
+      </w:rPr>
+    </w:lvl>
+    <w:lvl w:ilvl="1" w:tentative="1">
+      <w:start w:val="1"/>
+      <w:numFmt w:val="bullet"/>
+      <w:lvlText w:val="o"/>
+      <w:lvlJc w:val="left"/>
+      <w:pPr>
+        <w:tabs>
+          <w:tab w:val="num" w:pos="1440"/>
+        </w:tabs>
+        <w:ind w:left="1440" w:hanging="360"/>
+      </w:pPr>
+      <w:rPr>
+        <w:rFonts w:ascii="Courier New" w:hAnsi="Courier New" w:hint="default"/>
+        <w:sz w:val="20"/>
+      </w:rPr>
+    </w:lvl>
+    <w:lvl w:ilvl="2" w:tentative="1">
+      <w:start w:val="1"/>
+      <w:numFmt w:val="bullet"/>
+      <w:lvlText w:val=""/>
+      <w:lvlJc w:val="left"/>
+      <w:pPr>
+        <w:tabs>
+          <w:tab w:val="num" w:pos="2160"/>
+        </w:tabs>
+        <w:ind w:left="2160" w:hanging="360"/>
+      </w:pPr>
+      <w:rPr>
+        <w:rFonts w:ascii="Wingdings" w:hAnsi="Wingdings" w:hint="default"/>
+        <w:sz w:val="20"/>
+      </w:rPr>
+    </w:lvl>
+    <w:lvl w:ilvl="3" w:tentative="1">
+      <w:start w:val="1"/>
+      <w:numFmt w:val="bullet"/>
+      <w:lvlText w:val=""/>
+      <w:lvlJc w:val="left"/>
+      <w:pPr>
+        <w:tabs>
+          <w:tab w:val="num" w:pos="2880"/>
+        </w:tabs>
+        <w:ind w:left="2880" w:hanging="360"/>
+      </w:pPr>
+      <w:rPr>
+        <w:rFonts w:ascii="Wingdings" w:hAnsi="Wingdings" w:hint="default"/>
+        <w:sz w:val="20"/>
+      </w:rPr>
+    </w:lvl>
+    <w:lvl w:ilvl="4" w:tentative="1">
+      <w:start w:val="1"/>
+      <w:numFmt w:val="bullet"/>
+      <w:lvlText w:val=""/>
+      <w:lvlJc w:val="left"/>
+      <w:pPr>
+        <w:tabs>
+          <w:tab w:val="num" w:pos="3600"/>
+        </w:tabs>
+        <w:ind w:left="3600" w:hanging="360"/>
+      </w:pPr>
+      <w:rPr>
+        <w:rFonts w:ascii="Wingdings" w:hAnsi="Wingdings" w:hint="default"/>
+        <w:sz w:val="20"/>
+      </w:rPr>
+    </w:lvl>
+    <w:lvl w:ilvl="5" w:tentative="1">
+      <w:start w:val="1"/>
+      <w:numFmt w:val="bullet"/>
+      <w:lvlText w:val=""/>
+      <w:lvlJc w:val="left"/>
+      <w:pPr>
+        <w:tabs>
+          <w:tab w:val="num" w:pos="4320"/>
+        </w:tabs>
+        <w:ind w:left="4320" w:hanging="360"/>
+      </w:pPr>
+      <w:rPr>
+        <w:rFonts w:ascii="Wingdings" w:hAnsi="Wingdings" w:hint="default"/>
+        <w:sz w:val="20"/>
+      </w:rPr>
+    </w:lvl>
+    <w:lvl w:ilvl="6" w:tentative="1">
+      <w:start w:val="1"/>
+      <w:numFmt w:val="bullet"/>
+      <w:lvlText w:val=""/>
+      <w:lvlJc w:val="left"/>
+      <w:pPr>
+        <w:tabs>
+          <w:tab w:val="num" w:pos="5040"/>
+        </w:tabs>
+        <w:ind w:left="5040" w:hanging="360"/>
+      </w:pPr>
+      <w:rPr>
+        <w:rFonts w:ascii="Wingdings" w:hAnsi="Wingdings" w:hint="default"/>
+        <w:sz w:val="20"/>
+      </w:rPr>
+    </w:lvl>
+    <w:lvl w:ilvl="7" w:tentative="1">
+      <w:start w:val="1"/>
+      <w:numFmt w:val="bullet"/>
+      <w:lvlText w:val=""/>
+      <w:lvlJc w:val="left"/>
+      <w:pPr>
+        <w:tabs>
+          <w:tab w:val="num" w:pos="5760"/>
+        </w:tabs>
+        <w:ind w:left="5760" w:hanging="360"/>
+      </w:pPr>
+      <w:rPr>
+        <w:rFonts w:ascii="Wingdings" w:hAnsi="Wingdings" w:hint="default"/>
+        <w:sz w:val="20"/>
+      </w:rPr>
+    </w:lvl>
+    <w:lvl w:ilvl="8" w:tentative="1">
+      <w:start w:val="1"/>
+      <w:numFmt w:val="bullet"/>
+      <w:lvlText w:val=""/>
+      <w:lvlJc w:val="left"/>
+      <w:pPr>
+        <w:tabs>
+          <w:tab w:val="num" w:pos="6480"/>
+        </w:tabs>
+        <w:ind w:left="6480" w:hanging="360"/>
+      </w:pPr>
+      <w:rPr>
+        <w:rFonts w:ascii="Wingdings" w:hAnsi="Wingdings" w:hint="default"/>
+        <w:sz w:val="20"/>
+      </w:rPr>
+    </w:lvl>
+  </w:abstractNum>
+  <w:abstractNum w:abstractNumId="2" w15:restartNumberingAfterBreak="0">
     <w:nsid w:val="097332A2"/>
     <w:multiLevelType w:val="hybridMultilevel"/>
     <w:tmpl w:val="7B9209E0"/>
@@ -1643,10 +4222,1053 @@
       </w:rPr>
     </w:lvl>
   </w:abstractNum>
-  <w:abstractNum w:abstractNumId="2" w15:restartNumberingAfterBreak="0">
+  <w:abstractNum w:abstractNumId="3" w15:restartNumberingAfterBreak="0">
+    <w:nsid w:val="1F633DB6"/>
+    <w:multiLevelType w:val="multilevel"/>
+    <w:tmpl w:val="75165108"/>
+    <w:lvl w:ilvl="0">
+      <w:start w:val="1"/>
+      <w:numFmt w:val="bullet"/>
+      <w:lvlText w:val=""/>
+      <w:lvlJc w:val="left"/>
+      <w:pPr>
+        <w:tabs>
+          <w:tab w:val="num" w:pos="720"/>
+        </w:tabs>
+        <w:ind w:left="720" w:hanging="360"/>
+      </w:pPr>
+      <w:rPr>
+        <w:rFonts w:ascii="Symbol" w:hAnsi="Symbol" w:hint="default"/>
+        <w:sz w:val="20"/>
+      </w:rPr>
+    </w:lvl>
+    <w:lvl w:ilvl="1" w:tentative="1">
+      <w:start w:val="1"/>
+      <w:numFmt w:val="bullet"/>
+      <w:lvlText w:val="o"/>
+      <w:lvlJc w:val="left"/>
+      <w:pPr>
+        <w:tabs>
+          <w:tab w:val="num" w:pos="1440"/>
+        </w:tabs>
+        <w:ind w:left="1440" w:hanging="360"/>
+      </w:pPr>
+      <w:rPr>
+        <w:rFonts w:ascii="Courier New" w:hAnsi="Courier New" w:hint="default"/>
+        <w:sz w:val="20"/>
+      </w:rPr>
+    </w:lvl>
+    <w:lvl w:ilvl="2" w:tentative="1">
+      <w:start w:val="1"/>
+      <w:numFmt w:val="bullet"/>
+      <w:lvlText w:val=""/>
+      <w:lvlJc w:val="left"/>
+      <w:pPr>
+        <w:tabs>
+          <w:tab w:val="num" w:pos="2160"/>
+        </w:tabs>
+        <w:ind w:left="2160" w:hanging="360"/>
+      </w:pPr>
+      <w:rPr>
+        <w:rFonts w:ascii="Wingdings" w:hAnsi="Wingdings" w:hint="default"/>
+        <w:sz w:val="20"/>
+      </w:rPr>
+    </w:lvl>
+    <w:lvl w:ilvl="3" w:tentative="1">
+      <w:start w:val="1"/>
+      <w:numFmt w:val="bullet"/>
+      <w:lvlText w:val=""/>
+      <w:lvlJc w:val="left"/>
+      <w:pPr>
+        <w:tabs>
+          <w:tab w:val="num" w:pos="2880"/>
+        </w:tabs>
+        <w:ind w:left="2880" w:hanging="360"/>
+      </w:pPr>
+      <w:rPr>
+        <w:rFonts w:ascii="Wingdings" w:hAnsi="Wingdings" w:hint="default"/>
+        <w:sz w:val="20"/>
+      </w:rPr>
+    </w:lvl>
+    <w:lvl w:ilvl="4" w:tentative="1">
+      <w:start w:val="1"/>
+      <w:numFmt w:val="bullet"/>
+      <w:lvlText w:val=""/>
+      <w:lvlJc w:val="left"/>
+      <w:pPr>
+        <w:tabs>
+          <w:tab w:val="num" w:pos="3600"/>
+        </w:tabs>
+        <w:ind w:left="3600" w:hanging="360"/>
+      </w:pPr>
+      <w:rPr>
+        <w:rFonts w:ascii="Wingdings" w:hAnsi="Wingdings" w:hint="default"/>
+        <w:sz w:val="20"/>
+      </w:rPr>
+    </w:lvl>
+    <w:lvl w:ilvl="5" w:tentative="1">
+      <w:start w:val="1"/>
+      <w:numFmt w:val="bullet"/>
+      <w:lvlText w:val=""/>
+      <w:lvlJc w:val="left"/>
+      <w:pPr>
+        <w:tabs>
+          <w:tab w:val="num" w:pos="4320"/>
+        </w:tabs>
+        <w:ind w:left="4320" w:hanging="360"/>
+      </w:pPr>
+      <w:rPr>
+        <w:rFonts w:ascii="Wingdings" w:hAnsi="Wingdings" w:hint="default"/>
+        <w:sz w:val="20"/>
+      </w:rPr>
+    </w:lvl>
+    <w:lvl w:ilvl="6" w:tentative="1">
+      <w:start w:val="1"/>
+      <w:numFmt w:val="bullet"/>
+      <w:lvlText w:val=""/>
+      <w:lvlJc w:val="left"/>
+      <w:pPr>
+        <w:tabs>
+          <w:tab w:val="num" w:pos="5040"/>
+        </w:tabs>
+        <w:ind w:left="5040" w:hanging="360"/>
+      </w:pPr>
+      <w:rPr>
+        <w:rFonts w:ascii="Wingdings" w:hAnsi="Wingdings" w:hint="default"/>
+        <w:sz w:val="20"/>
+      </w:rPr>
+    </w:lvl>
+    <w:lvl w:ilvl="7" w:tentative="1">
+      <w:start w:val="1"/>
+      <w:numFmt w:val="bullet"/>
+      <w:lvlText w:val=""/>
+      <w:lvlJc w:val="left"/>
+      <w:pPr>
+        <w:tabs>
+          <w:tab w:val="num" w:pos="5760"/>
+        </w:tabs>
+        <w:ind w:left="5760" w:hanging="360"/>
+      </w:pPr>
+      <w:rPr>
+        <w:rFonts w:ascii="Wingdings" w:hAnsi="Wingdings" w:hint="default"/>
+        <w:sz w:val="20"/>
+      </w:rPr>
+    </w:lvl>
+    <w:lvl w:ilvl="8" w:tentative="1">
+      <w:start w:val="1"/>
+      <w:numFmt w:val="bullet"/>
+      <w:lvlText w:val=""/>
+      <w:lvlJc w:val="left"/>
+      <w:pPr>
+        <w:tabs>
+          <w:tab w:val="num" w:pos="6480"/>
+        </w:tabs>
+        <w:ind w:left="6480" w:hanging="360"/>
+      </w:pPr>
+      <w:rPr>
+        <w:rFonts w:ascii="Wingdings" w:hAnsi="Wingdings" w:hint="default"/>
+        <w:sz w:val="20"/>
+      </w:rPr>
+    </w:lvl>
+  </w:abstractNum>
+  <w:abstractNum w:abstractNumId="4" w15:restartNumberingAfterBreak="0">
+    <w:nsid w:val="1FAE04A8"/>
+    <w:multiLevelType w:val="multilevel"/>
+    <w:tmpl w:val="911077C8"/>
+    <w:lvl w:ilvl="0">
+      <w:start w:val="1"/>
+      <w:numFmt w:val="bullet"/>
+      <w:lvlText w:val=""/>
+      <w:lvlJc w:val="left"/>
+      <w:pPr>
+        <w:tabs>
+          <w:tab w:val="num" w:pos="720"/>
+        </w:tabs>
+        <w:ind w:left="720" w:hanging="360"/>
+      </w:pPr>
+      <w:rPr>
+        <w:rFonts w:ascii="Symbol" w:hAnsi="Symbol" w:hint="default"/>
+        <w:sz w:val="20"/>
+      </w:rPr>
+    </w:lvl>
+    <w:lvl w:ilvl="1" w:tentative="1">
+      <w:start w:val="1"/>
+      <w:numFmt w:val="bullet"/>
+      <w:lvlText w:val="o"/>
+      <w:lvlJc w:val="left"/>
+      <w:pPr>
+        <w:tabs>
+          <w:tab w:val="num" w:pos="1440"/>
+        </w:tabs>
+        <w:ind w:left="1440" w:hanging="360"/>
+      </w:pPr>
+      <w:rPr>
+        <w:rFonts w:ascii="Courier New" w:hAnsi="Courier New" w:hint="default"/>
+        <w:sz w:val="20"/>
+      </w:rPr>
+    </w:lvl>
+    <w:lvl w:ilvl="2" w:tentative="1">
+      <w:start w:val="1"/>
+      <w:numFmt w:val="bullet"/>
+      <w:lvlText w:val=""/>
+      <w:lvlJc w:val="left"/>
+      <w:pPr>
+        <w:tabs>
+          <w:tab w:val="num" w:pos="2160"/>
+        </w:tabs>
+        <w:ind w:left="2160" w:hanging="360"/>
+      </w:pPr>
+      <w:rPr>
+        <w:rFonts w:ascii="Wingdings" w:hAnsi="Wingdings" w:hint="default"/>
+        <w:sz w:val="20"/>
+      </w:rPr>
+    </w:lvl>
+    <w:lvl w:ilvl="3" w:tentative="1">
+      <w:start w:val="1"/>
+      <w:numFmt w:val="bullet"/>
+      <w:lvlText w:val=""/>
+      <w:lvlJc w:val="left"/>
+      <w:pPr>
+        <w:tabs>
+          <w:tab w:val="num" w:pos="2880"/>
+        </w:tabs>
+        <w:ind w:left="2880" w:hanging="360"/>
+      </w:pPr>
+      <w:rPr>
+        <w:rFonts w:ascii="Wingdings" w:hAnsi="Wingdings" w:hint="default"/>
+        <w:sz w:val="20"/>
+      </w:rPr>
+    </w:lvl>
+    <w:lvl w:ilvl="4" w:tentative="1">
+      <w:start w:val="1"/>
+      <w:numFmt w:val="bullet"/>
+      <w:lvlText w:val=""/>
+      <w:lvlJc w:val="left"/>
+      <w:pPr>
+        <w:tabs>
+          <w:tab w:val="num" w:pos="3600"/>
+        </w:tabs>
+        <w:ind w:left="3600" w:hanging="360"/>
+      </w:pPr>
+      <w:rPr>
+        <w:rFonts w:ascii="Wingdings" w:hAnsi="Wingdings" w:hint="default"/>
+        <w:sz w:val="20"/>
+      </w:rPr>
+    </w:lvl>
+    <w:lvl w:ilvl="5" w:tentative="1">
+      <w:start w:val="1"/>
+      <w:numFmt w:val="bullet"/>
+      <w:lvlText w:val=""/>
+      <w:lvlJc w:val="left"/>
+      <w:pPr>
+        <w:tabs>
+          <w:tab w:val="num" w:pos="4320"/>
+        </w:tabs>
+        <w:ind w:left="4320" w:hanging="360"/>
+      </w:pPr>
+      <w:rPr>
+        <w:rFonts w:ascii="Wingdings" w:hAnsi="Wingdings" w:hint="default"/>
+        <w:sz w:val="20"/>
+      </w:rPr>
+    </w:lvl>
+    <w:lvl w:ilvl="6" w:tentative="1">
+      <w:start w:val="1"/>
+      <w:numFmt w:val="bullet"/>
+      <w:lvlText w:val=""/>
+      <w:lvlJc w:val="left"/>
+      <w:pPr>
+        <w:tabs>
+          <w:tab w:val="num" w:pos="5040"/>
+        </w:tabs>
+        <w:ind w:left="5040" w:hanging="360"/>
+      </w:pPr>
+      <w:rPr>
+        <w:rFonts w:ascii="Wingdings" w:hAnsi="Wingdings" w:hint="default"/>
+        <w:sz w:val="20"/>
+      </w:rPr>
+    </w:lvl>
+    <w:lvl w:ilvl="7" w:tentative="1">
+      <w:start w:val="1"/>
+      <w:numFmt w:val="bullet"/>
+      <w:lvlText w:val=""/>
+      <w:lvlJc w:val="left"/>
+      <w:pPr>
+        <w:tabs>
+          <w:tab w:val="num" w:pos="5760"/>
+        </w:tabs>
+        <w:ind w:left="5760" w:hanging="360"/>
+      </w:pPr>
+      <w:rPr>
+        <w:rFonts w:ascii="Wingdings" w:hAnsi="Wingdings" w:hint="default"/>
+        <w:sz w:val="20"/>
+      </w:rPr>
+    </w:lvl>
+    <w:lvl w:ilvl="8" w:tentative="1">
+      <w:start w:val="1"/>
+      <w:numFmt w:val="bullet"/>
+      <w:lvlText w:val=""/>
+      <w:lvlJc w:val="left"/>
+      <w:pPr>
+        <w:tabs>
+          <w:tab w:val="num" w:pos="6480"/>
+        </w:tabs>
+        <w:ind w:left="6480" w:hanging="360"/>
+      </w:pPr>
+      <w:rPr>
+        <w:rFonts w:ascii="Wingdings" w:hAnsi="Wingdings" w:hint="default"/>
+        <w:sz w:val="20"/>
+      </w:rPr>
+    </w:lvl>
+  </w:abstractNum>
+  <w:abstractNum w:abstractNumId="5" w15:restartNumberingAfterBreak="0">
+    <w:nsid w:val="2AE141F6"/>
+    <w:multiLevelType w:val="multilevel"/>
+    <w:tmpl w:val="7C9A8EB6"/>
+    <w:lvl w:ilvl="0">
+      <w:start w:val="1"/>
+      <w:numFmt w:val="bullet"/>
+      <w:lvlText w:val=""/>
+      <w:lvlJc w:val="left"/>
+      <w:pPr>
+        <w:tabs>
+          <w:tab w:val="num" w:pos="720"/>
+        </w:tabs>
+        <w:ind w:left="720" w:hanging="360"/>
+      </w:pPr>
+      <w:rPr>
+        <w:rFonts w:ascii="Symbol" w:hAnsi="Symbol" w:hint="default"/>
+        <w:sz w:val="20"/>
+      </w:rPr>
+    </w:lvl>
+    <w:lvl w:ilvl="1" w:tentative="1">
+      <w:start w:val="1"/>
+      <w:numFmt w:val="bullet"/>
+      <w:lvlText w:val="o"/>
+      <w:lvlJc w:val="left"/>
+      <w:pPr>
+        <w:tabs>
+          <w:tab w:val="num" w:pos="1440"/>
+        </w:tabs>
+        <w:ind w:left="1440" w:hanging="360"/>
+      </w:pPr>
+      <w:rPr>
+        <w:rFonts w:ascii="Courier New" w:hAnsi="Courier New" w:hint="default"/>
+        <w:sz w:val="20"/>
+      </w:rPr>
+    </w:lvl>
+    <w:lvl w:ilvl="2" w:tentative="1">
+      <w:start w:val="1"/>
+      <w:numFmt w:val="bullet"/>
+      <w:lvlText w:val=""/>
+      <w:lvlJc w:val="left"/>
+      <w:pPr>
+        <w:tabs>
+          <w:tab w:val="num" w:pos="2160"/>
+        </w:tabs>
+        <w:ind w:left="2160" w:hanging="360"/>
+      </w:pPr>
+      <w:rPr>
+        <w:rFonts w:ascii="Wingdings" w:hAnsi="Wingdings" w:hint="default"/>
+        <w:sz w:val="20"/>
+      </w:rPr>
+    </w:lvl>
+    <w:lvl w:ilvl="3" w:tentative="1">
+      <w:start w:val="1"/>
+      <w:numFmt w:val="bullet"/>
+      <w:lvlText w:val=""/>
+      <w:lvlJc w:val="left"/>
+      <w:pPr>
+        <w:tabs>
+          <w:tab w:val="num" w:pos="2880"/>
+        </w:tabs>
+        <w:ind w:left="2880" w:hanging="360"/>
+      </w:pPr>
+      <w:rPr>
+        <w:rFonts w:ascii="Wingdings" w:hAnsi="Wingdings" w:hint="default"/>
+        <w:sz w:val="20"/>
+      </w:rPr>
+    </w:lvl>
+    <w:lvl w:ilvl="4" w:tentative="1">
+      <w:start w:val="1"/>
+      <w:numFmt w:val="bullet"/>
+      <w:lvlText w:val=""/>
+      <w:lvlJc w:val="left"/>
+      <w:pPr>
+        <w:tabs>
+          <w:tab w:val="num" w:pos="3600"/>
+        </w:tabs>
+        <w:ind w:left="3600" w:hanging="360"/>
+      </w:pPr>
+      <w:rPr>
+        <w:rFonts w:ascii="Wingdings" w:hAnsi="Wingdings" w:hint="default"/>
+        <w:sz w:val="20"/>
+      </w:rPr>
+    </w:lvl>
+    <w:lvl w:ilvl="5" w:tentative="1">
+      <w:start w:val="1"/>
+      <w:numFmt w:val="bullet"/>
+      <w:lvlText w:val=""/>
+      <w:lvlJc w:val="left"/>
+      <w:pPr>
+        <w:tabs>
+          <w:tab w:val="num" w:pos="4320"/>
+        </w:tabs>
+        <w:ind w:left="4320" w:hanging="360"/>
+      </w:pPr>
+      <w:rPr>
+        <w:rFonts w:ascii="Wingdings" w:hAnsi="Wingdings" w:hint="default"/>
+        <w:sz w:val="20"/>
+      </w:rPr>
+    </w:lvl>
+    <w:lvl w:ilvl="6" w:tentative="1">
+      <w:start w:val="1"/>
+      <w:numFmt w:val="bullet"/>
+      <w:lvlText w:val=""/>
+      <w:lvlJc w:val="left"/>
+      <w:pPr>
+        <w:tabs>
+          <w:tab w:val="num" w:pos="5040"/>
+        </w:tabs>
+        <w:ind w:left="5040" w:hanging="360"/>
+      </w:pPr>
+      <w:rPr>
+        <w:rFonts w:ascii="Wingdings" w:hAnsi="Wingdings" w:hint="default"/>
+        <w:sz w:val="20"/>
+      </w:rPr>
+    </w:lvl>
+    <w:lvl w:ilvl="7" w:tentative="1">
+      <w:start w:val="1"/>
+      <w:numFmt w:val="bullet"/>
+      <w:lvlText w:val=""/>
+      <w:lvlJc w:val="left"/>
+      <w:pPr>
+        <w:tabs>
+          <w:tab w:val="num" w:pos="5760"/>
+        </w:tabs>
+        <w:ind w:left="5760" w:hanging="360"/>
+      </w:pPr>
+      <w:rPr>
+        <w:rFonts w:ascii="Wingdings" w:hAnsi="Wingdings" w:hint="default"/>
+        <w:sz w:val="20"/>
+      </w:rPr>
+    </w:lvl>
+    <w:lvl w:ilvl="8" w:tentative="1">
+      <w:start w:val="1"/>
+      <w:numFmt w:val="bullet"/>
+      <w:lvlText w:val=""/>
+      <w:lvlJc w:val="left"/>
+      <w:pPr>
+        <w:tabs>
+          <w:tab w:val="num" w:pos="6480"/>
+        </w:tabs>
+        <w:ind w:left="6480" w:hanging="360"/>
+      </w:pPr>
+      <w:rPr>
+        <w:rFonts w:ascii="Wingdings" w:hAnsi="Wingdings" w:hint="default"/>
+        <w:sz w:val="20"/>
+      </w:rPr>
+    </w:lvl>
+  </w:abstractNum>
+  <w:abstractNum w:abstractNumId="6" w15:restartNumberingAfterBreak="0">
+    <w:nsid w:val="34BF4852"/>
+    <w:multiLevelType w:val="multilevel"/>
+    <w:tmpl w:val="7CD6A15C"/>
+    <w:lvl w:ilvl="0">
+      <w:start w:val="1"/>
+      <w:numFmt w:val="bullet"/>
+      <w:lvlText w:val=""/>
+      <w:lvlJc w:val="left"/>
+      <w:pPr>
+        <w:tabs>
+          <w:tab w:val="num" w:pos="720"/>
+        </w:tabs>
+        <w:ind w:left="720" w:hanging="360"/>
+      </w:pPr>
+      <w:rPr>
+        <w:rFonts w:ascii="Symbol" w:hAnsi="Symbol" w:hint="default"/>
+        <w:sz w:val="20"/>
+      </w:rPr>
+    </w:lvl>
+    <w:lvl w:ilvl="1" w:tentative="1">
+      <w:start w:val="1"/>
+      <w:numFmt w:val="bullet"/>
+      <w:lvlText w:val="o"/>
+      <w:lvlJc w:val="left"/>
+      <w:pPr>
+        <w:tabs>
+          <w:tab w:val="num" w:pos="1440"/>
+        </w:tabs>
+        <w:ind w:left="1440" w:hanging="360"/>
+      </w:pPr>
+      <w:rPr>
+        <w:rFonts w:ascii="Courier New" w:hAnsi="Courier New" w:hint="default"/>
+        <w:sz w:val="20"/>
+      </w:rPr>
+    </w:lvl>
+    <w:lvl w:ilvl="2" w:tentative="1">
+      <w:start w:val="1"/>
+      <w:numFmt w:val="bullet"/>
+      <w:lvlText w:val=""/>
+      <w:lvlJc w:val="left"/>
+      <w:pPr>
+        <w:tabs>
+          <w:tab w:val="num" w:pos="2160"/>
+        </w:tabs>
+        <w:ind w:left="2160" w:hanging="360"/>
+      </w:pPr>
+      <w:rPr>
+        <w:rFonts w:ascii="Wingdings" w:hAnsi="Wingdings" w:hint="default"/>
+        <w:sz w:val="20"/>
+      </w:rPr>
+    </w:lvl>
+    <w:lvl w:ilvl="3" w:tentative="1">
+      <w:start w:val="1"/>
+      <w:numFmt w:val="bullet"/>
+      <w:lvlText w:val=""/>
+      <w:lvlJc w:val="left"/>
+      <w:pPr>
+        <w:tabs>
+          <w:tab w:val="num" w:pos="2880"/>
+        </w:tabs>
+        <w:ind w:left="2880" w:hanging="360"/>
+      </w:pPr>
+      <w:rPr>
+        <w:rFonts w:ascii="Wingdings" w:hAnsi="Wingdings" w:hint="default"/>
+        <w:sz w:val="20"/>
+      </w:rPr>
+    </w:lvl>
+    <w:lvl w:ilvl="4" w:tentative="1">
+      <w:start w:val="1"/>
+      <w:numFmt w:val="bullet"/>
+      <w:lvlText w:val=""/>
+      <w:lvlJc w:val="left"/>
+      <w:pPr>
+        <w:tabs>
+          <w:tab w:val="num" w:pos="3600"/>
+        </w:tabs>
+        <w:ind w:left="3600" w:hanging="360"/>
+      </w:pPr>
+      <w:rPr>
+        <w:rFonts w:ascii="Wingdings" w:hAnsi="Wingdings" w:hint="default"/>
+        <w:sz w:val="20"/>
+      </w:rPr>
+    </w:lvl>
+    <w:lvl w:ilvl="5" w:tentative="1">
+      <w:start w:val="1"/>
+      <w:numFmt w:val="bullet"/>
+      <w:lvlText w:val=""/>
+      <w:lvlJc w:val="left"/>
+      <w:pPr>
+        <w:tabs>
+          <w:tab w:val="num" w:pos="4320"/>
+        </w:tabs>
+        <w:ind w:left="4320" w:hanging="360"/>
+      </w:pPr>
+      <w:rPr>
+        <w:rFonts w:ascii="Wingdings" w:hAnsi="Wingdings" w:hint="default"/>
+        <w:sz w:val="20"/>
+      </w:rPr>
+    </w:lvl>
+    <w:lvl w:ilvl="6" w:tentative="1">
+      <w:start w:val="1"/>
+      <w:numFmt w:val="bullet"/>
+      <w:lvlText w:val=""/>
+      <w:lvlJc w:val="left"/>
+      <w:pPr>
+        <w:tabs>
+          <w:tab w:val="num" w:pos="5040"/>
+        </w:tabs>
+        <w:ind w:left="5040" w:hanging="360"/>
+      </w:pPr>
+      <w:rPr>
+        <w:rFonts w:ascii="Wingdings" w:hAnsi="Wingdings" w:hint="default"/>
+        <w:sz w:val="20"/>
+      </w:rPr>
+    </w:lvl>
+    <w:lvl w:ilvl="7" w:tentative="1">
+      <w:start w:val="1"/>
+      <w:numFmt w:val="bullet"/>
+      <w:lvlText w:val=""/>
+      <w:lvlJc w:val="left"/>
+      <w:pPr>
+        <w:tabs>
+          <w:tab w:val="num" w:pos="5760"/>
+        </w:tabs>
+        <w:ind w:left="5760" w:hanging="360"/>
+      </w:pPr>
+      <w:rPr>
+        <w:rFonts w:ascii="Wingdings" w:hAnsi="Wingdings" w:hint="default"/>
+        <w:sz w:val="20"/>
+      </w:rPr>
+    </w:lvl>
+    <w:lvl w:ilvl="8" w:tentative="1">
+      <w:start w:val="1"/>
+      <w:numFmt w:val="bullet"/>
+      <w:lvlText w:val=""/>
+      <w:lvlJc w:val="left"/>
+      <w:pPr>
+        <w:tabs>
+          <w:tab w:val="num" w:pos="6480"/>
+        </w:tabs>
+        <w:ind w:left="6480" w:hanging="360"/>
+      </w:pPr>
+      <w:rPr>
+        <w:rFonts w:ascii="Wingdings" w:hAnsi="Wingdings" w:hint="default"/>
+        <w:sz w:val="20"/>
+      </w:rPr>
+    </w:lvl>
+  </w:abstractNum>
+  <w:abstractNum w:abstractNumId="7" w15:restartNumberingAfterBreak="0">
+    <w:nsid w:val="4E607C11"/>
+    <w:multiLevelType w:val="multilevel"/>
+    <w:tmpl w:val="C6BA6CB6"/>
+    <w:lvl w:ilvl="0">
+      <w:start w:val="1"/>
+      <w:numFmt w:val="bullet"/>
+      <w:lvlText w:val=""/>
+      <w:lvlJc w:val="left"/>
+      <w:pPr>
+        <w:tabs>
+          <w:tab w:val="num" w:pos="720"/>
+        </w:tabs>
+        <w:ind w:left="720" w:hanging="360"/>
+      </w:pPr>
+      <w:rPr>
+        <w:rFonts w:ascii="Symbol" w:hAnsi="Symbol" w:hint="default"/>
+        <w:sz w:val="20"/>
+      </w:rPr>
+    </w:lvl>
+    <w:lvl w:ilvl="1" w:tentative="1">
+      <w:start w:val="1"/>
+      <w:numFmt w:val="bullet"/>
+      <w:lvlText w:val="o"/>
+      <w:lvlJc w:val="left"/>
+      <w:pPr>
+        <w:tabs>
+          <w:tab w:val="num" w:pos="1440"/>
+        </w:tabs>
+        <w:ind w:left="1440" w:hanging="360"/>
+      </w:pPr>
+      <w:rPr>
+        <w:rFonts w:ascii="Courier New" w:hAnsi="Courier New" w:hint="default"/>
+        <w:sz w:val="20"/>
+      </w:rPr>
+    </w:lvl>
+    <w:lvl w:ilvl="2" w:tentative="1">
+      <w:start w:val="1"/>
+      <w:numFmt w:val="bullet"/>
+      <w:lvlText w:val=""/>
+      <w:lvlJc w:val="left"/>
+      <w:pPr>
+        <w:tabs>
+          <w:tab w:val="num" w:pos="2160"/>
+        </w:tabs>
+        <w:ind w:left="2160" w:hanging="360"/>
+      </w:pPr>
+      <w:rPr>
+        <w:rFonts w:ascii="Wingdings" w:hAnsi="Wingdings" w:hint="default"/>
+        <w:sz w:val="20"/>
+      </w:rPr>
+    </w:lvl>
+    <w:lvl w:ilvl="3" w:tentative="1">
+      <w:start w:val="1"/>
+      <w:numFmt w:val="bullet"/>
+      <w:lvlText w:val=""/>
+      <w:lvlJc w:val="left"/>
+      <w:pPr>
+        <w:tabs>
+          <w:tab w:val="num" w:pos="2880"/>
+        </w:tabs>
+        <w:ind w:left="2880" w:hanging="360"/>
+      </w:pPr>
+      <w:rPr>
+        <w:rFonts w:ascii="Wingdings" w:hAnsi="Wingdings" w:hint="default"/>
+        <w:sz w:val="20"/>
+      </w:rPr>
+    </w:lvl>
+    <w:lvl w:ilvl="4" w:tentative="1">
+      <w:start w:val="1"/>
+      <w:numFmt w:val="bullet"/>
+      <w:lvlText w:val=""/>
+      <w:lvlJc w:val="left"/>
+      <w:pPr>
+        <w:tabs>
+          <w:tab w:val="num" w:pos="3600"/>
+        </w:tabs>
+        <w:ind w:left="3600" w:hanging="360"/>
+      </w:pPr>
+      <w:rPr>
+        <w:rFonts w:ascii="Wingdings" w:hAnsi="Wingdings" w:hint="default"/>
+        <w:sz w:val="20"/>
+      </w:rPr>
+    </w:lvl>
+    <w:lvl w:ilvl="5" w:tentative="1">
+      <w:start w:val="1"/>
+      <w:numFmt w:val="bullet"/>
+      <w:lvlText w:val=""/>
+      <w:lvlJc w:val="left"/>
+      <w:pPr>
+        <w:tabs>
+          <w:tab w:val="num" w:pos="4320"/>
+        </w:tabs>
+        <w:ind w:left="4320" w:hanging="360"/>
+      </w:pPr>
+      <w:rPr>
+        <w:rFonts w:ascii="Wingdings" w:hAnsi="Wingdings" w:hint="default"/>
+        <w:sz w:val="20"/>
+      </w:rPr>
+    </w:lvl>
+    <w:lvl w:ilvl="6" w:tentative="1">
+      <w:start w:val="1"/>
+      <w:numFmt w:val="bullet"/>
+      <w:lvlText w:val=""/>
+      <w:lvlJc w:val="left"/>
+      <w:pPr>
+        <w:tabs>
+          <w:tab w:val="num" w:pos="5040"/>
+        </w:tabs>
+        <w:ind w:left="5040" w:hanging="360"/>
+      </w:pPr>
+      <w:rPr>
+        <w:rFonts w:ascii="Wingdings" w:hAnsi="Wingdings" w:hint="default"/>
+        <w:sz w:val="20"/>
+      </w:rPr>
+    </w:lvl>
+    <w:lvl w:ilvl="7" w:tentative="1">
+      <w:start w:val="1"/>
+      <w:numFmt w:val="bullet"/>
+      <w:lvlText w:val=""/>
+      <w:lvlJc w:val="left"/>
+      <w:pPr>
+        <w:tabs>
+          <w:tab w:val="num" w:pos="5760"/>
+        </w:tabs>
+        <w:ind w:left="5760" w:hanging="360"/>
+      </w:pPr>
+      <w:rPr>
+        <w:rFonts w:ascii="Wingdings" w:hAnsi="Wingdings" w:hint="default"/>
+        <w:sz w:val="20"/>
+      </w:rPr>
+    </w:lvl>
+    <w:lvl w:ilvl="8" w:tentative="1">
+      <w:start w:val="1"/>
+      <w:numFmt w:val="bullet"/>
+      <w:lvlText w:val=""/>
+      <w:lvlJc w:val="left"/>
+      <w:pPr>
+        <w:tabs>
+          <w:tab w:val="num" w:pos="6480"/>
+        </w:tabs>
+        <w:ind w:left="6480" w:hanging="360"/>
+      </w:pPr>
+      <w:rPr>
+        <w:rFonts w:ascii="Wingdings" w:hAnsi="Wingdings" w:hint="default"/>
+        <w:sz w:val="20"/>
+      </w:rPr>
+    </w:lvl>
+  </w:abstractNum>
+  <w:abstractNum w:abstractNumId="8" w15:restartNumberingAfterBreak="0">
+    <w:nsid w:val="510A3D3F"/>
+    <w:multiLevelType w:val="multilevel"/>
+    <w:tmpl w:val="A61C2272"/>
+    <w:lvl w:ilvl="0">
+      <w:start w:val="1"/>
+      <w:numFmt w:val="bullet"/>
+      <w:lvlText w:val=""/>
+      <w:lvlJc w:val="left"/>
+      <w:pPr>
+        <w:tabs>
+          <w:tab w:val="num" w:pos="720"/>
+        </w:tabs>
+        <w:ind w:left="720" w:hanging="360"/>
+      </w:pPr>
+      <w:rPr>
+        <w:rFonts w:ascii="Symbol" w:hAnsi="Symbol" w:hint="default"/>
+        <w:sz w:val="20"/>
+      </w:rPr>
+    </w:lvl>
+    <w:lvl w:ilvl="1">
+      <w:start w:val="1"/>
+      <w:numFmt w:val="bullet"/>
+      <w:lvlText w:val="o"/>
+      <w:lvlJc w:val="left"/>
+      <w:pPr>
+        <w:tabs>
+          <w:tab w:val="num" w:pos="1440"/>
+        </w:tabs>
+        <w:ind w:left="1440" w:hanging="360"/>
+      </w:pPr>
+      <w:rPr>
+        <w:rFonts w:ascii="Courier New" w:hAnsi="Courier New" w:hint="default"/>
+        <w:sz w:val="20"/>
+      </w:rPr>
+    </w:lvl>
+    <w:lvl w:ilvl="2" w:tentative="1">
+      <w:start w:val="1"/>
+      <w:numFmt w:val="bullet"/>
+      <w:lvlText w:val=""/>
+      <w:lvlJc w:val="left"/>
+      <w:pPr>
+        <w:tabs>
+          <w:tab w:val="num" w:pos="2160"/>
+        </w:tabs>
+        <w:ind w:left="2160" w:hanging="360"/>
+      </w:pPr>
+      <w:rPr>
+        <w:rFonts w:ascii="Wingdings" w:hAnsi="Wingdings" w:hint="default"/>
+        <w:sz w:val="20"/>
+      </w:rPr>
+    </w:lvl>
+    <w:lvl w:ilvl="3" w:tentative="1">
+      <w:start w:val="1"/>
+      <w:numFmt w:val="bullet"/>
+      <w:lvlText w:val=""/>
+      <w:lvlJc w:val="left"/>
+      <w:pPr>
+        <w:tabs>
+          <w:tab w:val="num" w:pos="2880"/>
+        </w:tabs>
+        <w:ind w:left="2880" w:hanging="360"/>
+      </w:pPr>
+      <w:rPr>
+        <w:rFonts w:ascii="Wingdings" w:hAnsi="Wingdings" w:hint="default"/>
+        <w:sz w:val="20"/>
+      </w:rPr>
+    </w:lvl>
+    <w:lvl w:ilvl="4" w:tentative="1">
+      <w:start w:val="1"/>
+      <w:numFmt w:val="bullet"/>
+      <w:lvlText w:val=""/>
+      <w:lvlJc w:val="left"/>
+      <w:pPr>
+        <w:tabs>
+          <w:tab w:val="num" w:pos="3600"/>
+        </w:tabs>
+        <w:ind w:left="3600" w:hanging="360"/>
+      </w:pPr>
+      <w:rPr>
+        <w:rFonts w:ascii="Wingdings" w:hAnsi="Wingdings" w:hint="default"/>
+        <w:sz w:val="20"/>
+      </w:rPr>
+    </w:lvl>
+    <w:lvl w:ilvl="5" w:tentative="1">
+      <w:start w:val="1"/>
+      <w:numFmt w:val="bullet"/>
+      <w:lvlText w:val=""/>
+      <w:lvlJc w:val="left"/>
+      <w:pPr>
+        <w:tabs>
+          <w:tab w:val="num" w:pos="4320"/>
+        </w:tabs>
+        <w:ind w:left="4320" w:hanging="360"/>
+      </w:pPr>
+      <w:rPr>
+        <w:rFonts w:ascii="Wingdings" w:hAnsi="Wingdings" w:hint="default"/>
+        <w:sz w:val="20"/>
+      </w:rPr>
+    </w:lvl>
+    <w:lvl w:ilvl="6" w:tentative="1">
+      <w:start w:val="1"/>
+      <w:numFmt w:val="bullet"/>
+      <w:lvlText w:val=""/>
+      <w:lvlJc w:val="left"/>
+      <w:pPr>
+        <w:tabs>
+          <w:tab w:val="num" w:pos="5040"/>
+        </w:tabs>
+        <w:ind w:left="5040" w:hanging="360"/>
+      </w:pPr>
+      <w:rPr>
+        <w:rFonts w:ascii="Wingdings" w:hAnsi="Wingdings" w:hint="default"/>
+        <w:sz w:val="20"/>
+      </w:rPr>
+    </w:lvl>
+    <w:lvl w:ilvl="7" w:tentative="1">
+      <w:start w:val="1"/>
+      <w:numFmt w:val="bullet"/>
+      <w:lvlText w:val=""/>
+      <w:lvlJc w:val="left"/>
+      <w:pPr>
+        <w:tabs>
+          <w:tab w:val="num" w:pos="5760"/>
+        </w:tabs>
+        <w:ind w:left="5760" w:hanging="360"/>
+      </w:pPr>
+      <w:rPr>
+        <w:rFonts w:ascii="Wingdings" w:hAnsi="Wingdings" w:hint="default"/>
+        <w:sz w:val="20"/>
+      </w:rPr>
+    </w:lvl>
+    <w:lvl w:ilvl="8" w:tentative="1">
+      <w:start w:val="1"/>
+      <w:numFmt w:val="bullet"/>
+      <w:lvlText w:val=""/>
+      <w:lvlJc w:val="left"/>
+      <w:pPr>
+        <w:tabs>
+          <w:tab w:val="num" w:pos="6480"/>
+        </w:tabs>
+        <w:ind w:left="6480" w:hanging="360"/>
+      </w:pPr>
+      <w:rPr>
+        <w:rFonts w:ascii="Wingdings" w:hAnsi="Wingdings" w:hint="default"/>
+        <w:sz w:val="20"/>
+      </w:rPr>
+    </w:lvl>
+  </w:abstractNum>
+  <w:abstractNum w:abstractNumId="9" w15:restartNumberingAfterBreak="0">
+    <w:nsid w:val="564F4D0A"/>
+    <w:multiLevelType w:val="multilevel"/>
+    <w:tmpl w:val="834EC2FE"/>
+    <w:lvl w:ilvl="0">
+      <w:start w:val="1"/>
+      <w:numFmt w:val="bullet"/>
+      <w:lvlText w:val=""/>
+      <w:lvlJc w:val="left"/>
+      <w:pPr>
+        <w:tabs>
+          <w:tab w:val="num" w:pos="720"/>
+        </w:tabs>
+        <w:ind w:left="720" w:hanging="360"/>
+      </w:pPr>
+      <w:rPr>
+        <w:rFonts w:ascii="Symbol" w:hAnsi="Symbol" w:hint="default"/>
+        <w:sz w:val="20"/>
+      </w:rPr>
+    </w:lvl>
+    <w:lvl w:ilvl="1" w:tentative="1">
+      <w:start w:val="1"/>
+      <w:numFmt w:val="bullet"/>
+      <w:lvlText w:val="o"/>
+      <w:lvlJc w:val="left"/>
+      <w:pPr>
+        <w:tabs>
+          <w:tab w:val="num" w:pos="1440"/>
+        </w:tabs>
+        <w:ind w:left="1440" w:hanging="360"/>
+      </w:pPr>
+      <w:rPr>
+        <w:rFonts w:ascii="Courier New" w:hAnsi="Courier New" w:hint="default"/>
+        <w:sz w:val="20"/>
+      </w:rPr>
+    </w:lvl>
+    <w:lvl w:ilvl="2" w:tentative="1">
+      <w:start w:val="1"/>
+      <w:numFmt w:val="bullet"/>
+      <w:lvlText w:val=""/>
+      <w:lvlJc w:val="left"/>
+      <w:pPr>
+        <w:tabs>
+          <w:tab w:val="num" w:pos="2160"/>
+        </w:tabs>
+        <w:ind w:left="2160" w:hanging="360"/>
+      </w:pPr>
+      <w:rPr>
+        <w:rFonts w:ascii="Wingdings" w:hAnsi="Wingdings" w:hint="default"/>
+        <w:sz w:val="20"/>
+      </w:rPr>
+    </w:lvl>
+    <w:lvl w:ilvl="3" w:tentative="1">
+      <w:start w:val="1"/>
+      <w:numFmt w:val="bullet"/>
+      <w:lvlText w:val=""/>
+      <w:lvlJc w:val="left"/>
+      <w:pPr>
+        <w:tabs>
+          <w:tab w:val="num" w:pos="2880"/>
+        </w:tabs>
+        <w:ind w:left="2880" w:hanging="360"/>
+      </w:pPr>
+      <w:rPr>
+        <w:rFonts w:ascii="Wingdings" w:hAnsi="Wingdings" w:hint="default"/>
+        <w:sz w:val="20"/>
+      </w:rPr>
+    </w:lvl>
+    <w:lvl w:ilvl="4" w:tentative="1">
+      <w:start w:val="1"/>
+      <w:numFmt w:val="bullet"/>
+      <w:lvlText w:val=""/>
+      <w:lvlJc w:val="left"/>
+      <w:pPr>
+        <w:tabs>
+          <w:tab w:val="num" w:pos="3600"/>
+        </w:tabs>
+        <w:ind w:left="3600" w:hanging="360"/>
+      </w:pPr>
+      <w:rPr>
+        <w:rFonts w:ascii="Wingdings" w:hAnsi="Wingdings" w:hint="default"/>
+        <w:sz w:val="20"/>
+      </w:rPr>
+    </w:lvl>
+    <w:lvl w:ilvl="5" w:tentative="1">
+      <w:start w:val="1"/>
+      <w:numFmt w:val="bullet"/>
+      <w:lvlText w:val=""/>
+      <w:lvlJc w:val="left"/>
+      <w:pPr>
+        <w:tabs>
+          <w:tab w:val="num" w:pos="4320"/>
+        </w:tabs>
+        <w:ind w:left="4320" w:hanging="360"/>
+      </w:pPr>
+      <w:rPr>
+        <w:rFonts w:ascii="Wingdings" w:hAnsi="Wingdings" w:hint="default"/>
+        <w:sz w:val="20"/>
+      </w:rPr>
+    </w:lvl>
+    <w:lvl w:ilvl="6" w:tentative="1">
+      <w:start w:val="1"/>
+      <w:numFmt w:val="bullet"/>
+      <w:lvlText w:val=""/>
+      <w:lvlJc w:val="left"/>
+      <w:pPr>
+        <w:tabs>
+          <w:tab w:val="num" w:pos="5040"/>
+        </w:tabs>
+        <w:ind w:left="5040" w:hanging="360"/>
+      </w:pPr>
+      <w:rPr>
+        <w:rFonts w:ascii="Wingdings" w:hAnsi="Wingdings" w:hint="default"/>
+        <w:sz w:val="20"/>
+      </w:rPr>
+    </w:lvl>
+    <w:lvl w:ilvl="7" w:tentative="1">
+      <w:start w:val="1"/>
+      <w:numFmt w:val="bullet"/>
+      <w:lvlText w:val=""/>
+      <w:lvlJc w:val="left"/>
+      <w:pPr>
+        <w:tabs>
+          <w:tab w:val="num" w:pos="5760"/>
+        </w:tabs>
+        <w:ind w:left="5760" w:hanging="360"/>
+      </w:pPr>
+      <w:rPr>
+        <w:rFonts w:ascii="Wingdings" w:hAnsi="Wingdings" w:hint="default"/>
+        <w:sz w:val="20"/>
+      </w:rPr>
+    </w:lvl>
+    <w:lvl w:ilvl="8" w:tentative="1">
+      <w:start w:val="1"/>
+      <w:numFmt w:val="bullet"/>
+      <w:lvlText w:val=""/>
+      <w:lvlJc w:val="left"/>
+      <w:pPr>
+        <w:tabs>
+          <w:tab w:val="num" w:pos="6480"/>
+        </w:tabs>
+        <w:ind w:left="6480" w:hanging="360"/>
+      </w:pPr>
+      <w:rPr>
+        <w:rFonts w:ascii="Wingdings" w:hAnsi="Wingdings" w:hint="default"/>
+        <w:sz w:val="20"/>
+      </w:rPr>
+    </w:lvl>
+  </w:abstractNum>
+  <w:abstractNum w:abstractNumId="10" w15:restartNumberingAfterBreak="0">
     <w:nsid w:val="6C2E628C"/>
     <w:multiLevelType w:val="hybridMultilevel"/>
-    <w:tmpl w:val="B82643C0"/>
+    <w:tmpl w:val="5220F304"/>
     <w:lvl w:ilvl="0" w:tplc="08070001">
       <w:start w:val="1"/>
       <w:numFmt w:val="bullet"/>
@@ -1753,6 +5375,304 @@
       </w:pPr>
       <w:rPr>
         <w:rFonts w:ascii="Wingdings" w:hAnsi="Wingdings" w:hint="default"/>
+      </w:rPr>
+    </w:lvl>
+  </w:abstractNum>
+  <w:abstractNum w:abstractNumId="11" w15:restartNumberingAfterBreak="0">
+    <w:nsid w:val="7D8A73F7"/>
+    <w:multiLevelType w:val="multilevel"/>
+    <w:tmpl w:val="5CA6AF86"/>
+    <w:lvl w:ilvl="0">
+      <w:start w:val="1"/>
+      <w:numFmt w:val="bullet"/>
+      <w:lvlText w:val=""/>
+      <w:lvlJc w:val="left"/>
+      <w:pPr>
+        <w:tabs>
+          <w:tab w:val="num" w:pos="720"/>
+        </w:tabs>
+        <w:ind w:left="720" w:hanging="360"/>
+      </w:pPr>
+      <w:rPr>
+        <w:rFonts w:ascii="Symbol" w:hAnsi="Symbol" w:hint="default"/>
+        <w:sz w:val="20"/>
+      </w:rPr>
+    </w:lvl>
+    <w:lvl w:ilvl="1" w:tentative="1">
+      <w:start w:val="1"/>
+      <w:numFmt w:val="bullet"/>
+      <w:lvlText w:val="o"/>
+      <w:lvlJc w:val="left"/>
+      <w:pPr>
+        <w:tabs>
+          <w:tab w:val="num" w:pos="1440"/>
+        </w:tabs>
+        <w:ind w:left="1440" w:hanging="360"/>
+      </w:pPr>
+      <w:rPr>
+        <w:rFonts w:ascii="Courier New" w:hAnsi="Courier New" w:hint="default"/>
+        <w:sz w:val="20"/>
+      </w:rPr>
+    </w:lvl>
+    <w:lvl w:ilvl="2" w:tentative="1">
+      <w:start w:val="1"/>
+      <w:numFmt w:val="bullet"/>
+      <w:lvlText w:val=""/>
+      <w:lvlJc w:val="left"/>
+      <w:pPr>
+        <w:tabs>
+          <w:tab w:val="num" w:pos="2160"/>
+        </w:tabs>
+        <w:ind w:left="2160" w:hanging="360"/>
+      </w:pPr>
+      <w:rPr>
+        <w:rFonts w:ascii="Wingdings" w:hAnsi="Wingdings" w:hint="default"/>
+        <w:sz w:val="20"/>
+      </w:rPr>
+    </w:lvl>
+    <w:lvl w:ilvl="3" w:tentative="1">
+      <w:start w:val="1"/>
+      <w:numFmt w:val="bullet"/>
+      <w:lvlText w:val=""/>
+      <w:lvlJc w:val="left"/>
+      <w:pPr>
+        <w:tabs>
+          <w:tab w:val="num" w:pos="2880"/>
+        </w:tabs>
+        <w:ind w:left="2880" w:hanging="360"/>
+      </w:pPr>
+      <w:rPr>
+        <w:rFonts w:ascii="Wingdings" w:hAnsi="Wingdings" w:hint="default"/>
+        <w:sz w:val="20"/>
+      </w:rPr>
+    </w:lvl>
+    <w:lvl w:ilvl="4" w:tentative="1">
+      <w:start w:val="1"/>
+      <w:numFmt w:val="bullet"/>
+      <w:lvlText w:val=""/>
+      <w:lvlJc w:val="left"/>
+      <w:pPr>
+        <w:tabs>
+          <w:tab w:val="num" w:pos="3600"/>
+        </w:tabs>
+        <w:ind w:left="3600" w:hanging="360"/>
+      </w:pPr>
+      <w:rPr>
+        <w:rFonts w:ascii="Wingdings" w:hAnsi="Wingdings" w:hint="default"/>
+        <w:sz w:val="20"/>
+      </w:rPr>
+    </w:lvl>
+    <w:lvl w:ilvl="5" w:tentative="1">
+      <w:start w:val="1"/>
+      <w:numFmt w:val="bullet"/>
+      <w:lvlText w:val=""/>
+      <w:lvlJc w:val="left"/>
+      <w:pPr>
+        <w:tabs>
+          <w:tab w:val="num" w:pos="4320"/>
+        </w:tabs>
+        <w:ind w:left="4320" w:hanging="360"/>
+      </w:pPr>
+      <w:rPr>
+        <w:rFonts w:ascii="Wingdings" w:hAnsi="Wingdings" w:hint="default"/>
+        <w:sz w:val="20"/>
+      </w:rPr>
+    </w:lvl>
+    <w:lvl w:ilvl="6" w:tentative="1">
+      <w:start w:val="1"/>
+      <w:numFmt w:val="bullet"/>
+      <w:lvlText w:val=""/>
+      <w:lvlJc w:val="left"/>
+      <w:pPr>
+        <w:tabs>
+          <w:tab w:val="num" w:pos="5040"/>
+        </w:tabs>
+        <w:ind w:left="5040" w:hanging="360"/>
+      </w:pPr>
+      <w:rPr>
+        <w:rFonts w:ascii="Wingdings" w:hAnsi="Wingdings" w:hint="default"/>
+        <w:sz w:val="20"/>
+      </w:rPr>
+    </w:lvl>
+    <w:lvl w:ilvl="7" w:tentative="1">
+      <w:start w:val="1"/>
+      <w:numFmt w:val="bullet"/>
+      <w:lvlText w:val=""/>
+      <w:lvlJc w:val="left"/>
+      <w:pPr>
+        <w:tabs>
+          <w:tab w:val="num" w:pos="5760"/>
+        </w:tabs>
+        <w:ind w:left="5760" w:hanging="360"/>
+      </w:pPr>
+      <w:rPr>
+        <w:rFonts w:ascii="Wingdings" w:hAnsi="Wingdings" w:hint="default"/>
+        <w:sz w:val="20"/>
+      </w:rPr>
+    </w:lvl>
+    <w:lvl w:ilvl="8" w:tentative="1">
+      <w:start w:val="1"/>
+      <w:numFmt w:val="bullet"/>
+      <w:lvlText w:val=""/>
+      <w:lvlJc w:val="left"/>
+      <w:pPr>
+        <w:tabs>
+          <w:tab w:val="num" w:pos="6480"/>
+        </w:tabs>
+        <w:ind w:left="6480" w:hanging="360"/>
+      </w:pPr>
+      <w:rPr>
+        <w:rFonts w:ascii="Wingdings" w:hAnsi="Wingdings" w:hint="default"/>
+        <w:sz w:val="20"/>
+      </w:rPr>
+    </w:lvl>
+  </w:abstractNum>
+  <w:abstractNum w:abstractNumId="12" w15:restartNumberingAfterBreak="0">
+    <w:nsid w:val="7EA43E97"/>
+    <w:multiLevelType w:val="multilevel"/>
+    <w:tmpl w:val="DB946754"/>
+    <w:lvl w:ilvl="0">
+      <w:start w:val="1"/>
+      <w:numFmt w:val="bullet"/>
+      <w:lvlText w:val=""/>
+      <w:lvlJc w:val="left"/>
+      <w:pPr>
+        <w:tabs>
+          <w:tab w:val="num" w:pos="720"/>
+        </w:tabs>
+        <w:ind w:left="720" w:hanging="360"/>
+      </w:pPr>
+      <w:rPr>
+        <w:rFonts w:ascii="Symbol" w:hAnsi="Symbol" w:hint="default"/>
+        <w:sz w:val="20"/>
+      </w:rPr>
+    </w:lvl>
+    <w:lvl w:ilvl="1">
+      <w:start w:val="1"/>
+      <w:numFmt w:val="bullet"/>
+      <w:lvlText w:val="o"/>
+      <w:lvlJc w:val="left"/>
+      <w:pPr>
+        <w:tabs>
+          <w:tab w:val="num" w:pos="1440"/>
+        </w:tabs>
+        <w:ind w:left="1440" w:hanging="360"/>
+      </w:pPr>
+      <w:rPr>
+        <w:rFonts w:ascii="Courier New" w:hAnsi="Courier New" w:hint="default"/>
+        <w:sz w:val="20"/>
+      </w:rPr>
+    </w:lvl>
+    <w:lvl w:ilvl="2" w:tentative="1">
+      <w:start w:val="1"/>
+      <w:numFmt w:val="bullet"/>
+      <w:lvlText w:val=""/>
+      <w:lvlJc w:val="left"/>
+      <w:pPr>
+        <w:tabs>
+          <w:tab w:val="num" w:pos="2160"/>
+        </w:tabs>
+        <w:ind w:left="2160" w:hanging="360"/>
+      </w:pPr>
+      <w:rPr>
+        <w:rFonts w:ascii="Wingdings" w:hAnsi="Wingdings" w:hint="default"/>
+        <w:sz w:val="20"/>
+      </w:rPr>
+    </w:lvl>
+    <w:lvl w:ilvl="3" w:tentative="1">
+      <w:start w:val="1"/>
+      <w:numFmt w:val="bullet"/>
+      <w:lvlText w:val=""/>
+      <w:lvlJc w:val="left"/>
+      <w:pPr>
+        <w:tabs>
+          <w:tab w:val="num" w:pos="2880"/>
+        </w:tabs>
+        <w:ind w:left="2880" w:hanging="360"/>
+      </w:pPr>
+      <w:rPr>
+        <w:rFonts w:ascii="Wingdings" w:hAnsi="Wingdings" w:hint="default"/>
+        <w:sz w:val="20"/>
+      </w:rPr>
+    </w:lvl>
+    <w:lvl w:ilvl="4" w:tentative="1">
+      <w:start w:val="1"/>
+      <w:numFmt w:val="bullet"/>
+      <w:lvlText w:val=""/>
+      <w:lvlJc w:val="left"/>
+      <w:pPr>
+        <w:tabs>
+          <w:tab w:val="num" w:pos="3600"/>
+        </w:tabs>
+        <w:ind w:left="3600" w:hanging="360"/>
+      </w:pPr>
+      <w:rPr>
+        <w:rFonts w:ascii="Wingdings" w:hAnsi="Wingdings" w:hint="default"/>
+        <w:sz w:val="20"/>
+      </w:rPr>
+    </w:lvl>
+    <w:lvl w:ilvl="5" w:tentative="1">
+      <w:start w:val="1"/>
+      <w:numFmt w:val="bullet"/>
+      <w:lvlText w:val=""/>
+      <w:lvlJc w:val="left"/>
+      <w:pPr>
+        <w:tabs>
+          <w:tab w:val="num" w:pos="4320"/>
+        </w:tabs>
+        <w:ind w:left="4320" w:hanging="360"/>
+      </w:pPr>
+      <w:rPr>
+        <w:rFonts w:ascii="Wingdings" w:hAnsi="Wingdings" w:hint="default"/>
+        <w:sz w:val="20"/>
+      </w:rPr>
+    </w:lvl>
+    <w:lvl w:ilvl="6" w:tentative="1">
+      <w:start w:val="1"/>
+      <w:numFmt w:val="bullet"/>
+      <w:lvlText w:val=""/>
+      <w:lvlJc w:val="left"/>
+      <w:pPr>
+        <w:tabs>
+          <w:tab w:val="num" w:pos="5040"/>
+        </w:tabs>
+        <w:ind w:left="5040" w:hanging="360"/>
+      </w:pPr>
+      <w:rPr>
+        <w:rFonts w:ascii="Wingdings" w:hAnsi="Wingdings" w:hint="default"/>
+        <w:sz w:val="20"/>
+      </w:rPr>
+    </w:lvl>
+    <w:lvl w:ilvl="7" w:tentative="1">
+      <w:start w:val="1"/>
+      <w:numFmt w:val="bullet"/>
+      <w:lvlText w:val=""/>
+      <w:lvlJc w:val="left"/>
+      <w:pPr>
+        <w:tabs>
+          <w:tab w:val="num" w:pos="5760"/>
+        </w:tabs>
+        <w:ind w:left="5760" w:hanging="360"/>
+      </w:pPr>
+      <w:rPr>
+        <w:rFonts w:ascii="Wingdings" w:hAnsi="Wingdings" w:hint="default"/>
+        <w:sz w:val="20"/>
+      </w:rPr>
+    </w:lvl>
+    <w:lvl w:ilvl="8" w:tentative="1">
+      <w:start w:val="1"/>
+      <w:numFmt w:val="bullet"/>
+      <w:lvlText w:val=""/>
+      <w:lvlJc w:val="left"/>
+      <w:pPr>
+        <w:tabs>
+          <w:tab w:val="num" w:pos="6480"/>
+        </w:tabs>
+        <w:ind w:left="6480" w:hanging="360"/>
+      </w:pPr>
+      <w:rPr>
+        <w:rFonts w:ascii="Wingdings" w:hAnsi="Wingdings" w:hint="default"/>
+        <w:sz w:val="20"/>
       </w:rPr>
     </w:lvl>
   </w:abstractNum>
@@ -1760,16 +5680,46 @@
     <w:abstractNumId w:val="0"/>
   </w:num>
   <w:num w:numId="2" w16cid:durableId="2013288740">
+    <w:abstractNumId w:val="10"/>
+  </w:num>
+  <w:num w:numId="3" w16cid:durableId="1986153724">
     <w:abstractNumId w:val="2"/>
   </w:num>
-  <w:num w:numId="3" w16cid:durableId="1986153724">
+  <w:num w:numId="4" w16cid:durableId="1985889750">
+    <w:abstractNumId w:val="7"/>
+  </w:num>
+  <w:num w:numId="5" w16cid:durableId="454257487">
+    <w:abstractNumId w:val="9"/>
+  </w:num>
+  <w:num w:numId="6" w16cid:durableId="767777134">
+    <w:abstractNumId w:val="11"/>
+  </w:num>
+  <w:num w:numId="7" w16cid:durableId="457652839">
+    <w:abstractNumId w:val="3"/>
+  </w:num>
+  <w:num w:numId="8" w16cid:durableId="1631129942">
+    <w:abstractNumId w:val="6"/>
+  </w:num>
+  <w:num w:numId="9" w16cid:durableId="1633292585">
+    <w:abstractNumId w:val="8"/>
+  </w:num>
+  <w:num w:numId="10" w16cid:durableId="1214075482">
+    <w:abstractNumId w:val="12"/>
+  </w:num>
+  <w:num w:numId="11" w16cid:durableId="1640262033">
     <w:abstractNumId w:val="1"/>
+  </w:num>
+  <w:num w:numId="12" w16cid:durableId="1570192128">
+    <w:abstractNumId w:val="4"/>
+  </w:num>
+  <w:num w:numId="13" w16cid:durableId="520364547">
+    <w:abstractNumId w:val="5"/>
   </w:num>
 </w:numbering>
 </file>
 
 <file path=word/styles.xml><?xml version="1.0" encoding="utf-8"?>
-<w:styles xmlns:mc="http://schemas.openxmlformats.org/markup-compatibility/2006" xmlns:r="http://schemas.openxmlformats.org/officeDocument/2006/relationships" xmlns:w="http://schemas.openxmlformats.org/wordprocessingml/2006/main" xmlns:w14="http://schemas.microsoft.com/office/word/2010/wordml" xmlns:w15="http://schemas.microsoft.com/office/word/2012/wordml" xmlns:w16cex="http://schemas.microsoft.com/office/word/2018/wordml/cex" xmlns:w16cid="http://schemas.microsoft.com/office/word/2016/wordml/cid" xmlns:w16="http://schemas.microsoft.com/office/word/2018/wordml" xmlns:w16sdtdh="http://schemas.microsoft.com/office/word/2020/wordml/sdtdatahash" xmlns:w16se="http://schemas.microsoft.com/office/word/2015/wordml/symex" mc:Ignorable="w14 w15 w16se w16cid w16 w16cex w16sdtdh">
+<w:styles xmlns:mc="http://schemas.openxmlformats.org/markup-compatibility/2006" xmlns:r="http://schemas.openxmlformats.org/officeDocument/2006/relationships" xmlns:w="http://schemas.openxmlformats.org/wordprocessingml/2006/main" xmlns:w14="http://schemas.microsoft.com/office/word/2010/wordml" xmlns:w15="http://schemas.microsoft.com/office/word/2012/wordml" xmlns:w16cex="http://schemas.microsoft.com/office/word/2018/wordml/cex" xmlns:w16cid="http://schemas.microsoft.com/office/word/2016/wordml/cid" xmlns:w16="http://schemas.microsoft.com/office/word/2018/wordml" xmlns:w16du="http://schemas.microsoft.com/office/word/2023/wordml/word16du" xmlns:w16sdtdh="http://schemas.microsoft.com/office/word/2020/wordml/sdtdatahash" xmlns:w16sdtfl="http://schemas.microsoft.com/office/word/2024/wordml/sdtformatlock" xmlns:w16se="http://schemas.microsoft.com/office/word/2015/wordml/symex" mc:Ignorable="w14 w15 w16se w16cid w16 w16cex w16sdtdh w16sdtfl w16du">
   <w:docDefaults>
     <w:rPrDefault>
       <w:rPr>
@@ -2163,15 +6113,15 @@
     <w:lsdException w:name="Unresolved Mention" w:semiHidden="1" w:unhideWhenUsed="1"/>
     <w:lsdException w:name="Smart Link" w:semiHidden="1" w:unhideWhenUsed="1"/>
   </w:latentStyles>
-  <w:style w:type="paragraph" w:default="1" w:styleId="Normal">
+  <w:style w:type="paragraph" w:default="1" w:styleId="Standard">
     <w:name w:val="Normal"/>
     <w:qFormat/>
   </w:style>
-  <w:style w:type="paragraph" w:styleId="Heading1">
+  <w:style w:type="paragraph" w:styleId="berschrift1">
     <w:name w:val="heading 1"/>
-    <w:basedOn w:val="Normal"/>
-    <w:next w:val="Normal"/>
-    <w:link w:val="Heading1Char"/>
+    <w:basedOn w:val="Standard"/>
+    <w:next w:val="Standard"/>
+    <w:link w:val="berschrift1Zchn"/>
     <w:uiPriority w:val="9"/>
     <w:qFormat/>
     <w:rsid w:val="008C1F2D"/>
@@ -2188,11 +6138,11 @@
       <w:szCs w:val="32"/>
     </w:rPr>
   </w:style>
-  <w:style w:type="paragraph" w:styleId="Heading2">
+  <w:style w:type="paragraph" w:styleId="berschrift2">
     <w:name w:val="heading 2"/>
-    <w:basedOn w:val="Normal"/>
-    <w:next w:val="Normal"/>
-    <w:link w:val="Heading2Char"/>
+    <w:basedOn w:val="Standard"/>
+    <w:next w:val="Standard"/>
+    <w:link w:val="berschrift2Zchn"/>
     <w:uiPriority w:val="9"/>
     <w:unhideWhenUsed/>
     <w:qFormat/>
@@ -2210,11 +6160,11 @@
       <w:szCs w:val="26"/>
     </w:rPr>
   </w:style>
-  <w:style w:type="paragraph" w:styleId="Heading3">
+  <w:style w:type="paragraph" w:styleId="berschrift3">
     <w:name w:val="heading 3"/>
-    <w:basedOn w:val="Normal"/>
-    <w:next w:val="Normal"/>
-    <w:link w:val="Heading3Char"/>
+    <w:basedOn w:val="Standard"/>
+    <w:next w:val="Standard"/>
+    <w:link w:val="berschrift3Zchn"/>
     <w:uiPriority w:val="9"/>
     <w:unhideWhenUsed/>
     <w:qFormat/>
@@ -2232,13 +6182,12 @@
       <w:szCs w:val="24"/>
     </w:rPr>
   </w:style>
-  <w:style w:type="character" w:default="1" w:styleId="DefaultParagraphFont">
+  <w:style w:type="character" w:default="1" w:styleId="Absatz-Standardschriftart">
     <w:name w:val="Default Paragraph Font"/>
     <w:uiPriority w:val="1"/>
-    <w:semiHidden/>
     <w:unhideWhenUsed/>
   </w:style>
-  <w:style w:type="table" w:default="1" w:styleId="TableNormal">
+  <w:style w:type="table" w:default="1" w:styleId="NormaleTabelle">
     <w:name w:val="Normal Table"/>
     <w:uiPriority w:val="99"/>
     <w:semiHidden/>
@@ -2253,15 +6202,15 @@
       </w:tblCellMar>
     </w:tblPr>
   </w:style>
-  <w:style w:type="numbering" w:default="1" w:styleId="NoList">
+  <w:style w:type="numbering" w:default="1" w:styleId="KeineListe">
     <w:name w:val="No List"/>
     <w:uiPriority w:val="99"/>
     <w:semiHidden/>
     <w:unhideWhenUsed/>
   </w:style>
-  <w:style w:type="table" w:styleId="TableGrid">
+  <w:style w:type="table" w:styleId="Tabellenraster">
     <w:name w:val="Table Grid"/>
-    <w:basedOn w:val="TableNormal"/>
+    <w:basedOn w:val="NormaleTabelle"/>
     <w:uiPriority w:val="39"/>
     <w:rsid w:val="005F4A86"/>
     <w:pPr>
@@ -2278,9 +6227,9 @@
       </w:tblBorders>
     </w:tblPr>
   </w:style>
-  <w:style w:type="paragraph" w:styleId="ListParagraph">
+  <w:style w:type="paragraph" w:styleId="Listenabsatz">
     <w:name w:val="List Paragraph"/>
-    <w:basedOn w:val="Normal"/>
+    <w:basedOn w:val="Standard"/>
     <w:uiPriority w:val="34"/>
     <w:qFormat/>
     <w:rsid w:val="005F4A86"/>
@@ -2289,11 +6238,11 @@
       <w:contextualSpacing/>
     </w:pPr>
   </w:style>
-  <w:style w:type="paragraph" w:styleId="Title">
+  <w:style w:type="paragraph" w:styleId="Titel">
     <w:name w:val="Title"/>
-    <w:basedOn w:val="Normal"/>
-    <w:next w:val="Normal"/>
-    <w:link w:val="TitleChar"/>
+    <w:basedOn w:val="Standard"/>
+    <w:next w:val="Standard"/>
+    <w:link w:val="TitelZchn"/>
     <w:uiPriority w:val="10"/>
     <w:qFormat/>
     <w:rsid w:val="005923BA"/>
@@ -2309,10 +6258,10 @@
       <w:szCs w:val="56"/>
     </w:rPr>
   </w:style>
-  <w:style w:type="character" w:customStyle="1" w:styleId="TitleChar">
-    <w:name w:val="Title Char"/>
-    <w:basedOn w:val="DefaultParagraphFont"/>
-    <w:link w:val="Title"/>
+  <w:style w:type="character" w:customStyle="1" w:styleId="TitelZchn">
+    <w:name w:val="Titel Zchn"/>
+    <w:basedOn w:val="Absatz-Standardschriftart"/>
+    <w:link w:val="Titel"/>
     <w:uiPriority w:val="10"/>
     <w:rsid w:val="005923BA"/>
     <w:rPr>
@@ -2323,10 +6272,10 @@
       <w:szCs w:val="56"/>
     </w:rPr>
   </w:style>
-  <w:style w:type="character" w:customStyle="1" w:styleId="Heading1Char">
-    <w:name w:val="Heading 1 Char"/>
-    <w:basedOn w:val="DefaultParagraphFont"/>
-    <w:link w:val="Heading1"/>
+  <w:style w:type="character" w:customStyle="1" w:styleId="berschrift1Zchn">
+    <w:name w:val="Überschrift 1 Zchn"/>
+    <w:basedOn w:val="Absatz-Standardschriftart"/>
+    <w:link w:val="berschrift1"/>
     <w:uiPriority w:val="9"/>
     <w:rsid w:val="008C1F2D"/>
     <w:rPr>
@@ -2336,10 +6285,10 @@
       <w:szCs w:val="32"/>
     </w:rPr>
   </w:style>
-  <w:style w:type="character" w:customStyle="1" w:styleId="Heading2Char">
-    <w:name w:val="Heading 2 Char"/>
-    <w:basedOn w:val="DefaultParagraphFont"/>
-    <w:link w:val="Heading2"/>
+  <w:style w:type="character" w:customStyle="1" w:styleId="berschrift2Zchn">
+    <w:name w:val="Überschrift 2 Zchn"/>
+    <w:basedOn w:val="Absatz-Standardschriftart"/>
+    <w:link w:val="berschrift2"/>
     <w:uiPriority w:val="9"/>
     <w:rsid w:val="008C1F2D"/>
     <w:rPr>
@@ -2349,10 +6298,10 @@
       <w:szCs w:val="26"/>
     </w:rPr>
   </w:style>
-  <w:style w:type="character" w:customStyle="1" w:styleId="Heading3Char">
-    <w:name w:val="Heading 3 Char"/>
-    <w:basedOn w:val="DefaultParagraphFont"/>
-    <w:link w:val="Heading3"/>
+  <w:style w:type="character" w:customStyle="1" w:styleId="berschrift3Zchn">
+    <w:name w:val="Überschrift 3 Zchn"/>
+    <w:basedOn w:val="Absatz-Standardschriftart"/>
+    <w:link w:val="berschrift3"/>
     <w:uiPriority w:val="9"/>
     <w:rsid w:val="0043124B"/>
     <w:rPr>
@@ -2362,10 +6311,10 @@
       <w:szCs w:val="24"/>
     </w:rPr>
   </w:style>
-  <w:style w:type="paragraph" w:styleId="Header">
+  <w:style w:type="paragraph" w:styleId="Kopfzeile">
     <w:name w:val="header"/>
-    <w:basedOn w:val="Normal"/>
-    <w:link w:val="HeaderChar"/>
+    <w:basedOn w:val="Standard"/>
+    <w:link w:val="KopfzeileZchn"/>
     <w:uiPriority w:val="99"/>
     <w:semiHidden/>
     <w:unhideWhenUsed/>
@@ -2378,18 +6327,18 @@
       <w:spacing w:after="0" w:line="240" w:lineRule="auto"/>
     </w:pPr>
   </w:style>
-  <w:style w:type="character" w:customStyle="1" w:styleId="HeaderChar">
-    <w:name w:val="Header Char"/>
-    <w:basedOn w:val="DefaultParagraphFont"/>
-    <w:link w:val="Header"/>
+  <w:style w:type="character" w:customStyle="1" w:styleId="KopfzeileZchn">
+    <w:name w:val="Kopfzeile Zchn"/>
+    <w:basedOn w:val="Absatz-Standardschriftart"/>
+    <w:link w:val="Kopfzeile"/>
     <w:uiPriority w:val="99"/>
     <w:semiHidden/>
     <w:rsid w:val="007F7974"/>
   </w:style>
-  <w:style w:type="paragraph" w:styleId="Footer">
+  <w:style w:type="paragraph" w:styleId="Fuzeile">
     <w:name w:val="footer"/>
-    <w:basedOn w:val="Normal"/>
-    <w:link w:val="FooterChar"/>
+    <w:basedOn w:val="Standard"/>
+    <w:link w:val="FuzeileZchn"/>
     <w:uiPriority w:val="99"/>
     <w:semiHidden/>
     <w:unhideWhenUsed/>
@@ -2402,10 +6351,10 @@
       <w:spacing w:after="0" w:line="240" w:lineRule="auto"/>
     </w:pPr>
   </w:style>
-  <w:style w:type="character" w:customStyle="1" w:styleId="FooterChar">
-    <w:name w:val="Footer Char"/>
-    <w:basedOn w:val="DefaultParagraphFont"/>
-    <w:link w:val="Footer"/>
+  <w:style w:type="character" w:customStyle="1" w:styleId="FuzeileZchn">
+    <w:name w:val="Fußzeile Zchn"/>
+    <w:basedOn w:val="Absatz-Standardschriftart"/>
+    <w:link w:val="Fuzeile"/>
     <w:uiPriority w:val="99"/>
     <w:semiHidden/>
     <w:rsid w:val="007F7974"/>
@@ -2709,6 +6658,15 @@
 </file>
 
 <file path=customXml/item1.xml><?xml version="1.0" encoding="utf-8"?>
+<?mso-contentType ?>
+<FormTemplates xmlns="http://schemas.microsoft.com/sharepoint/v3/contenttype/forms">
+  <Display>DocumentLibraryForm</Display>
+  <Edit>DocumentLibraryForm</Edit>
+  <New>DocumentLibraryForm</New>
+</FormTemplates>
+</file>
+
+<file path=customXml/item2.xml><?xml version="1.0" encoding="utf-8"?>
 <ct:contentTypeSchema xmlns:ct="http://schemas.microsoft.com/office/2006/metadata/contentType" xmlns:ma="http://schemas.microsoft.com/office/2006/metadata/properties/metaAttributes" ct:_="" ma:_="" ma:contentTypeName="Dokument" ma:contentTypeID="0x0101008B54FA330C542341911717840D311C35" ma:contentTypeVersion="9" ma:contentTypeDescription="Ein neues Dokument erstellen." ma:contentTypeScope="" ma:versionID="ea43cdd1f6d01066cc0ecfef0cf213be">
   <xsd:schema xmlns:xsd="http://www.w3.org/2001/XMLSchema" xmlns:xs="http://www.w3.org/2001/XMLSchema" xmlns:p="http://schemas.microsoft.com/office/2006/metadata/properties" xmlns:ns2="51ec0d33-bfe6-4d2d-a2f1-179432471ed0" xmlns:ns3="369b2a2f-8749-48d1-8de3-e286dc811327" targetNamespace="http://schemas.microsoft.com/office/2006/metadata/properties" ma:root="true" ma:fieldsID="1cfe79f70d1fa2aec064df89a6d71c36" ns2:_="" ns3:_="">
     <xsd:import namespace="51ec0d33-bfe6-4d2d-a2f1-179432471ed0"/>
@@ -2891,23 +6849,29 @@
 </ct:contentTypeSchema>
 </file>
 
-<file path=customXml/item2.xml><?xml version="1.0" encoding="utf-8"?>
-<?mso-contentType ?>
-<FormTemplates xmlns="http://schemas.microsoft.com/sharepoint/v3/contenttype/forms">
-  <Display>DocumentLibraryForm</Display>
-  <Edit>DocumentLibraryForm</Edit>
-  <New>DocumentLibraryForm</New>
-</FormTemplates>
-</file>
-
 <file path=customXml/itemProps1.xml><?xml version="1.0" encoding="utf-8"?>
-<ds:datastoreItem xmlns:ds="http://schemas.openxmlformats.org/officeDocument/2006/customXml" ds:itemID="{9A56A162-5173-4AAA-AECD-398AC27B0489}"/>
-</file>
-
-<file path=customXml/itemProps2.xml><?xml version="1.0" encoding="utf-8"?>
 <ds:datastoreItem xmlns:ds="http://schemas.openxmlformats.org/officeDocument/2006/customXml" ds:itemID="{74D20851-CE88-4A22-8042-A0368D966355}">
   <ds:schemaRefs>
     <ds:schemaRef ds:uri="http://schemas.microsoft.com/sharepoint/v3/contenttype/forms"/>
   </ds:schemaRefs>
 </ds:datastoreItem>
+</file>
+
+<file path=customXml/itemProps2.xml><?xml version="1.0" encoding="utf-8"?>
+<ds:datastoreItem xmlns:ds="http://schemas.openxmlformats.org/officeDocument/2006/customXml" ds:itemID="{9A56A162-5173-4AAA-AECD-398AC27B0489}">
+  <ds:schemaRefs>
+    <ds:schemaRef ds:uri="http://schemas.microsoft.com/office/2006/metadata/contentType"/>
+    <ds:schemaRef ds:uri="http://schemas.microsoft.com/office/2006/metadata/properties/metaAttributes"/>
+    <ds:schemaRef ds:uri="http://www.w3.org/2001/XMLSchema"/>
+    <ds:schemaRef ds:uri="http://schemas.microsoft.com/office/2006/metadata/properties"/>
+    <ds:schemaRef ds:uri="51ec0d33-bfe6-4d2d-a2f1-179432471ed0"/>
+    <ds:schemaRef ds:uri="369b2a2f-8749-48d1-8de3-e286dc811327"/>
+    <ds:schemaRef ds:uri="http://schemas.microsoft.com/office/2006/documentManagement/types"/>
+    <ds:schemaRef ds:uri="http://schemas.microsoft.com/office/infopath/2007/PartnerControls"/>
+    <ds:schemaRef ds:uri="http://schemas.openxmlformats.org/package/2006/metadata/core-properties"/>
+    <ds:schemaRef ds:uri="http://purl.org/dc/elements/1.1/"/>
+    <ds:schemaRef ds:uri="http://purl.org/dc/terms/"/>
+    <ds:schemaRef ds:uri="http://schemas.microsoft.com/internal/obd"/>
+  </ds:schemaRefs>
+</ds:datastoreItem>
 </file>
</xml_diff>

<commit_message>
angefangen mit Data report
</commit_message>
<xml_diff>
--- a/Documents/Template Datenbericht - Data Report German.docx
+++ b/Documents/Template Datenbericht - Data Report German.docx
@@ -4,7 +4,7 @@
   <w:body>
     <w:p>
       <w:pPr>
-        <w:pStyle w:val="Titel"/>
+        <w:pStyle w:val="Title"/>
         <w:jc w:val="center"/>
       </w:pPr>
       <w:r>
@@ -44,7 +44,7 @@
     </w:p>
     <w:p>
       <w:pPr>
-        <w:pStyle w:val="berschrift1"/>
+        <w:pStyle w:val="Heading1"/>
       </w:pPr>
       <w:r>
         <w:t>Rohdaten</w:t>
@@ -52,7 +52,7 @@
     </w:p>
     <w:p>
       <w:pPr>
-        <w:pStyle w:val="berschrift2"/>
+        <w:pStyle w:val="Heading2"/>
       </w:pPr>
       <w:r>
         <w:t>Übersichtstabelle der Rohdatensätze</w:t>
@@ -60,7 +60,7 @@
     </w:p>
     <w:tbl>
       <w:tblPr>
-        <w:tblStyle w:val="Tabellenraster"/>
+        <w:tblStyle w:val="TableGrid"/>
         <w:tblW w:w="9067" w:type="dxa"/>
         <w:tblLook w:val="04A0" w:firstRow="1" w:lastRow="0" w:firstColumn="1" w:lastColumn="0" w:noHBand="0" w:noVBand="1"/>
       </w:tblPr>
@@ -171,13 +171,7 @@
               <w:rPr>
                 <w:lang w:val="en-US"/>
               </w:rPr>
-              <w:t>Kaspar Staub</w:t>
-            </w:r>
-            <w:r>
-              <w:rPr>
-                <w:lang w:val="en-US"/>
-              </w:rPr>
-              <w:t xml:space="preserve"> and Wiebke Weber from </w:t>
+              <w:t xml:space="preserve">Kaspar Staub and Wiebke Weber from </w:t>
             </w:r>
             <w:r>
               <w:rPr>
@@ -249,7 +243,35 @@
                   <w:rStyle w:val="Hyperlink"/>
                   <w:lang w:val="en-US"/>
                 </w:rPr>
-                <w:t>/Data at main · plospen1/</w:t>
+                <w:t>/D</w:t>
+              </w:r>
+              <w:r>
+                <w:rPr>
+                  <w:rStyle w:val="Hyperlink"/>
+                  <w:lang w:val="en-US"/>
+                </w:rPr>
+                <w:t>a</w:t>
+              </w:r>
+              <w:r>
+                <w:rPr>
+                  <w:rStyle w:val="Hyperlink"/>
+                  <w:lang w:val="en-US"/>
+                </w:rPr>
+                <w:t>ta</w:t>
+              </w:r>
+              <w:r>
+                <w:rPr>
+                  <w:rStyle w:val="Hyperlink"/>
+                  <w:lang w:val="en-US"/>
+                </w:rPr>
+                <w:t xml:space="preserve"> </w:t>
+              </w:r>
+              <w:r>
+                <w:rPr>
+                  <w:rStyle w:val="Hyperlink"/>
+                  <w:lang w:val="en-US"/>
+                </w:rPr>
+                <w:t>at main · plospen1/</w:t>
               </w:r>
               <w:proofErr w:type="spellStart"/>
               <w:r>
@@ -296,26 +318,143 @@
           </w:p>
         </w:tc>
       </w:tr>
+      <w:tr>
+        <w:tc>
+          <w:tcPr>
+            <w:tcW w:w="1812" w:type="dxa"/>
+          </w:tcPr>
+          <w:p>
+            <w:r>
+              <w:t>Dataset 3</w:t>
+            </w:r>
+          </w:p>
+          <w:p>
+            <w:r>
+              <w:t>3_Todesursachen Schweiz ohne Alter 1876-2002</w:t>
+            </w:r>
+          </w:p>
+        </w:tc>
+        <w:tc>
+          <w:tcPr>
+            <w:tcW w:w="2719" w:type="dxa"/>
+          </w:tcPr>
+          <w:p>
+            <w:pPr>
+              <w:rPr>
+                <w:lang w:val="en-US"/>
+              </w:rPr>
+            </w:pPr>
+            <w:r>
+              <w:rPr>
+                <w:lang w:val="en-US"/>
+              </w:rPr>
+              <w:t xml:space="preserve">Kaspar Staub and Wiebke Weber from </w:t>
+            </w:r>
+            <w:r>
+              <w:rPr>
+                <w:lang w:val="en-US"/>
+              </w:rPr>
+              <w:br/>
+            </w:r>
+            <w:r>
+              <w:rPr>
+                <w:lang w:val="en-US"/>
+              </w:rPr>
+              <w:t>leaddata.ch</w:t>
+            </w:r>
+          </w:p>
+          <w:p/>
+        </w:tc>
+        <w:tc>
+          <w:tcPr>
+            <w:tcW w:w="4536" w:type="dxa"/>
+          </w:tcPr>
+          <w:p>
+            <w:proofErr w:type="spellStart"/>
+            <w:r>
+              <w:t>Uplooaded</w:t>
+            </w:r>
+            <w:proofErr w:type="spellEnd"/>
+            <w:r>
+              <w:t xml:space="preserve"> Excel </w:t>
+            </w:r>
+            <w:proofErr w:type="spellStart"/>
+            <w:r>
+              <w:t>file</w:t>
+            </w:r>
+            <w:proofErr w:type="spellEnd"/>
+            <w:r>
+              <w:t xml:space="preserve">: </w:t>
+            </w:r>
+            <w:r>
+              <w:t>3_Todesursachen Schweiz ohne Alter 1876-2002</w:t>
+            </w:r>
+            <w:r>
+              <w:t xml:space="preserve"> in GitHub Rep:</w:t>
+            </w:r>
+          </w:p>
+          <w:p>
+            <w:hyperlink r:id="rId10" w:history="1">
+              <w:proofErr w:type="spellStart"/>
+              <w:r>
+                <w:rPr>
+                  <w:rStyle w:val="Hyperlink"/>
+                  <w:lang w:val="en-US"/>
+                </w:rPr>
+                <w:t>Project_PODSV</w:t>
+              </w:r>
+              <w:proofErr w:type="spellEnd"/>
+              <w:r>
+                <w:rPr>
+                  <w:rStyle w:val="Hyperlink"/>
+                  <w:lang w:val="en-US"/>
+                </w:rPr>
+                <w:t xml:space="preserve">/Data </w:t>
+              </w:r>
+              <w:r>
+                <w:rPr>
+                  <w:rStyle w:val="Hyperlink"/>
+                  <w:lang w:val="en-US"/>
+                </w:rPr>
+                <w:t>a</w:t>
+              </w:r>
+              <w:r>
+                <w:rPr>
+                  <w:rStyle w:val="Hyperlink"/>
+                  <w:lang w:val="en-US"/>
+                </w:rPr>
+                <w:t>t main · plospen1/</w:t>
+              </w:r>
+              <w:proofErr w:type="spellStart"/>
+              <w:r>
+                <w:rPr>
+                  <w:rStyle w:val="Hyperlink"/>
+                  <w:lang w:val="en-US"/>
+                </w:rPr>
+                <w:t>Project_PODSV</w:t>
+              </w:r>
+              <w:proofErr w:type="spellEnd"/>
+            </w:hyperlink>
+          </w:p>
+        </w:tc>
+      </w:tr>
     </w:tbl>
     <w:p>
       <w:pPr>
-        <w:pStyle w:val="berschrift2"/>
-      </w:pPr>
-    </w:p>
-    <w:p>
-      <w:pPr>
-        <w:pStyle w:val="berschrift2"/>
-      </w:pPr>
-      <w:r>
-        <w:t xml:space="preserve">Details Dataset </w:t>
-      </w:r>
-      <w:r>
-        <w:t>1</w:t>
-      </w:r>
-    </w:p>
-    <w:p>
-      <w:pPr>
-        <w:pStyle w:val="Listenabsatz"/>
+        <w:pStyle w:val="Heading2"/>
+      </w:pPr>
+    </w:p>
+    <w:p>
+      <w:pPr>
+        <w:pStyle w:val="Heading2"/>
+      </w:pPr>
+      <w:r>
+        <w:t>Details Dataset 1</w:t>
+      </w:r>
+    </w:p>
+    <w:p>
+      <w:pPr>
+        <w:pStyle w:val="ListParagraph"/>
         <w:numPr>
           <w:ilvl w:val="0"/>
           <w:numId w:val="2"/>
@@ -349,7 +488,7 @@
     </w:p>
     <w:p>
       <w:pPr>
-        <w:pStyle w:val="Listenabsatz"/>
+        <w:pStyle w:val="ListParagraph"/>
         <w:numPr>
           <w:ilvl w:val="0"/>
           <w:numId w:val="2"/>
@@ -372,7 +511,7 @@
     </w:p>
     <w:p>
       <w:pPr>
-        <w:pStyle w:val="Listenabsatz"/>
+        <w:pStyle w:val="ListParagraph"/>
         <w:ind w:left="426"/>
         <w:rPr>
           <w:lang w:val="en-US"/>
@@ -393,7 +532,7 @@
     </w:p>
     <w:p>
       <w:pPr>
-        <w:pStyle w:val="Listenabsatz"/>
+        <w:pStyle w:val="ListParagraph"/>
         <w:ind w:left="426"/>
         <w:rPr>
           <w:lang w:val="en-US"/>
@@ -414,7 +553,7 @@
     </w:p>
     <w:p>
       <w:pPr>
-        <w:pStyle w:val="Listenabsatz"/>
+        <w:pStyle w:val="ListParagraph"/>
         <w:numPr>
           <w:ilvl w:val="0"/>
           <w:numId w:val="5"/>
@@ -426,20 +565,30 @@
           <w:bCs/>
           <w:lang w:val="en-US"/>
         </w:rPr>
-        <w:t>Data Acquisition:</w:t>
-      </w:r>
+        <w:t xml:space="preserve">Data </w:t>
+      </w:r>
+      <w:proofErr w:type="gramStart"/>
       <w:r>
         <w:rPr>
           <w:b/>
           <w:bCs/>
           <w:lang w:val="en-US"/>
         </w:rPr>
+        <w:t>Acquisition:</w:t>
+      </w:r>
+      <w:r>
+        <w:rPr>
+          <w:b/>
+          <w:bCs/>
+          <w:lang w:val="en-US"/>
+        </w:rPr>
         <w:t>¨</w:t>
       </w:r>
-    </w:p>
-    <w:p>
-      <w:pPr>
-        <w:pStyle w:val="Listenabsatz"/>
+      <w:proofErr w:type="gramEnd"/>
+    </w:p>
+    <w:p>
+      <w:pPr>
+        <w:pStyle w:val="ListParagraph"/>
         <w:ind w:left="426"/>
         <w:rPr>
           <w:lang w:val="en-US"/>
@@ -460,7 +609,7 @@
     </w:p>
     <w:p>
       <w:pPr>
-        <w:pStyle w:val="Listenabsatz"/>
+        <w:pStyle w:val="ListParagraph"/>
         <w:numPr>
           <w:ilvl w:val="0"/>
           <w:numId w:val="2"/>
@@ -483,7 +632,7 @@
     </w:p>
     <w:p>
       <w:pPr>
-        <w:pStyle w:val="Listenabsatz"/>
+        <w:pStyle w:val="ListParagraph"/>
         <w:ind w:left="426"/>
         <w:rPr>
           <w:lang w:val="en-US"/>
@@ -498,7 +647,7 @@
     </w:p>
     <w:p>
       <w:pPr>
-        <w:pStyle w:val="Listenabsatz"/>
+        <w:pStyle w:val="ListParagraph"/>
         <w:numPr>
           <w:ilvl w:val="0"/>
           <w:numId w:val="2"/>
@@ -554,7 +703,7 @@
     </w:p>
     <w:p>
       <w:pPr>
-        <w:pStyle w:val="Listenabsatz"/>
+        <w:pStyle w:val="ListParagraph"/>
         <w:numPr>
           <w:ilvl w:val="0"/>
           <w:numId w:val="2"/>
@@ -631,14 +780,7 @@
     </w:p>
     <w:p>
       <w:pPr>
-        <w:rPr>
-          <w:lang w:val="en-US"/>
-        </w:rPr>
-      </w:pPr>
-    </w:p>
-    <w:p>
-      <w:pPr>
-        <w:pStyle w:val="berschrift3"/>
+        <w:pStyle w:val="Heading3"/>
       </w:pPr>
       <w:r>
         <w:t>Datenkatalog</w:t>
@@ -977,6 +1119,7 @@
                 <w:rFonts w:ascii="Aptos Narrow" w:hAnsi="Aptos Narrow"/>
                 <w:color w:val="000000"/>
               </w:rPr>
+              <w:lastRenderedPageBreak/>
               <w:t>2</w:t>
             </w:r>
           </w:p>
@@ -1124,7 +1267,6 @@
                 <w:rFonts w:ascii="Aptos Narrow" w:hAnsi="Aptos Narrow"/>
                 <w:color w:val="000000"/>
               </w:rPr>
-              <w:lastRenderedPageBreak/>
               <w:t>3</w:t>
             </w:r>
           </w:p>
@@ -2184,7 +2326,7 @@
     </w:p>
     <w:p>
       <w:pPr>
-        <w:pStyle w:val="berschrift2"/>
+        <w:pStyle w:val="Heading2"/>
         <w:rPr>
           <w:color w:val="1F3763" w:themeColor="accent1" w:themeShade="7F"/>
           <w:sz w:val="24"/>
@@ -2223,7 +2365,7 @@
     </w:p>
     <w:p>
       <w:pPr>
-        <w:pStyle w:val="Listenabsatz"/>
+        <w:pStyle w:val="ListParagraph"/>
         <w:numPr>
           <w:ilvl w:val="0"/>
           <w:numId w:val="16"/>
@@ -2255,7 +2397,7 @@
     </w:p>
     <w:p>
       <w:pPr>
-        <w:pStyle w:val="Listenabsatz"/>
+        <w:pStyle w:val="ListParagraph"/>
         <w:numPr>
           <w:ilvl w:val="0"/>
           <w:numId w:val="16"/>
@@ -2273,7 +2415,7 @@
     </w:p>
     <w:p>
       <w:pPr>
-        <w:pStyle w:val="Listenabsatz"/>
+        <w:pStyle w:val="ListParagraph"/>
         <w:numPr>
           <w:ilvl w:val="0"/>
           <w:numId w:val="16"/>
@@ -2291,7 +2433,7 @@
     </w:p>
     <w:p>
       <w:pPr>
-        <w:pStyle w:val="Listenabsatz"/>
+        <w:pStyle w:val="ListParagraph"/>
         <w:numPr>
           <w:ilvl w:val="0"/>
           <w:numId w:val="16"/>
@@ -2322,7 +2464,7 @@
     </w:p>
     <w:p>
       <w:pPr>
-        <w:pStyle w:val="Listenabsatz"/>
+        <w:pStyle w:val="ListParagraph"/>
         <w:numPr>
           <w:ilvl w:val="0"/>
           <w:numId w:val="16"/>
@@ -2340,7 +2482,7 @@
     </w:p>
     <w:p>
       <w:pPr>
-        <w:pStyle w:val="Listenabsatz"/>
+        <w:pStyle w:val="ListParagraph"/>
         <w:numPr>
           <w:ilvl w:val="0"/>
           <w:numId w:val="16"/>
@@ -2358,7 +2500,7 @@
     </w:p>
     <w:p>
       <w:pPr>
-        <w:pStyle w:val="Listenabsatz"/>
+        <w:pStyle w:val="ListParagraph"/>
         <w:numPr>
           <w:ilvl w:val="0"/>
           <w:numId w:val="16"/>
@@ -2376,7 +2518,7 @@
     </w:p>
     <w:p>
       <w:pPr>
-        <w:pStyle w:val="Listenabsatz"/>
+        <w:pStyle w:val="ListParagraph"/>
         <w:numPr>
           <w:ilvl w:val="0"/>
           <w:numId w:val="16"/>
@@ -2394,7 +2536,7 @@
     </w:p>
     <w:p>
       <w:pPr>
-        <w:pStyle w:val="Listenabsatz"/>
+        <w:pStyle w:val="ListParagraph"/>
         <w:numPr>
           <w:ilvl w:val="0"/>
           <w:numId w:val="16"/>
@@ -2412,7 +2554,7 @@
     </w:p>
     <w:p>
       <w:pPr>
-        <w:pStyle w:val="Listenabsatz"/>
+        <w:pStyle w:val="ListParagraph"/>
         <w:numPr>
           <w:ilvl w:val="0"/>
           <w:numId w:val="16"/>
@@ -2430,7 +2572,7 @@
     </w:p>
     <w:p>
       <w:pPr>
-        <w:pStyle w:val="Listenabsatz"/>
+        <w:pStyle w:val="ListParagraph"/>
         <w:numPr>
           <w:ilvl w:val="0"/>
           <w:numId w:val="16"/>
@@ -2461,7 +2603,7 @@
     </w:p>
     <w:p>
       <w:pPr>
-        <w:pStyle w:val="Listenabsatz"/>
+        <w:pStyle w:val="ListParagraph"/>
         <w:numPr>
           <w:ilvl w:val="0"/>
           <w:numId w:val="16"/>
@@ -2487,7 +2629,7 @@
     </w:p>
     <w:p>
       <w:pPr>
-        <w:pStyle w:val="Listenabsatz"/>
+        <w:pStyle w:val="ListParagraph"/>
         <w:numPr>
           <w:ilvl w:val="0"/>
           <w:numId w:val="16"/>
@@ -2501,6 +2643,7 @@
         <w:rPr>
           <w:lang w:val="en-US"/>
         </w:rPr>
+        <w:lastRenderedPageBreak/>
         <w:t>TodesfälleCOVID</w:t>
       </w:r>
       <w:proofErr w:type="spellEnd"/>
@@ -2513,7 +2656,7 @@
     </w:p>
     <w:p>
       <w:pPr>
-        <w:pStyle w:val="Listenabsatz"/>
+        <w:pStyle w:val="ListParagraph"/>
         <w:numPr>
           <w:ilvl w:val="0"/>
           <w:numId w:val="16"/>
@@ -2531,7 +2674,7 @@
     </w:p>
     <w:p>
       <w:pPr>
-        <w:pStyle w:val="Listenabsatz"/>
+        <w:pStyle w:val="ListParagraph"/>
         <w:numPr>
           <w:ilvl w:val="0"/>
           <w:numId w:val="16"/>
@@ -2549,7 +2692,7 @@
     </w:p>
     <w:p>
       <w:pPr>
-        <w:pStyle w:val="Listenabsatz"/>
+        <w:pStyle w:val="ListParagraph"/>
         <w:numPr>
           <w:ilvl w:val="0"/>
           <w:numId w:val="16"/>
@@ -2575,7 +2718,7 @@
     </w:p>
     <w:p>
       <w:pPr>
-        <w:pStyle w:val="Listenabsatz"/>
+        <w:pStyle w:val="ListParagraph"/>
         <w:numPr>
           <w:ilvl w:val="0"/>
           <w:numId w:val="16"/>
@@ -2589,7 +2732,6 @@
         <w:rPr>
           <w:lang w:val="en-US"/>
         </w:rPr>
-        <w:lastRenderedPageBreak/>
         <w:t>ÜbersterblichkeitPlus</w:t>
       </w:r>
       <w:proofErr w:type="spellEnd"/>
@@ -2602,7 +2744,7 @@
     </w:p>
     <w:p>
       <w:pPr>
-        <w:pStyle w:val="Listenabsatz"/>
+        <w:pStyle w:val="ListParagraph"/>
         <w:numPr>
           <w:ilvl w:val="0"/>
           <w:numId w:val="16"/>
@@ -2641,7 +2783,7 @@
     </w:p>
     <w:p>
       <w:pPr>
-        <w:pStyle w:val="Listenabsatz"/>
+        <w:pStyle w:val="ListParagraph"/>
         <w:numPr>
           <w:ilvl w:val="0"/>
           <w:numId w:val="16"/>
@@ -2659,7 +2801,7 @@
     </w:p>
     <w:p>
       <w:pPr>
-        <w:pStyle w:val="Listenabsatz"/>
+        <w:pStyle w:val="ListParagraph"/>
         <w:numPr>
           <w:ilvl w:val="0"/>
           <w:numId w:val="16"/>
@@ -2677,7 +2819,7 @@
     </w:p>
     <w:p>
       <w:pPr>
-        <w:pStyle w:val="Listenabsatz"/>
+        <w:pStyle w:val="ListParagraph"/>
         <w:numPr>
           <w:ilvl w:val="0"/>
           <w:numId w:val="16"/>
@@ -2695,7 +2837,7 @@
     </w:p>
     <w:p>
       <w:pPr>
-        <w:pStyle w:val="Listenabsatz"/>
+        <w:pStyle w:val="ListParagraph"/>
         <w:numPr>
           <w:ilvl w:val="0"/>
           <w:numId w:val="16"/>
@@ -2713,7 +2855,7 @@
     </w:p>
     <w:p>
       <w:pPr>
-        <w:pStyle w:val="Listenabsatz"/>
+        <w:pStyle w:val="ListParagraph"/>
         <w:numPr>
           <w:ilvl w:val="0"/>
           <w:numId w:val="16"/>
@@ -2744,7 +2886,7 @@
     </w:p>
     <w:p>
       <w:pPr>
-        <w:pStyle w:val="Listenabsatz"/>
+        <w:pStyle w:val="ListParagraph"/>
         <w:numPr>
           <w:ilvl w:val="0"/>
           <w:numId w:val="16"/>
@@ -2762,7 +2904,7 @@
     </w:p>
     <w:p>
       <w:pPr>
-        <w:pStyle w:val="Listenabsatz"/>
+        <w:pStyle w:val="ListParagraph"/>
         <w:numPr>
           <w:ilvl w:val="0"/>
           <w:numId w:val="16"/>
@@ -2780,7 +2922,7 @@
     </w:p>
     <w:p>
       <w:pPr>
-        <w:pStyle w:val="Listenabsatz"/>
+        <w:pStyle w:val="ListParagraph"/>
         <w:numPr>
           <w:ilvl w:val="0"/>
           <w:numId w:val="16"/>
@@ -2811,7 +2953,7 @@
     </w:p>
     <w:p>
       <w:pPr>
-        <w:pStyle w:val="Listenabsatz"/>
+        <w:pStyle w:val="ListParagraph"/>
         <w:numPr>
           <w:ilvl w:val="0"/>
           <w:numId w:val="16"/>
@@ -2829,7 +2971,7 @@
     </w:p>
     <w:p>
       <w:pPr>
-        <w:pStyle w:val="Listenabsatz"/>
+        <w:pStyle w:val="ListParagraph"/>
         <w:numPr>
           <w:ilvl w:val="0"/>
           <w:numId w:val="16"/>
@@ -2847,7 +2989,7 @@
     </w:p>
     <w:p>
       <w:pPr>
-        <w:pStyle w:val="Listenabsatz"/>
+        <w:pStyle w:val="ListParagraph"/>
         <w:numPr>
           <w:ilvl w:val="0"/>
           <w:numId w:val="16"/>
@@ -2872,7 +3014,7 @@
     </w:p>
     <w:p>
       <w:pPr>
-        <w:pStyle w:val="berschrift2"/>
+        <w:pStyle w:val="Heading2"/>
       </w:pPr>
       <w:r>
         <w:t>Details Dataset 2</w:t>
@@ -2880,7 +3022,7 @@
     </w:p>
     <w:p>
       <w:pPr>
-        <w:pStyle w:val="Listenabsatz"/>
+        <w:pStyle w:val="ListParagraph"/>
         <w:numPr>
           <w:ilvl w:val="0"/>
           <w:numId w:val="2"/>
@@ -2892,7 +3034,7 @@
     </w:p>
     <w:p>
       <w:pPr>
-        <w:pStyle w:val="Listenabsatz"/>
+        <w:pStyle w:val="ListParagraph"/>
         <w:numPr>
           <w:ilvl w:val="0"/>
           <w:numId w:val="2"/>
@@ -2904,7 +3046,7 @@
     </w:p>
     <w:p>
       <w:pPr>
-        <w:pStyle w:val="Listenabsatz"/>
+        <w:pStyle w:val="ListParagraph"/>
         <w:numPr>
           <w:ilvl w:val="0"/>
           <w:numId w:val="2"/>
@@ -2916,7 +3058,7 @@
     </w:p>
     <w:p>
       <w:pPr>
-        <w:pStyle w:val="Listenabsatz"/>
+        <w:pStyle w:val="ListParagraph"/>
         <w:numPr>
           <w:ilvl w:val="0"/>
           <w:numId w:val="2"/>
@@ -2928,7 +3070,7 @@
     </w:p>
     <w:p>
       <w:pPr>
-        <w:pStyle w:val="Listenabsatz"/>
+        <w:pStyle w:val="ListParagraph"/>
         <w:numPr>
           <w:ilvl w:val="0"/>
           <w:numId w:val="2"/>
@@ -2943,12 +3085,17 @@
       </w:r>
       <w:proofErr w:type="spellEnd"/>
       <w:r>
-        <w:t>-Aspekte: Kategorisierung der Daten aufgrund Geschäftsinterner Vorgaben, z.B. Öffentlich, Geschäftsrelevant, Persönlich</w:t>
-      </w:r>
-    </w:p>
-    <w:p>
-      <w:pPr>
-        <w:pStyle w:val="Listenabsatz"/>
+        <w:t xml:space="preserve">-Aspekte: Kategorisierung der Daten aufgrund Geschäftsinterner Vorgaben, z.B. Öffentlich, Geschäftsrelevant, </w:t>
+      </w:r>
+      <w:proofErr w:type="gramStart"/>
+      <w:r>
+        <w:t>Persönlich</w:t>
+      </w:r>
+      <w:proofErr w:type="gramEnd"/>
+    </w:p>
+    <w:p>
+      <w:pPr>
+        <w:pStyle w:val="ListParagraph"/>
         <w:numPr>
           <w:ilvl w:val="0"/>
           <w:numId w:val="2"/>
@@ -2960,7 +3107,7 @@
     </w:p>
     <w:p>
       <w:pPr>
-        <w:pStyle w:val="Listenabsatz"/>
+        <w:pStyle w:val="ListParagraph"/>
         <w:numPr>
           <w:ilvl w:val="0"/>
           <w:numId w:val="2"/>
@@ -2972,7 +3119,7 @@
     </w:p>
     <w:p>
       <w:pPr>
-        <w:pStyle w:val="Listenabsatz"/>
+        <w:pStyle w:val="ListParagraph"/>
         <w:numPr>
           <w:ilvl w:val="0"/>
           <w:numId w:val="2"/>
@@ -2984,7 +3131,7 @@
     </w:p>
     <w:p>
       <w:pPr>
-        <w:pStyle w:val="Listenabsatz"/>
+        <w:pStyle w:val="ListParagraph"/>
         <w:numPr>
           <w:ilvl w:val="0"/>
           <w:numId w:val="2"/>
@@ -2993,7 +3140,7 @@
     </w:p>
     <w:p>
       <w:pPr>
-        <w:pStyle w:val="berschrift3"/>
+        <w:pStyle w:val="Heading3"/>
       </w:pPr>
       <w:r>
         <w:t>Datenkatalog</w:t>
@@ -3004,7 +3151,7 @@
     </w:p>
     <w:tbl>
       <w:tblPr>
-        <w:tblStyle w:val="Tabellenraster"/>
+        <w:tblStyle w:val="TableGrid"/>
         <w:tblW w:w="0" w:type="auto"/>
         <w:tblInd w:w="360" w:type="dxa"/>
         <w:tblLook w:val="04A0" w:firstRow="1" w:lastRow="0" w:firstColumn="1" w:lastColumn="0" w:noHBand="0" w:noVBand="1"/>
@@ -3466,7 +3613,7 @@
                     </pic:cNvPicPr>
                   </pic:nvPicPr>
                   <pic:blipFill>
-                    <a:blip r:embed="rId10">
+                    <a:blip r:embed="rId11">
                       <a:extLst>
                         <a:ext uri="{28A0092B-C50C-407E-A947-70E740481C1C}">
                           <a14:useLocalDpi xmlns:a14="http://schemas.microsoft.com/office/drawing/2010/main" val="0"/>
@@ -3500,12 +3647,12 @@
     </w:p>
     <w:p>
       <w:pPr>
-        <w:pStyle w:val="berschrift2"/>
-      </w:pPr>
-    </w:p>
-    <w:p>
-      <w:pPr>
-        <w:pStyle w:val="berschrift3"/>
+        <w:pStyle w:val="Heading2"/>
+      </w:pPr>
+    </w:p>
+    <w:p>
+      <w:pPr>
+        <w:pStyle w:val="Heading3"/>
       </w:pPr>
       <w:r>
         <w:t>Datenqualität</w:t>
@@ -3521,7 +3668,7 @@
     </w:p>
     <w:p>
       <w:pPr>
-        <w:pStyle w:val="Listenabsatz"/>
+        <w:pStyle w:val="ListParagraph"/>
         <w:numPr>
           <w:ilvl w:val="0"/>
           <w:numId w:val="2"/>
@@ -3533,7 +3680,7 @@
     </w:p>
     <w:p>
       <w:pPr>
-        <w:pStyle w:val="Listenabsatz"/>
+        <w:pStyle w:val="ListParagraph"/>
         <w:numPr>
           <w:ilvl w:val="0"/>
           <w:numId w:val="2"/>
@@ -3553,7 +3700,7 @@
     </w:p>
     <w:p>
       <w:pPr>
-        <w:pStyle w:val="Listenabsatz"/>
+        <w:pStyle w:val="ListParagraph"/>
         <w:numPr>
           <w:ilvl w:val="0"/>
           <w:numId w:val="2"/>
@@ -3573,7 +3720,7 @@
     </w:p>
     <w:p>
       <w:pPr>
-        <w:pStyle w:val="Listenabsatz"/>
+        <w:pStyle w:val="ListParagraph"/>
         <w:numPr>
           <w:ilvl w:val="0"/>
           <w:numId w:val="2"/>
@@ -3583,10 +3730,364 @@
         <w:t>Einschätzung der Datenqualität</w:t>
       </w:r>
     </w:p>
+    <w:p>
+      <w:pPr>
+        <w:pStyle w:val="Heading2"/>
+      </w:pPr>
+      <w:r>
+        <w:t>Details Dataset 3</w:t>
+      </w:r>
+    </w:p>
+    <w:p>
+      <w:pPr>
+        <w:pStyle w:val="ListParagraph"/>
+        <w:numPr>
+          <w:ilvl w:val="0"/>
+          <w:numId w:val="2"/>
+        </w:numPr>
+        <w:ind w:left="426"/>
+        <w:rPr>
+          <w:lang w:val="en-US"/>
+        </w:rPr>
+      </w:pPr>
+      <w:r>
+        <w:rPr>
+          <w:b/>
+          <w:bCs/>
+          <w:lang w:val="en-US"/>
+        </w:rPr>
+        <w:t>Description</w:t>
+      </w:r>
+      <w:r>
+        <w:rPr>
+          <w:lang w:val="en-US"/>
+        </w:rPr>
+        <w:t>:</w:t>
+      </w:r>
+      <w:r>
+        <w:rPr>
+          <w:lang w:val="en-US"/>
+        </w:rPr>
+        <w:br/>
+        <w:t>Annual mortality statistics in Switzerland from 1880 to 2022, including pandemic-related deaths and excess mortality estimates.</w:t>
+      </w:r>
+    </w:p>
+    <w:p>
+      <w:pPr>
+        <w:pStyle w:val="ListParagraph"/>
+        <w:numPr>
+          <w:ilvl w:val="0"/>
+          <w:numId w:val="2"/>
+        </w:numPr>
+        <w:ind w:left="426"/>
+        <w:rPr>
+          <w:b/>
+          <w:bCs/>
+          <w:highlight w:val="yellow"/>
+          <w:lang w:val="en-US"/>
+        </w:rPr>
+      </w:pPr>
+      <w:r>
+        <w:rPr>
+          <w:b/>
+          <w:bCs/>
+          <w:highlight w:val="yellow"/>
+          <w:lang w:val="en-US"/>
+        </w:rPr>
+        <w:t>Source Details:</w:t>
+      </w:r>
+    </w:p>
+    <w:p>
+      <w:pPr>
+        <w:pStyle w:val="ListParagraph"/>
+        <w:ind w:left="426"/>
+        <w:rPr>
+          <w:highlight w:val="yellow"/>
+          <w:lang w:val="en-US"/>
+        </w:rPr>
+      </w:pPr>
+      <w:r>
+        <w:rPr>
+          <w:highlight w:val="yellow"/>
+          <w:lang w:val="en-US"/>
+        </w:rPr>
+        <w:t>Historical data from Switzerland</w:t>
+      </w:r>
+    </w:p>
+    <w:p>
+      <w:pPr>
+        <w:pStyle w:val="ListParagraph"/>
+        <w:ind w:left="426"/>
+        <w:rPr>
+          <w:lang w:val="en-US"/>
+        </w:rPr>
+      </w:pPr>
+      <w:r>
+        <w:rPr>
+          <w:highlight w:val="yellow"/>
+          <w:lang w:val="en-US"/>
+        </w:rPr>
+        <w:t>COVID-19 data from Switzerland</w:t>
+      </w:r>
+    </w:p>
+    <w:p>
+      <w:pPr>
+        <w:pStyle w:val="ListParagraph"/>
+        <w:numPr>
+          <w:ilvl w:val="0"/>
+          <w:numId w:val="5"/>
+        </w:numPr>
+      </w:pPr>
+      <w:r>
+        <w:rPr>
+          <w:b/>
+          <w:bCs/>
+          <w:lang w:val="en-US"/>
+        </w:rPr>
+        <w:t xml:space="preserve">Data </w:t>
+      </w:r>
+      <w:proofErr w:type="gramStart"/>
+      <w:r>
+        <w:rPr>
+          <w:b/>
+          <w:bCs/>
+          <w:lang w:val="en-US"/>
+        </w:rPr>
+        <w:t>Acquisition:</w:t>
+      </w:r>
+      <w:r>
+        <w:rPr>
+          <w:b/>
+          <w:bCs/>
+          <w:lang w:val="en-US"/>
+        </w:rPr>
+        <w:t>¨</w:t>
+      </w:r>
+      <w:proofErr w:type="gramEnd"/>
+    </w:p>
+    <w:p>
+      <w:pPr>
+        <w:pStyle w:val="ListParagraph"/>
+        <w:ind w:left="426"/>
+        <w:rPr>
+          <w:lang w:val="en-US"/>
+        </w:rPr>
+      </w:pPr>
+      <w:r>
+        <w:rPr>
+          <w:lang w:val="en-US"/>
+        </w:rPr>
+        <w:t xml:space="preserve">File: </w:t>
+      </w:r>
+      <w:r>
+        <w:t>3_Todesursachen Schweiz ohne Alter 1876-2002</w:t>
+      </w:r>
+      <w:r>
+        <w:rPr>
+          <w:lang w:val="en-US"/>
+        </w:rPr>
+        <w:t>.xlsx</w:t>
+      </w:r>
+      <w:r>
+        <w:rPr>
+          <w:lang w:val="en-US"/>
+        </w:rPr>
+        <w:t>, contact Wiebke Weber</w:t>
+      </w:r>
+    </w:p>
+    <w:p>
+      <w:pPr>
+        <w:pStyle w:val="ListParagraph"/>
+        <w:numPr>
+          <w:ilvl w:val="0"/>
+          <w:numId w:val="2"/>
+        </w:numPr>
+        <w:ind w:left="426"/>
+        <w:rPr>
+          <w:b/>
+          <w:bCs/>
+          <w:lang w:val="en-US"/>
+        </w:rPr>
+      </w:pPr>
+      <w:r>
+        <w:rPr>
+          <w:b/>
+          <w:bCs/>
+          <w:lang w:val="en-US"/>
+        </w:rPr>
+        <w:t>Legal Aspects:</w:t>
+      </w:r>
+    </w:p>
+    <w:p>
+      <w:pPr>
+        <w:pStyle w:val="ListParagraph"/>
+        <w:ind w:left="426"/>
+        <w:rPr>
+          <w:lang w:val="en-US"/>
+        </w:rPr>
+      </w:pPr>
+      <w:r>
+        <w:rPr>
+          <w:lang w:val="en-US"/>
+        </w:rPr>
+        <w:t>The data is publicly available and free to use for educational and analytical purposes.</w:t>
+      </w:r>
+    </w:p>
+    <w:p>
+      <w:pPr>
+        <w:pStyle w:val="ListParagraph"/>
+        <w:numPr>
+          <w:ilvl w:val="0"/>
+          <w:numId w:val="2"/>
+        </w:numPr>
+        <w:ind w:left="426"/>
+        <w:rPr>
+          <w:b/>
+          <w:bCs/>
+          <w:lang w:val="en-US"/>
+        </w:rPr>
+      </w:pPr>
+      <w:r>
+        <w:rPr>
+          <w:b/>
+          <w:bCs/>
+          <w:lang w:val="en-US"/>
+        </w:rPr>
+        <w:t>Data Governance:</w:t>
+      </w:r>
+    </w:p>
+    <w:p>
+      <w:pPr>
+        <w:numPr>
+          <w:ilvl w:val="0"/>
+          <w:numId w:val="7"/>
+        </w:numPr>
+      </w:pPr>
+      <w:proofErr w:type="spellStart"/>
+      <w:r>
+        <w:t>Category</w:t>
+      </w:r>
+      <w:proofErr w:type="spellEnd"/>
+      <w:r>
+        <w:t>: Public</w:t>
+      </w:r>
+    </w:p>
+    <w:p>
+      <w:pPr>
+        <w:numPr>
+          <w:ilvl w:val="0"/>
+          <w:numId w:val="7"/>
+        </w:numPr>
+        <w:rPr>
+          <w:lang w:val="en-US"/>
+        </w:rPr>
+      </w:pPr>
+      <w:r>
+        <w:rPr>
+          <w:lang w:val="en-US"/>
+        </w:rPr>
+        <w:t>No personal data is included.</w:t>
+      </w:r>
+    </w:p>
+    <w:p>
+      <w:pPr>
+        <w:pStyle w:val="ListParagraph"/>
+        <w:numPr>
+          <w:ilvl w:val="0"/>
+          <w:numId w:val="2"/>
+        </w:numPr>
+        <w:ind w:left="426"/>
+        <w:rPr>
+          <w:b/>
+          <w:bCs/>
+          <w:lang w:val="en-US"/>
+        </w:rPr>
+      </w:pPr>
+      <w:r>
+        <w:rPr>
+          <w:b/>
+          <w:bCs/>
+          <w:lang w:val="en-US"/>
+        </w:rPr>
+        <w:t>Access Information:</w:t>
+      </w:r>
+    </w:p>
+    <w:p>
+      <w:pPr>
+        <w:numPr>
+          <w:ilvl w:val="0"/>
+          <w:numId w:val="8"/>
+        </w:numPr>
+        <w:rPr>
+          <w:lang w:val="en-US"/>
+        </w:rPr>
+      </w:pPr>
+      <w:r>
+        <w:rPr>
+          <w:lang w:val="en-US"/>
+        </w:rPr>
+        <w:t>Provided as an Excel file.</w:t>
+      </w:r>
+      <w:r>
+        <w:rPr>
+          <w:lang w:val="en-US"/>
+        </w:rPr>
+        <w:t xml:space="preserve"> On GitHub, linked at </w:t>
+      </w:r>
+      <w:proofErr w:type="spellStart"/>
+      <w:r>
+        <w:rPr>
+          <w:lang w:val="en-US"/>
+        </w:rPr>
+        <w:t>Speicherort</w:t>
+      </w:r>
+      <w:proofErr w:type="spellEnd"/>
+      <w:r>
+        <w:rPr>
+          <w:lang w:val="en-US"/>
+        </w:rPr>
+        <w:t xml:space="preserve">. </w:t>
+      </w:r>
+    </w:p>
+    <w:p>
+      <w:pPr>
+        <w:numPr>
+          <w:ilvl w:val="0"/>
+          <w:numId w:val="8"/>
+        </w:numPr>
+        <w:rPr>
+          <w:lang w:val="en-US"/>
+        </w:rPr>
+      </w:pPr>
+      <w:r>
+        <w:rPr>
+          <w:lang w:val="en-US"/>
+        </w:rPr>
+        <w:lastRenderedPageBreak/>
+        <w:t>Can be accessed using common tools (Excel, Python pandas, etc.)</w:t>
+      </w:r>
+    </w:p>
     <w:p/>
     <w:p>
       <w:pPr>
-        <w:pStyle w:val="berschrift1"/>
+        <w:pStyle w:val="Heading2"/>
+      </w:pPr>
+      <w:r>
+        <w:t>Datenkatalog Dataset 3</w:t>
+      </w:r>
+    </w:p>
+    <w:p/>
+    <w:p>
+      <w:pPr>
+        <w:pStyle w:val="Heading2"/>
+      </w:pPr>
+      <w:r>
+        <w:t>Datenqualität Dataset 3</w:t>
+      </w:r>
+    </w:p>
+    <w:p>
+      <w:pPr>
+        <w:pStyle w:val="Heading1"/>
       </w:pPr>
       <w:r>
         <w:t>Prozessierte Daten</w:t>
@@ -3594,7 +4095,7 @@
     </w:p>
     <w:p>
       <w:pPr>
-        <w:pStyle w:val="berschrift2"/>
+        <w:pStyle w:val="Heading2"/>
       </w:pPr>
       <w:r>
         <w:t xml:space="preserve">Übersichtstabelle der </w:t>
@@ -3605,7 +4106,7 @@
     </w:p>
     <w:tbl>
       <w:tblPr>
-        <w:tblStyle w:val="Tabellenraster"/>
+        <w:tblStyle w:val="TableGrid"/>
         <w:tblW w:w="9067" w:type="dxa"/>
         <w:tblLook w:val="04A0" w:firstRow="1" w:lastRow="0" w:firstColumn="1" w:lastColumn="0" w:noHBand="0" w:noVBand="1"/>
       </w:tblPr>
@@ -3681,8 +4182,13 @@
           </w:tcPr>
           <w:p>
             <w:r>
-              <w:t>Link und/oder kurze Beschreibung des Ortes, wo die Daten abgelegt wurden</w:t>
-            </w:r>
+              <w:t xml:space="preserve">Link und/oder kurze Beschreibung des Ortes, wo die Daten </w:t>
+            </w:r>
+            <w:proofErr w:type="gramStart"/>
+            <w:r>
+              <w:t>abgelegt wurden</w:t>
+            </w:r>
+            <w:proofErr w:type="gramEnd"/>
           </w:p>
         </w:tc>
       </w:tr>
@@ -3726,7 +4232,7 @@
     <w:p/>
     <w:p>
       <w:pPr>
-        <w:pStyle w:val="berschrift2"/>
+        <w:pStyle w:val="Heading2"/>
       </w:pPr>
       <w:r>
         <w:t xml:space="preserve">Details </w:t>
@@ -3745,7 +4251,7 @@
     </w:p>
     <w:p>
       <w:pPr>
-        <w:pStyle w:val="Listenabsatz"/>
+        <w:pStyle w:val="ListParagraph"/>
         <w:numPr>
           <w:ilvl w:val="0"/>
           <w:numId w:val="2"/>
@@ -3757,7 +4263,7 @@
     </w:p>
     <w:p>
       <w:pPr>
-        <w:pStyle w:val="Listenabsatz"/>
+        <w:pStyle w:val="ListParagraph"/>
         <w:numPr>
           <w:ilvl w:val="0"/>
           <w:numId w:val="2"/>
@@ -3783,7 +4289,7 @@
     </w:p>
     <w:p>
       <w:pPr>
-        <w:pStyle w:val="Listenabsatz"/>
+        <w:pStyle w:val="ListParagraph"/>
         <w:numPr>
           <w:ilvl w:val="0"/>
           <w:numId w:val="2"/>
@@ -3795,7 +4301,7 @@
     </w:p>
     <w:p>
       <w:pPr>
-        <w:pStyle w:val="Listenabsatz"/>
+        <w:pStyle w:val="ListParagraph"/>
         <w:numPr>
           <w:ilvl w:val="0"/>
           <w:numId w:val="2"/>
@@ -3807,7 +4313,7 @@
     </w:p>
     <w:p>
       <w:pPr>
-        <w:pStyle w:val="berschrift2"/>
+        <w:pStyle w:val="Heading2"/>
       </w:pPr>
       <w:r>
         <w:t xml:space="preserve">Details </w:t>
@@ -3823,7 +4329,7 @@
     </w:p>
     <w:p>
       <w:pPr>
-        <w:pStyle w:val="Listenabsatz"/>
+        <w:pStyle w:val="ListParagraph"/>
         <w:numPr>
           <w:ilvl w:val="0"/>
           <w:numId w:val="2"/>
@@ -3835,14 +4341,13 @@
     </w:p>
     <w:p>
       <w:pPr>
-        <w:pStyle w:val="Listenabsatz"/>
+        <w:pStyle w:val="ListParagraph"/>
         <w:numPr>
           <w:ilvl w:val="0"/>
           <w:numId w:val="2"/>
         </w:numPr>
       </w:pPr>
       <w:r>
-        <w:lastRenderedPageBreak/>
         <w:t xml:space="preserve">Details und Gründe zu den </w:t>
       </w:r>
       <w:proofErr w:type="spellStart"/>
@@ -3853,7 +4358,7 @@
     </w:p>
     <w:p>
       <w:pPr>
-        <w:pStyle w:val="Listenabsatz"/>
+        <w:pStyle w:val="ListParagraph"/>
         <w:numPr>
           <w:ilvl w:val="0"/>
           <w:numId w:val="2"/>
@@ -3865,7 +4370,7 @@
     </w:p>
     <w:p>
       <w:pPr>
-        <w:pStyle w:val="Listenabsatz"/>
+        <w:pStyle w:val="ListParagraph"/>
         <w:numPr>
           <w:ilvl w:val="0"/>
           <w:numId w:val="2"/>
@@ -7176,15 +7681,15 @@
     <w:lsdException w:name="Unresolved Mention" w:semiHidden="1" w:unhideWhenUsed="1"/>
     <w:lsdException w:name="Smart Link" w:semiHidden="1" w:unhideWhenUsed="1"/>
   </w:latentStyles>
-  <w:style w:type="paragraph" w:default="1" w:styleId="Standard">
+  <w:style w:type="paragraph" w:default="1" w:styleId="Normal">
     <w:name w:val="Normal"/>
     <w:qFormat/>
   </w:style>
-  <w:style w:type="paragraph" w:styleId="berschrift1">
+  <w:style w:type="paragraph" w:styleId="Heading1">
     <w:name w:val="heading 1"/>
-    <w:basedOn w:val="Standard"/>
-    <w:next w:val="Standard"/>
-    <w:link w:val="berschrift1Zchn"/>
+    <w:basedOn w:val="Normal"/>
+    <w:next w:val="Normal"/>
+    <w:link w:val="Heading1Char"/>
     <w:uiPriority w:val="9"/>
     <w:qFormat/>
     <w:rsid w:val="008C1F2D"/>
@@ -7201,11 +7706,11 @@
       <w:szCs w:val="32"/>
     </w:rPr>
   </w:style>
-  <w:style w:type="paragraph" w:styleId="berschrift2">
+  <w:style w:type="paragraph" w:styleId="Heading2">
     <w:name w:val="heading 2"/>
-    <w:basedOn w:val="Standard"/>
-    <w:next w:val="Standard"/>
-    <w:link w:val="berschrift2Zchn"/>
+    <w:basedOn w:val="Normal"/>
+    <w:next w:val="Normal"/>
+    <w:link w:val="Heading2Char"/>
     <w:uiPriority w:val="9"/>
     <w:unhideWhenUsed/>
     <w:qFormat/>
@@ -7223,11 +7728,11 @@
       <w:szCs w:val="26"/>
     </w:rPr>
   </w:style>
-  <w:style w:type="paragraph" w:styleId="berschrift3">
+  <w:style w:type="paragraph" w:styleId="Heading3">
     <w:name w:val="heading 3"/>
-    <w:basedOn w:val="Standard"/>
-    <w:next w:val="Standard"/>
-    <w:link w:val="berschrift3Zchn"/>
+    <w:basedOn w:val="Normal"/>
+    <w:next w:val="Normal"/>
+    <w:link w:val="Heading3Char"/>
     <w:uiPriority w:val="9"/>
     <w:unhideWhenUsed/>
     <w:qFormat/>
@@ -7245,12 +7750,13 @@
       <w:szCs w:val="24"/>
     </w:rPr>
   </w:style>
-  <w:style w:type="character" w:default="1" w:styleId="Absatz-Standardschriftart">
+  <w:style w:type="character" w:default="1" w:styleId="DefaultParagraphFont">
     <w:name w:val="Default Paragraph Font"/>
     <w:uiPriority w:val="1"/>
+    <w:semiHidden/>
     <w:unhideWhenUsed/>
   </w:style>
-  <w:style w:type="table" w:default="1" w:styleId="NormaleTabelle">
+  <w:style w:type="table" w:default="1" w:styleId="TableNormal">
     <w:name w:val="Normal Table"/>
     <w:uiPriority w:val="99"/>
     <w:semiHidden/>
@@ -7265,15 +7771,15 @@
       </w:tblCellMar>
     </w:tblPr>
   </w:style>
-  <w:style w:type="numbering" w:default="1" w:styleId="KeineListe">
+  <w:style w:type="numbering" w:default="1" w:styleId="NoList">
     <w:name w:val="No List"/>
     <w:uiPriority w:val="99"/>
     <w:semiHidden/>
     <w:unhideWhenUsed/>
   </w:style>
-  <w:style w:type="table" w:styleId="Tabellenraster">
+  <w:style w:type="table" w:styleId="TableGrid">
     <w:name w:val="Table Grid"/>
-    <w:basedOn w:val="NormaleTabelle"/>
+    <w:basedOn w:val="TableNormal"/>
     <w:uiPriority w:val="39"/>
     <w:rsid w:val="005F4A86"/>
     <w:pPr>
@@ -7290,9 +7796,9 @@
       </w:tblBorders>
     </w:tblPr>
   </w:style>
-  <w:style w:type="paragraph" w:styleId="Listenabsatz">
+  <w:style w:type="paragraph" w:styleId="ListParagraph">
     <w:name w:val="List Paragraph"/>
-    <w:basedOn w:val="Standard"/>
+    <w:basedOn w:val="Normal"/>
     <w:uiPriority w:val="34"/>
     <w:qFormat/>
     <w:rsid w:val="005F4A86"/>
@@ -7301,11 +7807,11 @@
       <w:contextualSpacing/>
     </w:pPr>
   </w:style>
-  <w:style w:type="paragraph" w:styleId="Titel">
+  <w:style w:type="paragraph" w:styleId="Title">
     <w:name w:val="Title"/>
-    <w:basedOn w:val="Standard"/>
-    <w:next w:val="Standard"/>
-    <w:link w:val="TitelZchn"/>
+    <w:basedOn w:val="Normal"/>
+    <w:next w:val="Normal"/>
+    <w:link w:val="TitleChar"/>
     <w:uiPriority w:val="10"/>
     <w:qFormat/>
     <w:rsid w:val="005923BA"/>
@@ -7321,10 +7827,10 @@
       <w:szCs w:val="56"/>
     </w:rPr>
   </w:style>
-  <w:style w:type="character" w:customStyle="1" w:styleId="TitelZchn">
-    <w:name w:val="Titel Zchn"/>
-    <w:basedOn w:val="Absatz-Standardschriftart"/>
-    <w:link w:val="Titel"/>
+  <w:style w:type="character" w:customStyle="1" w:styleId="TitleChar">
+    <w:name w:val="Title Char"/>
+    <w:basedOn w:val="DefaultParagraphFont"/>
+    <w:link w:val="Title"/>
     <w:uiPriority w:val="10"/>
     <w:rsid w:val="005923BA"/>
     <w:rPr>
@@ -7335,10 +7841,10 @@
       <w:szCs w:val="56"/>
     </w:rPr>
   </w:style>
-  <w:style w:type="character" w:customStyle="1" w:styleId="berschrift1Zchn">
-    <w:name w:val="Überschrift 1 Zchn"/>
-    <w:basedOn w:val="Absatz-Standardschriftart"/>
-    <w:link w:val="berschrift1"/>
+  <w:style w:type="character" w:customStyle="1" w:styleId="Heading1Char">
+    <w:name w:val="Heading 1 Char"/>
+    <w:basedOn w:val="DefaultParagraphFont"/>
+    <w:link w:val="Heading1"/>
     <w:uiPriority w:val="9"/>
     <w:rsid w:val="008C1F2D"/>
     <w:rPr>
@@ -7348,10 +7854,10 @@
       <w:szCs w:val="32"/>
     </w:rPr>
   </w:style>
-  <w:style w:type="character" w:customStyle="1" w:styleId="berschrift2Zchn">
-    <w:name w:val="Überschrift 2 Zchn"/>
-    <w:basedOn w:val="Absatz-Standardschriftart"/>
-    <w:link w:val="berschrift2"/>
+  <w:style w:type="character" w:customStyle="1" w:styleId="Heading2Char">
+    <w:name w:val="Heading 2 Char"/>
+    <w:basedOn w:val="DefaultParagraphFont"/>
+    <w:link w:val="Heading2"/>
     <w:uiPriority w:val="9"/>
     <w:rsid w:val="008C1F2D"/>
     <w:rPr>
@@ -7361,10 +7867,10 @@
       <w:szCs w:val="26"/>
     </w:rPr>
   </w:style>
-  <w:style w:type="character" w:customStyle="1" w:styleId="berschrift3Zchn">
-    <w:name w:val="Überschrift 3 Zchn"/>
-    <w:basedOn w:val="Absatz-Standardschriftart"/>
-    <w:link w:val="berschrift3"/>
+  <w:style w:type="character" w:customStyle="1" w:styleId="Heading3Char">
+    <w:name w:val="Heading 3 Char"/>
+    <w:basedOn w:val="DefaultParagraphFont"/>
+    <w:link w:val="Heading3"/>
     <w:uiPriority w:val="9"/>
     <w:rsid w:val="0043124B"/>
     <w:rPr>
@@ -7374,10 +7880,10 @@
       <w:szCs w:val="24"/>
     </w:rPr>
   </w:style>
-  <w:style w:type="paragraph" w:styleId="Kopfzeile">
+  <w:style w:type="paragraph" w:styleId="Header">
     <w:name w:val="header"/>
-    <w:basedOn w:val="Standard"/>
-    <w:link w:val="KopfzeileZchn"/>
+    <w:basedOn w:val="Normal"/>
+    <w:link w:val="HeaderChar"/>
     <w:uiPriority w:val="99"/>
     <w:semiHidden/>
     <w:unhideWhenUsed/>
@@ -7390,18 +7896,18 @@
       <w:spacing w:after="0" w:line="240" w:lineRule="auto"/>
     </w:pPr>
   </w:style>
-  <w:style w:type="character" w:customStyle="1" w:styleId="KopfzeileZchn">
-    <w:name w:val="Kopfzeile Zchn"/>
-    <w:basedOn w:val="Absatz-Standardschriftart"/>
-    <w:link w:val="Kopfzeile"/>
+  <w:style w:type="character" w:customStyle="1" w:styleId="HeaderChar">
+    <w:name w:val="Header Char"/>
+    <w:basedOn w:val="DefaultParagraphFont"/>
+    <w:link w:val="Header"/>
     <w:uiPriority w:val="99"/>
     <w:semiHidden/>
     <w:rsid w:val="007F7974"/>
   </w:style>
-  <w:style w:type="paragraph" w:styleId="Fuzeile">
+  <w:style w:type="paragraph" w:styleId="Footer">
     <w:name w:val="footer"/>
-    <w:basedOn w:val="Standard"/>
-    <w:link w:val="FuzeileZchn"/>
+    <w:basedOn w:val="Normal"/>
+    <w:link w:val="FooterChar"/>
     <w:uiPriority w:val="99"/>
     <w:semiHidden/>
     <w:unhideWhenUsed/>
@@ -7414,17 +7920,17 @@
       <w:spacing w:after="0" w:line="240" w:lineRule="auto"/>
     </w:pPr>
   </w:style>
-  <w:style w:type="character" w:customStyle="1" w:styleId="FuzeileZchn">
-    <w:name w:val="Fußzeile Zchn"/>
-    <w:basedOn w:val="Absatz-Standardschriftart"/>
-    <w:link w:val="Fuzeile"/>
+  <w:style w:type="character" w:customStyle="1" w:styleId="FooterChar">
+    <w:name w:val="Footer Char"/>
+    <w:basedOn w:val="DefaultParagraphFont"/>
+    <w:link w:val="Footer"/>
     <w:uiPriority w:val="99"/>
     <w:semiHidden/>
     <w:rsid w:val="007F7974"/>
   </w:style>
   <w:style w:type="character" w:styleId="Hyperlink">
     <w:name w:val="Hyperlink"/>
-    <w:basedOn w:val="Absatz-Standardschriftart"/>
+    <w:basedOn w:val="DefaultParagraphFont"/>
     <w:uiPriority w:val="99"/>
     <w:unhideWhenUsed/>
     <w:rsid w:val="000C06B2"/>
@@ -7433,9 +7939,9 @@
       <w:u w:val="single"/>
     </w:rPr>
   </w:style>
-  <w:style w:type="character" w:styleId="NichtaufgelsteErwhnung">
+  <w:style w:type="character" w:styleId="UnresolvedMention">
     <w:name w:val="Unresolved Mention"/>
-    <w:basedOn w:val="Absatz-Standardschriftart"/>
+    <w:basedOn w:val="DefaultParagraphFont"/>
     <w:uiPriority w:val="99"/>
     <w:semiHidden/>
     <w:unhideWhenUsed/>
@@ -7445,15 +7951,27 @@
       <w:shd w:val="clear" w:color="auto" w:fill="E1DFDD"/>
     </w:rPr>
   </w:style>
-  <w:style w:type="character" w:styleId="Fett">
+  <w:style w:type="character" w:styleId="Strong">
     <w:name w:val="Strong"/>
-    <w:basedOn w:val="Absatz-Standardschriftart"/>
+    <w:basedOn w:val="DefaultParagraphFont"/>
     <w:uiPriority w:val="22"/>
     <w:qFormat/>
     <w:rsid w:val="00D82895"/>
     <w:rPr>
       <w:b/>
       <w:bCs/>
+    </w:rPr>
+  </w:style>
+  <w:style w:type="character" w:styleId="FollowedHyperlink">
+    <w:name w:val="FollowedHyperlink"/>
+    <w:basedOn w:val="DefaultParagraphFont"/>
+    <w:uiPriority w:val="99"/>
+    <w:semiHidden/>
+    <w:unhideWhenUsed/>
+    <w:rsid w:val="003D0EE9"/>
+    <w:rPr>
+      <w:color w:val="954F72" w:themeColor="followedHyperlink"/>
+      <w:u w:val="single"/>
     </w:rPr>
   </w:style>
 </w:styles>
@@ -7755,6 +8273,15 @@
 </file>
 
 <file path=customXml/item1.xml><?xml version="1.0" encoding="utf-8"?>
+<?mso-contentType ?>
+<FormTemplates xmlns="http://schemas.microsoft.com/sharepoint/v3/contenttype/forms">
+  <Display>DocumentLibraryForm</Display>
+  <Edit>DocumentLibraryForm</Edit>
+  <New>DocumentLibraryForm</New>
+</FormTemplates>
+</file>
+
+<file path=customXml/item2.xml><?xml version="1.0" encoding="utf-8"?>
 <ct:contentTypeSchema xmlns:ct="http://schemas.microsoft.com/office/2006/metadata/contentType" xmlns:ma="http://schemas.microsoft.com/office/2006/metadata/properties/metaAttributes" ct:_="" ma:_="" ma:contentTypeName="Dokument" ma:contentTypeID="0x0101008B54FA330C542341911717840D311C35" ma:contentTypeVersion="9" ma:contentTypeDescription="Ein neues Dokument erstellen." ma:contentTypeScope="" ma:versionID="ea43cdd1f6d01066cc0ecfef0cf213be">
   <xsd:schema xmlns:xsd="http://www.w3.org/2001/XMLSchema" xmlns:xs="http://www.w3.org/2001/XMLSchema" xmlns:p="http://schemas.microsoft.com/office/2006/metadata/properties" xmlns:ns2="51ec0d33-bfe6-4d2d-a2f1-179432471ed0" xmlns:ns3="369b2a2f-8749-48d1-8de3-e286dc811327" targetNamespace="http://schemas.microsoft.com/office/2006/metadata/properties" ma:root="true" ma:fieldsID="1cfe79f70d1fa2aec064df89a6d71c36" ns2:_="" ns3:_="">
     <xsd:import namespace="51ec0d33-bfe6-4d2d-a2f1-179432471ed0"/>
@@ -7937,16 +8464,15 @@
 </ct:contentTypeSchema>
 </file>
 
-<file path=customXml/item2.xml><?xml version="1.0" encoding="utf-8"?>
-<?mso-contentType ?>
-<FormTemplates xmlns="http://schemas.microsoft.com/sharepoint/v3/contenttype/forms">
-  <Display>DocumentLibraryForm</Display>
-  <Edit>DocumentLibraryForm</Edit>
-  <New>DocumentLibraryForm</New>
-</FormTemplates>
+<file path=customXml/itemProps1.xml><?xml version="1.0" encoding="utf-8"?>
+<ds:datastoreItem xmlns:ds="http://schemas.openxmlformats.org/officeDocument/2006/customXml" ds:itemID="{74D20851-CE88-4A22-8042-A0368D966355}">
+  <ds:schemaRefs>
+    <ds:schemaRef ds:uri="http://schemas.microsoft.com/sharepoint/v3/contenttype/forms"/>
+  </ds:schemaRefs>
+</ds:datastoreItem>
 </file>
 
-<file path=customXml/itemProps1.xml><?xml version="1.0" encoding="utf-8"?>
+<file path=customXml/itemProps2.xml><?xml version="1.0" encoding="utf-8"?>
 <ds:datastoreItem xmlns:ds="http://schemas.openxmlformats.org/officeDocument/2006/customXml" ds:itemID="{9A56A162-5173-4AAA-AECD-398AC27B0489}">
   <ds:schemaRefs>
     <ds:schemaRef ds:uri="http://schemas.microsoft.com/office/2006/metadata/contentType"/>
@@ -7963,12 +8489,4 @@
     <ds:schemaRef ds:uri="http://schemas.microsoft.com/internal/obd"/>
   </ds:schemaRefs>
 </ds:datastoreItem>
-</file>
-
-<file path=customXml/itemProps2.xml><?xml version="1.0" encoding="utf-8"?>
-<ds:datastoreItem xmlns:ds="http://schemas.openxmlformats.org/officeDocument/2006/customXml" ds:itemID="{74D20851-CE88-4A22-8042-A0368D966355}">
-  <ds:schemaRefs>
-    <ds:schemaRef ds:uri="http://schemas.microsoft.com/sharepoint/v3/contenttype/forms"/>
-  </ds:schemaRefs>
-</ds:datastoreItem>
 </file>
</xml_diff>